<commit_message>
run fits on all scenarios
</commit_message>
<xml_diff>
--- a/writing/kapur_ibm_appendix AEP MK.docx
+++ b/writing/kapur_ibm_appendix AEP MK.docx
@@ -4,16 +4,20 @@
   <w:body>
     <w:p>
       <w:pPr>
-        <w:pStyle w:val="MSTitle"/>
-        <w:spacing w:line="276" w:lineRule="auto"/>
-      </w:pPr>
-      <w:r>
-        <w:t>Appendix – Details of the Individual-Based Model (IBM)</w:t>
+        <w:pStyle w:val="Heading1"/>
+      </w:pPr>
+      <w:r>
+        <w:t>Appendix</w:t>
+      </w:r>
+      <w:r>
+        <w:t xml:space="preserve"> A</w:t>
+      </w:r>
+      <w:r>
+        <w:t xml:space="preserve"> – Details of the Individual-Based Model (IBM)</w:t>
       </w:r>
     </w:p>
     <w:p>
       <w:pPr>
-        <w:spacing w:line="276" w:lineRule="auto"/>
         <w:jc w:val="both"/>
       </w:pPr>
       <w:r>
@@ -54,31 +58,25 @@
       </w:r>
       <w:r>
         <w:t>parameter values used in the study.</w:t>
+      </w:r>
+    </w:p>
+    <w:p/>
+    <w:p>
+      <w:pPr>
+        <w:pStyle w:val="Heading1"/>
+      </w:pPr>
+      <w:r>
+        <w:t>A.1 G</w:t>
+      </w:r>
+      <w:r>
+        <w:t xml:space="preserve">eneration of </w:t>
+      </w:r>
+      <w:r>
+        <w:t>age-length data</w:t>
       </w:r>
     </w:p>
     <w:p>
       <w:pPr>
-        <w:spacing w:line="276" w:lineRule="auto"/>
-      </w:pPr>
-    </w:p>
-    <w:p>
-      <w:pPr>
-        <w:pStyle w:val="Heading1"/>
-        <w:spacing w:line="276" w:lineRule="auto"/>
-      </w:pPr>
-      <w:r>
-        <w:t>A.1 G</w:t>
-      </w:r>
-      <w:r>
-        <w:t xml:space="preserve">eneration of </w:t>
-      </w:r>
-      <w:r>
-        <w:t>age-length data</w:t>
-      </w:r>
-    </w:p>
-    <w:p>
-      <w:pPr>
-        <w:spacing w:line="276" w:lineRule="auto"/>
         <w:jc w:val="both"/>
         <w:rPr>
           <w:rFonts w:eastAsiaTheme="minorEastAsia"/>
@@ -228,11 +226,7 @@
         <w:t>).</w:t>
       </w:r>
     </w:p>
-    <w:p>
-      <w:pPr>
-        <w:spacing w:line="276" w:lineRule="auto"/>
-      </w:pPr>
-    </w:p>
+    <w:p/>
     <w:p>
       <w:pPr>
         <w:pStyle w:val="Heading2"/>
@@ -240,7 +234,6 @@
           <w:ilvl w:val="0"/>
           <w:numId w:val="0"/>
         </w:numPr>
-        <w:spacing w:line="276" w:lineRule="auto"/>
       </w:pPr>
       <w:r>
         <w:t>A.1.1. G</w:t>
@@ -251,7 +244,6 @@
     </w:p>
     <w:p>
       <w:pPr>
-        <w:spacing w:line="276" w:lineRule="auto"/>
         <w:jc w:val="both"/>
       </w:pPr>
       <w:r>
@@ -340,7 +332,7 @@
     <w:p>
       <w:pPr>
         <w:keepNext/>
-        <w:spacing w:before="120" w:after="120" w:line="240" w:lineRule="auto"/>
+        <w:spacing w:before="120" w:after="120"/>
         <w:contextualSpacing w:val="0"/>
       </w:pPr>
       <m:oMath>
@@ -620,7 +612,6 @@
     </w:p>
     <w:p>
       <w:pPr>
-        <w:spacing w:line="276" w:lineRule="auto"/>
         <w:jc w:val="both"/>
         <w:rPr>
           <w:rFonts w:eastAsiaTheme="minorEastAsia"/>
@@ -891,6 +882,7 @@
     <w:p>
       <w:pPr>
         <w:pStyle w:val="Caption"/>
+        <w:spacing w:line="360" w:lineRule="auto"/>
         <w:rPr>
           <w:ins w:id="4" w:author="Punt, Andre (O&amp;A, Hobart)" w:date="2019-02-04T14:26:00Z"/>
         </w:rPr>
@@ -1200,6 +1192,7 @@
     <w:p>
       <w:pPr>
         <w:pStyle w:val="Caption"/>
+        <w:spacing w:line="360" w:lineRule="auto"/>
         <w:jc w:val="both"/>
       </w:pPr>
       <w:r>
@@ -1623,7 +1616,6 @@
           <w:ilvl w:val="0"/>
           <w:numId w:val="0"/>
         </w:numPr>
-        <w:spacing w:line="276" w:lineRule="auto"/>
         <w:rPr>
           <w:lang w:val="en"/>
         </w:rPr>
@@ -1643,7 +1635,6 @@
     </w:p>
     <w:p>
       <w:pPr>
-        <w:spacing w:line="276" w:lineRule="auto"/>
         <w:jc w:val="both"/>
         <w:rPr>
           <w:lang w:val="en"/>
@@ -1798,10 +1789,12 @@
         </w:rPr>
         <w:t xml:space="preserve">) and selectivity can be ignored. </w:t>
       </w:r>
+      <w:r>
+        <w:t>Because no fishing pressure nor selectivity acted upon the simulated population, we are unconcerned about variation in growth that can either be engendered (over time) or misrepresented by differences in selectivity.</w:t>
+      </w:r>
     </w:p>
     <w:p>
       <w:pPr>
-        <w:spacing w:line="276" w:lineRule="auto"/>
         <w:jc w:val="both"/>
         <w:rPr>
           <w:lang w:val="en"/>
@@ -1811,6 +1804,7 @@
     <w:p>
       <w:pPr>
         <w:pStyle w:val="Caption"/>
+        <w:spacing w:line="360" w:lineRule="auto"/>
       </w:pPr>
       <m:oMath>
         <m:sSub>
@@ -2289,7 +2283,7 @@
     <w:p>
       <w:pPr>
         <w:pStyle w:val="Caption"/>
-        <w:spacing w:line="276" w:lineRule="auto"/>
+        <w:spacing w:line="360" w:lineRule="auto"/>
         <w:jc w:val="right"/>
       </w:pPr>
       <w:r>
@@ -2321,7 +2315,6 @@
           <w:ilvl w:val="0"/>
           <w:numId w:val="0"/>
         </w:numPr>
-        <w:spacing w:line="276" w:lineRule="auto"/>
       </w:pPr>
       <w:r>
         <w:t xml:space="preserve">A.1.3 </w:t>
@@ -2332,7 +2325,6 @@
     </w:p>
     <w:p>
       <w:pPr>
-        <w:spacing w:line="276" w:lineRule="auto"/>
         <w:jc w:val="both"/>
       </w:pPr>
       <w:r>
@@ -2486,6 +2478,9 @@
         <w:instrText xml:space="preserve"> REF _Ref5176481 \h </w:instrText>
       </w:r>
       <w:r>
+        <w:instrText xml:space="preserve"> \* MERGEFORMAT </w:instrText>
+      </w:r>
+      <w:r>
         <w:fldChar w:fldCharType="separate"/>
       </w:r>
       <w:r>
@@ -2504,11 +2499,7 @@
         <w:t>). The parameters of this relationship were the same in all Regimes.</w:t>
       </w:r>
       <w:r>
-        <w:t xml:space="preserve"> The maturity ogives were also </w:t>
-      </w:r>
-      <w:r>
-        <w:lastRenderedPageBreak/>
-        <w:t xml:space="preserve">fixed for all </w:t>
+        <w:t xml:space="preserve"> The maturity ogives were also fixed for all </w:t>
       </w:r>
       <w:r>
         <w:t xml:space="preserve">regimes, with </w:t>
@@ -2547,29 +2538,13 @@
       <w:r>
         <w:t xml:space="preserve">, and the slope of the ogive at -0.1034. </w:t>
       </w:r>
-      <w:r>
-        <w:rPr>
-          <w:highlight w:val="yellow"/>
-        </w:rPr>
-        <w:t xml:space="preserve">Because no fishing pressure nor selectivity acted upon the </w:t>
-      </w:r>
-      <w:r>
-        <w:rPr>
-          <w:highlight w:val="yellow"/>
-        </w:rPr>
-        <w:t>simulated population, we are unconcerned about variation in productivity</w:t>
-      </w:r>
-      <w:r>
-        <w:rPr>
-          <w:highlight w:val="yellow"/>
-        </w:rPr>
-        <w:t>…</w:t>
-      </w:r>
     </w:p>
     <w:p>
       <w:pPr>
-        <w:spacing w:line="276" w:lineRule="auto"/>
         <w:jc w:val="both"/>
+        <w:rPr>
+          <w:rFonts w:ascii="Cambria Math" w:hAnsi="Cambria Math"/>
+        </w:rPr>
       </w:pPr>
       <w:r>
         <w:t>happens at a midway point</w:t>
@@ -2617,9 +2592,10 @@
     <w:p>
       <w:pPr>
         <w:pStyle w:val="Caption"/>
-        <w:rPr>
-          <w:sz w:val="32"/>
-          <w:szCs w:val="32"/>
+        <w:spacing w:line="360" w:lineRule="auto"/>
+        <w:rPr>
+          <w:rFonts w:ascii="Cambria Math" w:hAnsi="Cambria Math"/>
+          <w:szCs w:val="24"/>
         </w:rPr>
       </w:pPr>
       <m:oMath>
@@ -2629,8 +2605,7 @@
               <w:rPr>
                 <w:rFonts w:ascii="Cambria Math" w:hAnsi="Cambria Math"/>
                 <w:i/>
-                <w:sz w:val="32"/>
-                <w:szCs w:val="32"/>
+                <w:szCs w:val="24"/>
               </w:rPr>
             </m:ctrlPr>
           </m:sSubPr>
@@ -2638,8 +2613,7 @@
             <m:r>
               <w:rPr>
                 <w:rFonts w:ascii="Cambria Math" w:hAnsi="Cambria Math"/>
-                <w:sz w:val="32"/>
-                <w:szCs w:val="32"/>
+                <w:szCs w:val="24"/>
               </w:rPr>
               <m:t>p</m:t>
             </m:r>
@@ -2648,16 +2622,14 @@
             <m:r>
               <w:rPr>
                 <w:rFonts w:ascii="Cambria Math" w:hAnsi="Cambria Math"/>
-                <w:sz w:val="32"/>
-                <w:szCs w:val="32"/>
+                <w:szCs w:val="24"/>
               </w:rPr>
               <m:t>i,</m:t>
             </m:r>
             <m:r>
               <w:rPr>
                 <w:rFonts w:ascii="Cambria Math" w:hAnsi="Cambria Math"/>
-                <w:sz w:val="32"/>
-                <w:szCs w:val="32"/>
+                <w:szCs w:val="24"/>
               </w:rPr>
               <m:t>y</m:t>
             </m:r>
@@ -2666,8 +2638,7 @@
         <m:r>
           <w:rPr>
             <w:rFonts w:ascii="Cambria Math" w:hAnsi="Cambria Math"/>
-            <w:sz w:val="32"/>
-            <w:szCs w:val="32"/>
+            <w:szCs w:val="24"/>
           </w:rPr>
           <m:t>=</m:t>
         </m:r>
@@ -2677,8 +2648,7 @@
               <w:rPr>
                 <w:rFonts w:ascii="Cambria Math" w:hAnsi="Cambria Math"/>
                 <w:i/>
-                <w:sz w:val="32"/>
-                <w:szCs w:val="32"/>
+                <w:szCs w:val="24"/>
               </w:rPr>
             </m:ctrlPr>
           </m:fPr>
@@ -2686,8 +2656,7 @@
             <m:r>
               <w:rPr>
                 <w:rFonts w:ascii="Cambria Math" w:hAnsi="Cambria Math"/>
-                <w:sz w:val="32"/>
-                <w:szCs w:val="32"/>
+                <w:szCs w:val="24"/>
               </w:rPr>
               <m:t>1</m:t>
             </m:r>
@@ -2696,8 +2665,7 @@
             <m:r>
               <w:rPr>
                 <w:rFonts w:ascii="Cambria Math" w:hAnsi="Cambria Math"/>
-                <w:sz w:val="32"/>
-                <w:szCs w:val="32"/>
+                <w:szCs w:val="24"/>
               </w:rPr>
               <m:t>1+</m:t>
             </m:r>
@@ -2707,32 +2675,28 @@
               </m:rPr>
               <w:rPr>
                 <w:rFonts w:ascii="Cambria Math" w:hAnsi="Cambria Math"/>
-                <w:sz w:val="32"/>
-                <w:szCs w:val="32"/>
+                <w:szCs w:val="24"/>
               </w:rPr>
               <m:t>exp⁡</m:t>
             </m:r>
             <m:r>
               <w:rPr>
                 <w:rFonts w:ascii="Cambria Math" w:hAnsi="Cambria Math"/>
-                <w:sz w:val="32"/>
-                <w:szCs w:val="32"/>
+                <w:szCs w:val="24"/>
               </w:rPr>
               <m:t>(</m:t>
             </m:r>
             <m:r>
               <w:rPr>
                 <w:rFonts w:ascii="Cambria Math" w:hAnsi="Cambria Math"/>
-                <w:sz w:val="32"/>
-                <w:szCs w:val="32"/>
+                <w:szCs w:val="24"/>
               </w:rPr>
               <m:t>-1.034</m:t>
             </m:r>
             <m:r>
               <w:rPr>
                 <w:rFonts w:ascii="Cambria Math" w:hAnsi="Cambria Math"/>
-                <w:sz w:val="32"/>
-                <w:szCs w:val="32"/>
+                <w:szCs w:val="24"/>
               </w:rPr>
               <m:t>(</m:t>
             </m:r>
@@ -2742,8 +2706,7 @@
                   <w:rPr>
                     <w:rFonts w:ascii="Cambria Math" w:hAnsi="Cambria Math"/>
                     <w:i/>
-                    <w:sz w:val="32"/>
-                    <w:szCs w:val="32"/>
+                    <w:szCs w:val="24"/>
                   </w:rPr>
                 </m:ctrlPr>
               </m:sSubPr>
@@ -2751,8 +2714,7 @@
                 <m:r>
                   <w:rPr>
                     <w:rFonts w:ascii="Cambria Math" w:hAnsi="Cambria Math"/>
-                    <w:sz w:val="32"/>
-                    <w:szCs w:val="32"/>
+                    <w:szCs w:val="24"/>
                   </w:rPr>
                   <m:t>L</m:t>
                 </m:r>
@@ -2761,16 +2723,14 @@
                 <m:r>
                   <w:rPr>
                     <w:rFonts w:ascii="Cambria Math" w:hAnsi="Cambria Math"/>
-                    <w:sz w:val="32"/>
-                    <w:szCs w:val="32"/>
+                    <w:szCs w:val="24"/>
                   </w:rPr>
                   <m:t>i,</m:t>
                 </m:r>
                 <m:r>
                   <w:rPr>
                     <w:rFonts w:ascii="Cambria Math" w:hAnsi="Cambria Math"/>
-                    <w:sz w:val="32"/>
-                    <w:szCs w:val="32"/>
+                    <w:szCs w:val="24"/>
                   </w:rPr>
                   <m:t>y</m:t>
                 </m:r>
@@ -2779,8 +2739,7 @@
             <m:r>
               <w:rPr>
                 <w:rFonts w:ascii="Cambria Math" w:hAnsi="Cambria Math"/>
-                <w:sz w:val="32"/>
-                <w:szCs w:val="32"/>
+                <w:szCs w:val="24"/>
               </w:rPr>
               <m:t>-</m:t>
             </m:r>
@@ -2790,8 +2749,7 @@
                   <w:rPr>
                     <w:rFonts w:ascii="Cambria Math" w:hAnsi="Cambria Math"/>
                     <w:i/>
-                    <w:sz w:val="32"/>
-                    <w:szCs w:val="32"/>
+                    <w:szCs w:val="24"/>
                   </w:rPr>
                 </m:ctrlPr>
               </m:sSubPr>
@@ -2799,8 +2757,7 @@
                 <m:r>
                   <w:rPr>
                     <w:rFonts w:ascii="Cambria Math" w:hAnsi="Cambria Math"/>
-                    <w:sz w:val="32"/>
-                    <w:szCs w:val="32"/>
+                    <w:szCs w:val="24"/>
                   </w:rPr>
                   <m:t>L</m:t>
                 </m:r>
@@ -2809,8 +2766,7 @@
                 <m:r>
                   <w:rPr>
                     <w:rFonts w:ascii="Cambria Math" w:hAnsi="Cambria Math"/>
-                    <w:sz w:val="32"/>
-                    <w:szCs w:val="32"/>
+                    <w:szCs w:val="24"/>
                   </w:rPr>
                   <m:t>50)</m:t>
                 </m:r>
@@ -2821,43 +2777,70 @@
       </m:oMath>
       <w:r>
         <w:rPr>
-          <w:sz w:val="32"/>
-          <w:szCs w:val="32"/>
+          <w:rFonts w:ascii="Cambria Math" w:hAnsi="Cambria Math"/>
+          <w:szCs w:val="24"/>
         </w:rPr>
         <w:tab/>
       </w:r>
       <w:r>
         <w:rPr>
-          <w:sz w:val="32"/>
-          <w:szCs w:val="32"/>
+          <w:rFonts w:ascii="Cambria Math" w:hAnsi="Cambria Math"/>
+          <w:szCs w:val="24"/>
         </w:rPr>
         <w:tab/>
       </w:r>
       <w:r>
+        <w:rPr>
+          <w:rFonts w:ascii="Cambria Math" w:hAnsi="Cambria Math"/>
+          <w:szCs w:val="24"/>
+        </w:rPr>
         <w:t xml:space="preserve">App. Equation </w:t>
       </w:r>
       <w:r>
+        <w:rPr>
+          <w:rFonts w:ascii="Cambria Math" w:hAnsi="Cambria Math"/>
+          <w:szCs w:val="24"/>
+        </w:rPr>
         <w:fldChar w:fldCharType="begin"/>
       </w:r>
       <w:r>
+        <w:rPr>
+          <w:rFonts w:ascii="Cambria Math" w:hAnsi="Cambria Math"/>
+          <w:szCs w:val="24"/>
+        </w:rPr>
         <w:instrText xml:space="preserve"> SEQ App._Equation \* ARABIC </w:instrText>
       </w:r>
       <w:r>
+        <w:rPr>
+          <w:rFonts w:ascii="Cambria Math" w:hAnsi="Cambria Math"/>
+          <w:szCs w:val="24"/>
+        </w:rPr>
         <w:fldChar w:fldCharType="separate"/>
       </w:r>
       <w:r>
         <w:rPr>
+          <w:rFonts w:ascii="Cambria Math" w:hAnsi="Cambria Math"/>
           <w:noProof/>
+          <w:szCs w:val="24"/>
         </w:rPr>
         <w:t>4</w:t>
       </w:r>
       <w:r>
+        <w:rPr>
+          <w:rFonts w:ascii="Cambria Math" w:hAnsi="Cambria Math"/>
+          <w:szCs w:val="24"/>
+        </w:rPr>
         <w:fldChar w:fldCharType="end"/>
       </w:r>
     </w:p>
     <w:p>
       <w:pPr>
         <w:pStyle w:val="Caption"/>
+        <w:spacing w:line="360" w:lineRule="auto"/>
+        <w:rPr>
+          <w:rFonts w:ascii="Cambria Math" w:hAnsi="Cambria Math"/>
+          <w:szCs w:val="24"/>
+        </w:rPr>
       </w:pPr>
       <m:oMath>
         <m:sSub>
@@ -2866,8 +2849,7 @@
               <w:rPr>
                 <w:rFonts w:ascii="Cambria Math" w:hAnsi="Cambria Math"/>
                 <w:i/>
-                <w:sz w:val="32"/>
-                <w:szCs w:val="32"/>
+                <w:szCs w:val="24"/>
               </w:rPr>
             </m:ctrlPr>
           </m:sSubPr>
@@ -2875,8 +2857,7 @@
             <m:r>
               <w:rPr>
                 <w:rFonts w:ascii="Cambria Math" w:hAnsi="Cambria Math"/>
-                <w:sz w:val="32"/>
-                <w:szCs w:val="32"/>
+                <w:szCs w:val="24"/>
               </w:rPr>
               <m:t>W</m:t>
             </m:r>
@@ -2885,8 +2866,7 @@
             <m:r>
               <w:rPr>
                 <w:rFonts w:ascii="Cambria Math" w:hAnsi="Cambria Math"/>
-                <w:sz w:val="32"/>
-                <w:szCs w:val="32"/>
+                <w:szCs w:val="24"/>
               </w:rPr>
               <m:t>i,y</m:t>
             </m:r>
@@ -2895,8 +2875,7 @@
         <m:r>
           <w:rPr>
             <w:rFonts w:ascii="Cambria Math" w:hAnsi="Cambria Math"/>
-            <w:sz w:val="32"/>
-            <w:szCs w:val="32"/>
+            <w:szCs w:val="24"/>
           </w:rPr>
           <m:t>=</m:t>
         </m:r>
@@ -2906,8 +2885,7 @@
               <w:rPr>
                 <w:rFonts w:ascii="Cambria Math" w:hAnsi="Cambria Math"/>
                 <w:i/>
-                <w:sz w:val="32"/>
-                <w:szCs w:val="32"/>
+                <w:szCs w:val="24"/>
               </w:rPr>
             </m:ctrlPr>
           </m:sSupPr>
@@ -2918,8 +2896,7 @@
                   <w:rPr>
                     <w:rFonts w:ascii="Cambria Math" w:hAnsi="Cambria Math"/>
                     <w:i/>
-                    <w:sz w:val="32"/>
-                    <w:szCs w:val="32"/>
+                    <w:szCs w:val="24"/>
                   </w:rPr>
                 </m:ctrlPr>
               </m:sSubPr>
@@ -2930,8 +2907,7 @@
                       <w:rPr>
                         <w:rFonts w:ascii="Cambria Math" w:hAnsi="Cambria Math"/>
                         <w:i/>
-                        <w:sz w:val="32"/>
-                        <w:szCs w:val="32"/>
+                        <w:szCs w:val="24"/>
                       </w:rPr>
                     </m:ctrlPr>
                   </m:sSupPr>
@@ -2939,8 +2915,7 @@
                     <m:r>
                       <w:rPr>
                         <w:rFonts w:ascii="Cambria Math" w:hAnsi="Cambria Math"/>
-                        <w:sz w:val="32"/>
-                        <w:szCs w:val="32"/>
+                        <w:szCs w:val="24"/>
                       </w:rPr>
                       <m:t>1.35×10</m:t>
                     </m:r>
@@ -2949,8 +2924,7 @@
                     <m:r>
                       <w:rPr>
                         <w:rFonts w:ascii="Cambria Math" w:hAnsi="Cambria Math"/>
-                        <w:sz w:val="32"/>
-                        <w:szCs w:val="32"/>
+                        <w:szCs w:val="24"/>
                       </w:rPr>
                       <m:t>-6</m:t>
                     </m:r>
@@ -2964,8 +2938,7 @@
                       <w:rPr>
                         <w:rFonts w:ascii="Cambria Math" w:hAnsi="Cambria Math"/>
                         <w:i/>
-                        <w:sz w:val="32"/>
-                        <w:szCs w:val="32"/>
+                        <w:szCs w:val="24"/>
                       </w:rPr>
                     </m:ctrlPr>
                   </m:sSubPr>
@@ -2973,8 +2946,7 @@
                     <m:r>
                       <w:rPr>
                         <w:rFonts w:ascii="Cambria Math" w:hAnsi="Cambria Math"/>
-                        <w:sz w:val="32"/>
-                        <w:szCs w:val="32"/>
+                        <w:szCs w:val="24"/>
                       </w:rPr>
                       <m:t>L</m:t>
                     </m:r>
@@ -2983,8 +2955,7 @@
                     <m:r>
                       <w:rPr>
                         <w:rFonts w:ascii="Cambria Math" w:hAnsi="Cambria Math"/>
-                        <w:sz w:val="32"/>
-                        <w:szCs w:val="32"/>
+                        <w:szCs w:val="24"/>
                       </w:rPr>
                       <m:t>i,y</m:t>
                     </m:r>
@@ -2997,8 +2968,7 @@
             <m:r>
               <w:rPr>
                 <w:rFonts w:ascii="Cambria Math" w:hAnsi="Cambria Math"/>
-                <w:sz w:val="32"/>
-                <w:szCs w:val="32"/>
+                <w:szCs w:val="24"/>
               </w:rPr>
               <m:t>3.42</m:t>
             </m:r>
@@ -3007,37 +2977,59 @@
       </m:oMath>
       <w:r>
         <w:rPr>
-          <w:sz w:val="32"/>
-          <w:szCs w:val="32"/>
+          <w:rFonts w:ascii="Cambria Math" w:hAnsi="Cambria Math"/>
+          <w:szCs w:val="24"/>
         </w:rPr>
         <w:tab/>
       </w:r>
       <w:r>
         <w:rPr>
-          <w:sz w:val="32"/>
-          <w:szCs w:val="32"/>
+          <w:rFonts w:ascii="Cambria Math" w:hAnsi="Cambria Math"/>
+          <w:szCs w:val="24"/>
         </w:rPr>
         <w:tab/>
       </w:r>
       <w:r>
+        <w:rPr>
+          <w:rFonts w:ascii="Cambria Math" w:hAnsi="Cambria Math"/>
+          <w:szCs w:val="24"/>
+        </w:rPr>
         <w:t xml:space="preserve">App. Equation </w:t>
       </w:r>
       <w:r>
+        <w:rPr>
+          <w:rFonts w:ascii="Cambria Math" w:hAnsi="Cambria Math"/>
+          <w:szCs w:val="24"/>
+        </w:rPr>
         <w:fldChar w:fldCharType="begin"/>
       </w:r>
       <w:r>
+        <w:rPr>
+          <w:rFonts w:ascii="Cambria Math" w:hAnsi="Cambria Math"/>
+          <w:szCs w:val="24"/>
+        </w:rPr>
         <w:instrText xml:space="preserve"> SEQ App._Equation \* ARABIC </w:instrText>
       </w:r>
       <w:r>
+        <w:rPr>
+          <w:rFonts w:ascii="Cambria Math" w:hAnsi="Cambria Math"/>
+          <w:szCs w:val="24"/>
+        </w:rPr>
         <w:fldChar w:fldCharType="separate"/>
       </w:r>
       <w:r>
         <w:rPr>
+          <w:rFonts w:ascii="Cambria Math" w:hAnsi="Cambria Math"/>
           <w:noProof/>
+          <w:szCs w:val="24"/>
         </w:rPr>
         <w:t>5</w:t>
       </w:r>
       <w:r>
+        <w:rPr>
+          <w:rFonts w:ascii="Cambria Math" w:hAnsi="Cambria Math"/>
+          <w:szCs w:val="24"/>
+        </w:rPr>
         <w:fldChar w:fldCharType="end"/>
       </w:r>
     </w:p>
@@ -3046,6 +3038,11 @@
     <w:p>
       <w:pPr>
         <w:pStyle w:val="Caption"/>
+        <w:spacing w:line="360" w:lineRule="auto"/>
+        <w:rPr>
+          <w:rFonts w:ascii="Cambria Math" w:hAnsi="Cambria Math"/>
+          <w:szCs w:val="24"/>
+        </w:rPr>
       </w:pPr>
       <m:oMath>
         <m:sSub>
@@ -3054,8 +3051,7 @@
               <w:rPr>
                 <w:rFonts w:ascii="Cambria Math" w:hAnsi="Cambria Math"/>
                 <w:i/>
-                <w:sz w:val="28"/>
-                <w:szCs w:val="28"/>
+                <w:szCs w:val="24"/>
               </w:rPr>
             </m:ctrlPr>
           </m:sSubPr>
@@ -3063,8 +3059,7 @@
             <m:r>
               <w:rPr>
                 <w:rFonts w:ascii="Cambria Math" w:hAnsi="Cambria Math"/>
-                <w:sz w:val="28"/>
-                <w:szCs w:val="28"/>
+                <w:szCs w:val="24"/>
               </w:rPr>
               <m:t>SSB</m:t>
             </m:r>
@@ -3073,8 +3068,7 @@
             <m:r>
               <w:rPr>
                 <w:rFonts w:ascii="Cambria Math" w:hAnsi="Cambria Math"/>
-                <w:sz w:val="28"/>
-                <w:szCs w:val="28"/>
+                <w:szCs w:val="24"/>
               </w:rPr>
               <m:t>y</m:t>
             </m:r>
@@ -3083,8 +3077,7 @@
         <m:r>
           <w:rPr>
             <w:rFonts w:ascii="Cambria Math" w:hAnsi="Cambria Math"/>
-            <w:sz w:val="28"/>
-            <w:szCs w:val="28"/>
+            <w:szCs w:val="24"/>
           </w:rPr>
           <m:t>=</m:t>
         </m:r>
@@ -3096,8 +3089,7 @@
               <w:rPr>
                 <w:rFonts w:ascii="Cambria Math" w:hAnsi="Cambria Math"/>
                 <w:i/>
-                <w:sz w:val="28"/>
-                <w:szCs w:val="28"/>
+                <w:szCs w:val="24"/>
               </w:rPr>
             </m:ctrlPr>
           </m:dPr>
@@ -3116,8 +3108,7 @@
                   <w:rPr>
                     <w:rFonts w:ascii="Cambria Math" w:hAnsi="Cambria Math"/>
                     <w:i/>
-                    <w:sz w:val="28"/>
-                    <w:szCs w:val="28"/>
+                    <w:szCs w:val="24"/>
                   </w:rPr>
                 </m:ctrlPr>
               </m:mPr>
@@ -3129,8 +3120,7 @@
                         <w:rPr>
                           <w:rFonts w:ascii="Cambria Math" w:hAnsi="Cambria Math"/>
                           <w:i/>
-                          <w:sz w:val="28"/>
-                          <w:szCs w:val="28"/>
+                          <w:szCs w:val="24"/>
                         </w:rPr>
                       </m:ctrlPr>
                     </m:sSubPr>
@@ -3141,8 +3131,7 @@
                             <w:rPr>
                               <w:rFonts w:ascii="Cambria Math" w:hAnsi="Cambria Math"/>
                               <w:i/>
-                              <w:sz w:val="28"/>
-                              <w:szCs w:val="28"/>
+                              <w:szCs w:val="24"/>
                             </w:rPr>
                           </m:ctrlPr>
                         </m:sSubPr>
@@ -3150,8 +3139,7 @@
                           <m:r>
                             <w:rPr>
                               <w:rFonts w:ascii="Cambria Math" w:hAnsi="Cambria Math"/>
-                              <w:sz w:val="28"/>
-                              <w:szCs w:val="28"/>
+                              <w:szCs w:val="24"/>
                             </w:rPr>
                             <m:t>SSB</m:t>
                           </m:r>
@@ -3160,8 +3148,7 @@
                           <m:r>
                             <w:rPr>
                               <w:rFonts w:ascii="Cambria Math" w:hAnsi="Cambria Math"/>
-                              <w:sz w:val="28"/>
-                              <w:szCs w:val="28"/>
+                              <w:szCs w:val="24"/>
                             </w:rPr>
                             <m:t>0</m:t>
                           </m:r>
@@ -3170,8 +3157,7 @@
                       <m:r>
                         <w:rPr>
                           <w:rFonts w:ascii="Cambria Math" w:hAnsi="Cambria Math"/>
-                          <w:sz w:val="28"/>
-                          <w:szCs w:val="28"/>
+                          <w:szCs w:val="24"/>
                         </w:rPr>
                         <m:t>= R</m:t>
                       </m:r>
@@ -3180,8 +3166,7 @@
                       <m:r>
                         <w:rPr>
                           <w:rFonts w:ascii="Cambria Math" w:hAnsi="Cambria Math"/>
-                          <w:sz w:val="28"/>
-                          <w:szCs w:val="28"/>
+                          <w:szCs w:val="24"/>
                         </w:rPr>
                         <m:t>0</m:t>
                       </m:r>
@@ -3190,8 +3175,7 @@
                   <m:r>
                     <w:rPr>
                       <w:rFonts w:ascii="Cambria Math" w:hAnsi="Cambria Math"/>
-                      <w:sz w:val="28"/>
-                      <w:szCs w:val="28"/>
+                      <w:szCs w:val="24"/>
                     </w:rPr>
                     <m:t>0.5</m:t>
                   </m:r>
@@ -3203,8 +3187,7 @@
                         <w:rPr>
                           <w:rFonts w:ascii="Cambria Math" w:hAnsi="Cambria Math"/>
                           <w:i/>
-                          <w:sz w:val="28"/>
-                          <w:szCs w:val="28"/>
+                          <w:szCs w:val="24"/>
                         </w:rPr>
                       </m:ctrlPr>
                     </m:naryPr>
@@ -3212,8 +3195,7 @@
                       <m:r>
                         <w:rPr>
                           <w:rFonts w:ascii="Cambria Math" w:hAnsi="Cambria Math"/>
-                          <w:sz w:val="28"/>
-                          <w:szCs w:val="28"/>
+                          <w:szCs w:val="24"/>
                         </w:rPr>
                         <m:t>1</m:t>
                       </m:r>
@@ -3222,8 +3204,7 @@
                       <m:r>
                         <w:rPr>
                           <w:rFonts w:ascii="Cambria Math" w:hAnsi="Cambria Math"/>
-                          <w:sz w:val="28"/>
-                          <w:szCs w:val="28"/>
+                          <w:szCs w:val="24"/>
                         </w:rPr>
                         <m:t>i</m:t>
                       </m:r>
@@ -3235,8 +3216,7 @@
                             <w:rPr>
                               <w:rFonts w:ascii="Cambria Math" w:hAnsi="Cambria Math"/>
                               <w:i/>
-                              <w:sz w:val="28"/>
-                              <w:szCs w:val="28"/>
+                              <w:szCs w:val="24"/>
                             </w:rPr>
                           </m:ctrlPr>
                         </m:sSubPr>
@@ -3244,8 +3224,7 @@
                           <m:r>
                             <w:rPr>
                               <w:rFonts w:ascii="Cambria Math" w:hAnsi="Cambria Math"/>
-                              <w:sz w:val="28"/>
-                              <w:szCs w:val="28"/>
+                              <w:szCs w:val="24"/>
                             </w:rPr>
                             <m:t>W</m:t>
                           </m:r>
@@ -3254,8 +3233,7 @@
                           <m:r>
                             <w:rPr>
                               <w:rFonts w:ascii="Cambria Math" w:hAnsi="Cambria Math"/>
-                              <w:sz w:val="28"/>
-                              <w:szCs w:val="28"/>
+                              <w:szCs w:val="24"/>
                             </w:rPr>
                             <m:t>i,1</m:t>
                           </m:r>
@@ -3267,8 +3245,7 @@
                             <w:rPr>
                               <w:rFonts w:ascii="Cambria Math" w:hAnsi="Cambria Math"/>
                               <w:i/>
-                              <w:sz w:val="28"/>
-                              <w:szCs w:val="28"/>
+                              <w:szCs w:val="24"/>
                             </w:rPr>
                           </m:ctrlPr>
                         </m:sSubPr>
@@ -3276,8 +3253,7 @@
                           <m:r>
                             <w:rPr>
                               <w:rFonts w:ascii="Cambria Math" w:hAnsi="Cambria Math"/>
-                              <w:sz w:val="28"/>
-                              <w:szCs w:val="28"/>
+                              <w:szCs w:val="24"/>
                             </w:rPr>
                             <m:t>p</m:t>
                           </m:r>
@@ -3286,8 +3262,7 @@
                           <m:r>
                             <w:rPr>
                               <w:rFonts w:ascii="Cambria Math" w:hAnsi="Cambria Math"/>
-                              <w:sz w:val="28"/>
-                              <w:szCs w:val="28"/>
+                              <w:szCs w:val="24"/>
                             </w:rPr>
                             <m:t>i,1</m:t>
                           </m:r>
@@ -3300,8 +3275,7 @@
                   <m:r>
                     <w:rPr>
                       <w:rFonts w:ascii="Cambria Math" w:hAnsi="Cambria Math"/>
-                      <w:sz w:val="28"/>
-                      <w:szCs w:val="28"/>
+                      <w:szCs w:val="24"/>
                     </w:rPr>
                     <m:t>for y=1</m:t>
                   </m:r>
@@ -3312,8 +3286,7 @@
                   <m:r>
                     <w:rPr>
                       <w:rFonts w:ascii="Cambria Math" w:hAnsi="Cambria Math"/>
-                      <w:sz w:val="28"/>
-                      <w:szCs w:val="28"/>
+                      <w:szCs w:val="24"/>
                     </w:rPr>
                     <m:t>0.5</m:t>
                   </m:r>
@@ -3325,8 +3298,7 @@
                         <w:rPr>
                           <w:rFonts w:ascii="Cambria Math" w:hAnsi="Cambria Math"/>
                           <w:i/>
-                          <w:sz w:val="28"/>
-                          <w:szCs w:val="28"/>
+                          <w:szCs w:val="24"/>
                         </w:rPr>
                       </m:ctrlPr>
                     </m:naryPr>
@@ -3334,8 +3306,7 @@
                       <m:r>
                         <w:rPr>
                           <w:rFonts w:ascii="Cambria Math" w:hAnsi="Cambria Math"/>
-                          <w:sz w:val="28"/>
-                          <w:szCs w:val="28"/>
+                          <w:szCs w:val="24"/>
                         </w:rPr>
                         <m:t>1</m:t>
                       </m:r>
@@ -3344,8 +3315,7 @@
                       <m:r>
                         <w:rPr>
                           <w:rFonts w:ascii="Cambria Math" w:hAnsi="Cambria Math"/>
-                          <w:sz w:val="28"/>
-                          <w:szCs w:val="28"/>
+                          <w:szCs w:val="24"/>
                         </w:rPr>
                         <m:t>i</m:t>
                       </m:r>
@@ -3357,8 +3327,7 @@
                             <w:rPr>
                               <w:rFonts w:ascii="Cambria Math" w:hAnsi="Cambria Math"/>
                               <w:i/>
-                              <w:sz w:val="28"/>
-                              <w:szCs w:val="28"/>
+                              <w:szCs w:val="24"/>
                             </w:rPr>
                           </m:ctrlPr>
                         </m:sSubPr>
@@ -3366,8 +3335,7 @@
                           <m:r>
                             <w:rPr>
                               <w:rFonts w:ascii="Cambria Math" w:hAnsi="Cambria Math"/>
-                              <w:sz w:val="28"/>
-                              <w:szCs w:val="28"/>
+                              <w:szCs w:val="24"/>
                             </w:rPr>
                             <m:t>W</m:t>
                           </m:r>
@@ -3376,16 +3344,14 @@
                           <m:r>
                             <w:rPr>
                               <w:rFonts w:ascii="Cambria Math" w:hAnsi="Cambria Math"/>
-                              <w:sz w:val="28"/>
-                              <w:szCs w:val="28"/>
+                              <w:szCs w:val="24"/>
                             </w:rPr>
                             <m:t>i</m:t>
                           </m:r>
                           <m:r>
                             <w:rPr>
                               <w:rFonts w:ascii="Cambria Math" w:hAnsi="Cambria Math"/>
-                              <w:sz w:val="28"/>
-                              <w:szCs w:val="28"/>
+                              <w:szCs w:val="24"/>
                             </w:rPr>
                             <m:t>,y</m:t>
                           </m:r>
@@ -3397,8 +3363,7 @@
                             <w:rPr>
                               <w:rFonts w:ascii="Cambria Math" w:hAnsi="Cambria Math"/>
                               <w:i/>
-                              <w:sz w:val="28"/>
-                              <w:szCs w:val="28"/>
+                              <w:szCs w:val="24"/>
                             </w:rPr>
                           </m:ctrlPr>
                         </m:sSubPr>
@@ -3406,8 +3371,7 @@
                           <m:r>
                             <w:rPr>
                               <w:rFonts w:ascii="Cambria Math" w:hAnsi="Cambria Math"/>
-                              <w:sz w:val="28"/>
-                              <w:szCs w:val="28"/>
+                              <w:szCs w:val="24"/>
                             </w:rPr>
                             <m:t>p</m:t>
                           </m:r>
@@ -3416,16 +3380,14 @@
                           <m:r>
                             <w:rPr>
                               <w:rFonts w:ascii="Cambria Math" w:hAnsi="Cambria Math"/>
-                              <w:sz w:val="28"/>
-                              <w:szCs w:val="28"/>
+                              <w:szCs w:val="24"/>
                             </w:rPr>
                             <m:t>i,</m:t>
                           </m:r>
                           <m:r>
                             <w:rPr>
                               <w:rFonts w:ascii="Cambria Math" w:hAnsi="Cambria Math"/>
-                              <w:sz w:val="28"/>
-                              <w:szCs w:val="28"/>
+                              <w:szCs w:val="24"/>
                             </w:rPr>
                             <m:t>y</m:t>
                           </m:r>
@@ -3438,8 +3400,7 @@
                   <m:r>
                     <w:rPr>
                       <w:rFonts w:ascii="Cambria Math" w:hAnsi="Cambria Math"/>
-                      <w:sz w:val="28"/>
-                      <w:szCs w:val="28"/>
+                      <w:szCs w:val="24"/>
                     </w:rPr>
                     <m:t>for y&gt;1</m:t>
                   </m:r>
@@ -3451,43 +3412,70 @@
       </m:oMath>
       <w:r>
         <w:rPr>
-          <w:sz w:val="28"/>
-          <w:szCs w:val="28"/>
+          <w:rFonts w:ascii="Cambria Math" w:hAnsi="Cambria Math"/>
+          <w:szCs w:val="24"/>
         </w:rPr>
         <w:tab/>
       </w:r>
       <w:r>
         <w:rPr>
-          <w:sz w:val="28"/>
-          <w:szCs w:val="28"/>
+          <w:rFonts w:ascii="Cambria Math" w:hAnsi="Cambria Math"/>
+          <w:szCs w:val="24"/>
         </w:rPr>
         <w:tab/>
       </w:r>
       <w:r>
+        <w:rPr>
+          <w:rFonts w:ascii="Cambria Math" w:hAnsi="Cambria Math"/>
+          <w:szCs w:val="24"/>
+        </w:rPr>
         <w:t xml:space="preserve">App. Equation </w:t>
       </w:r>
       <w:r>
+        <w:rPr>
+          <w:rFonts w:ascii="Cambria Math" w:hAnsi="Cambria Math"/>
+          <w:szCs w:val="24"/>
+        </w:rPr>
         <w:fldChar w:fldCharType="begin"/>
       </w:r>
       <w:r>
+        <w:rPr>
+          <w:rFonts w:ascii="Cambria Math" w:hAnsi="Cambria Math"/>
+          <w:szCs w:val="24"/>
+        </w:rPr>
         <w:instrText xml:space="preserve"> SEQ App._Equation \* ARABIC </w:instrText>
       </w:r>
       <w:r>
+        <w:rPr>
+          <w:rFonts w:ascii="Cambria Math" w:hAnsi="Cambria Math"/>
+          <w:szCs w:val="24"/>
+        </w:rPr>
         <w:fldChar w:fldCharType="separate"/>
       </w:r>
       <w:r>
         <w:rPr>
+          <w:rFonts w:ascii="Cambria Math" w:hAnsi="Cambria Math"/>
           <w:noProof/>
+          <w:szCs w:val="24"/>
         </w:rPr>
         <w:t>6</w:t>
       </w:r>
       <w:r>
+        <w:rPr>
+          <w:rFonts w:ascii="Cambria Math" w:hAnsi="Cambria Math"/>
+          <w:szCs w:val="24"/>
+        </w:rPr>
         <w:fldChar w:fldCharType="end"/>
       </w:r>
     </w:p>
     <w:p>
       <w:pPr>
         <w:pStyle w:val="Caption"/>
+        <w:spacing w:line="360" w:lineRule="auto"/>
+        <w:rPr>
+          <w:rFonts w:ascii="Cambria Math" w:hAnsi="Cambria Math"/>
+          <w:szCs w:val="24"/>
+        </w:rPr>
       </w:pPr>
       <m:oMath>
         <m:sSub>
@@ -3496,8 +3484,7 @@
               <w:rPr>
                 <w:rFonts w:ascii="Cambria Math" w:hAnsi="Cambria Math"/>
                 <w:i/>
-                <w:sz w:val="32"/>
-                <w:szCs w:val="32"/>
+                <w:szCs w:val="24"/>
               </w:rPr>
             </m:ctrlPr>
           </m:sSubPr>
@@ -3505,8 +3492,7 @@
             <m:r>
               <w:rPr>
                 <w:rFonts w:ascii="Cambria Math" w:hAnsi="Cambria Math"/>
-                <w:sz w:val="32"/>
-                <w:szCs w:val="32"/>
+                <w:szCs w:val="24"/>
               </w:rPr>
               <m:t>R</m:t>
             </m:r>
@@ -3515,8 +3501,7 @@
             <m:r>
               <w:rPr>
                 <w:rFonts w:ascii="Cambria Math" w:hAnsi="Cambria Math"/>
-                <w:sz w:val="32"/>
-                <w:szCs w:val="32"/>
+                <w:szCs w:val="24"/>
               </w:rPr>
               <m:t>y</m:t>
             </m:r>
@@ -3525,8 +3510,7 @@
         <m:r>
           <w:rPr>
             <w:rFonts w:ascii="Cambria Math" w:hAnsi="Cambria Math"/>
-            <w:sz w:val="32"/>
-            <w:szCs w:val="32"/>
+            <w:szCs w:val="24"/>
           </w:rPr>
           <m:t>=</m:t>
         </m:r>
@@ -3536,8 +3520,7 @@
               <w:rPr>
                 <w:rFonts w:ascii="Cambria Math" w:hAnsi="Cambria Math"/>
                 <w:i/>
-                <w:sz w:val="32"/>
-                <w:szCs w:val="32"/>
+                <w:szCs w:val="24"/>
               </w:rPr>
             </m:ctrlPr>
           </m:fPr>
@@ -3545,16 +3528,14 @@
             <m:r>
               <w:rPr>
                 <w:rFonts w:ascii="Cambria Math" w:hAnsi="Cambria Math"/>
-                <w:sz w:val="32"/>
-                <w:szCs w:val="32"/>
+                <w:szCs w:val="24"/>
               </w:rPr>
               <m:t>4</m:t>
             </m:r>
             <m:r>
               <w:rPr>
                 <w:rFonts w:ascii="Cambria Math" w:hAnsi="Cambria Math"/>
-                <w:sz w:val="32"/>
-                <w:szCs w:val="32"/>
+                <w:szCs w:val="24"/>
               </w:rPr>
               <m:t>h</m:t>
             </m:r>
@@ -3564,8 +3545,7 @@
                   <w:rPr>
                     <w:rFonts w:ascii="Cambria Math" w:hAnsi="Cambria Math"/>
                     <w:i/>
-                    <w:sz w:val="32"/>
-                    <w:szCs w:val="32"/>
+                    <w:szCs w:val="24"/>
                   </w:rPr>
                 </m:ctrlPr>
               </m:sSubPr>
@@ -3573,8 +3553,7 @@
                 <m:r>
                   <w:rPr>
                     <w:rFonts w:ascii="Cambria Math" w:hAnsi="Cambria Math"/>
-                    <w:sz w:val="32"/>
-                    <w:szCs w:val="32"/>
+                    <w:szCs w:val="24"/>
                   </w:rPr>
                   <m:t>R</m:t>
                 </m:r>
@@ -3583,8 +3562,7 @@
                 <m:r>
                   <w:rPr>
                     <w:rFonts w:ascii="Cambria Math" w:hAnsi="Cambria Math"/>
-                    <w:sz w:val="32"/>
-                    <w:szCs w:val="32"/>
+                    <w:szCs w:val="24"/>
                   </w:rPr>
                   <m:t>0</m:t>
                 </m:r>
@@ -3596,8 +3574,7 @@
                   <w:rPr>
                     <w:rFonts w:ascii="Cambria Math" w:hAnsi="Cambria Math"/>
                     <w:i/>
-                    <w:sz w:val="32"/>
-                    <w:szCs w:val="32"/>
+                    <w:szCs w:val="24"/>
                   </w:rPr>
                 </m:ctrlPr>
               </m:sSubPr>
@@ -3605,8 +3582,7 @@
                 <m:r>
                   <w:rPr>
                     <w:rFonts w:ascii="Cambria Math" w:hAnsi="Cambria Math"/>
-                    <w:sz w:val="32"/>
-                    <w:szCs w:val="32"/>
+                    <w:szCs w:val="24"/>
                   </w:rPr>
                   <m:t>SSB</m:t>
                 </m:r>
@@ -3615,8 +3591,7 @@
                 <m:r>
                   <w:rPr>
                     <w:rFonts w:ascii="Cambria Math" w:hAnsi="Cambria Math"/>
-                    <w:sz w:val="32"/>
-                    <w:szCs w:val="32"/>
+                    <w:szCs w:val="24"/>
                   </w:rPr>
                   <m:t>y-1</m:t>
                 </m:r>
@@ -3630,8 +3605,7 @@
                   <w:rPr>
                     <w:rFonts w:ascii="Cambria Math" w:hAnsi="Cambria Math"/>
                     <w:i/>
-                    <w:sz w:val="32"/>
-                    <w:szCs w:val="32"/>
+                    <w:szCs w:val="24"/>
                   </w:rPr>
                 </m:ctrlPr>
               </m:sSubPr>
@@ -3639,8 +3613,7 @@
                 <m:r>
                   <w:rPr>
                     <w:rFonts w:ascii="Cambria Math" w:hAnsi="Cambria Math"/>
-                    <w:sz w:val="32"/>
-                    <w:szCs w:val="32"/>
+                    <w:szCs w:val="24"/>
                   </w:rPr>
                   <m:t>SSB</m:t>
                 </m:r>
@@ -3649,8 +3622,7 @@
                 <m:r>
                   <w:rPr>
                     <w:rFonts w:ascii="Cambria Math" w:hAnsi="Cambria Math"/>
-                    <w:sz w:val="32"/>
-                    <w:szCs w:val="32"/>
+                    <w:szCs w:val="24"/>
                   </w:rPr>
                   <m:t>0</m:t>
                 </m:r>
@@ -3662,8 +3634,7 @@
                   <w:rPr>
                     <w:rFonts w:ascii="Cambria Math" w:hAnsi="Cambria Math"/>
                     <w:i/>
-                    <w:sz w:val="32"/>
-                    <w:szCs w:val="32"/>
+                    <w:szCs w:val="24"/>
                   </w:rPr>
                 </m:ctrlPr>
               </m:dPr>
@@ -3671,16 +3642,14 @@
                 <m:r>
                   <w:rPr>
                     <w:rFonts w:ascii="Cambria Math" w:hAnsi="Cambria Math"/>
-                    <w:sz w:val="32"/>
-                    <w:szCs w:val="32"/>
+                    <w:szCs w:val="24"/>
                   </w:rPr>
                   <m:t>1-</m:t>
                 </m:r>
                 <m:r>
                   <w:rPr>
                     <w:rFonts w:ascii="Cambria Math" w:hAnsi="Cambria Math"/>
-                    <w:sz w:val="32"/>
-                    <w:szCs w:val="32"/>
+                    <w:szCs w:val="24"/>
                   </w:rPr>
                   <m:t>h</m:t>
                 </m:r>
@@ -3689,8 +3658,7 @@
             <m:r>
               <w:rPr>
                 <w:rFonts w:ascii="Cambria Math" w:hAnsi="Cambria Math"/>
-                <w:sz w:val="32"/>
-                <w:szCs w:val="32"/>
+                <w:szCs w:val="24"/>
               </w:rPr>
               <m:t>+</m:t>
             </m:r>
@@ -3700,8 +3668,7 @@
                   <w:rPr>
                     <w:rFonts w:ascii="Cambria Math" w:hAnsi="Cambria Math"/>
                     <w:i/>
-                    <w:sz w:val="32"/>
-                    <w:szCs w:val="32"/>
+                    <w:szCs w:val="24"/>
                   </w:rPr>
                 </m:ctrlPr>
               </m:sSubPr>
@@ -3709,8 +3676,7 @@
                 <m:r>
                   <w:rPr>
                     <w:rFonts w:ascii="Cambria Math" w:hAnsi="Cambria Math"/>
-                    <w:sz w:val="32"/>
-                    <w:szCs w:val="32"/>
+                    <w:szCs w:val="24"/>
                   </w:rPr>
                   <m:t>SSB</m:t>
                 </m:r>
@@ -3719,8 +3685,7 @@
                 <m:r>
                   <w:rPr>
                     <w:rFonts w:ascii="Cambria Math" w:hAnsi="Cambria Math"/>
-                    <w:sz w:val="32"/>
-                    <w:szCs w:val="32"/>
+                    <w:szCs w:val="24"/>
                   </w:rPr>
                   <m:t>y-1</m:t>
                 </m:r>
@@ -3732,8 +3697,7 @@
                   <w:rPr>
                     <w:rFonts w:ascii="Cambria Math" w:hAnsi="Cambria Math"/>
                     <w:i/>
-                    <w:sz w:val="32"/>
-                    <w:szCs w:val="32"/>
+                    <w:szCs w:val="24"/>
                   </w:rPr>
                 </m:ctrlPr>
               </m:dPr>
@@ -3741,24 +3705,21 @@
                 <m:r>
                   <w:rPr>
                     <w:rFonts w:ascii="Cambria Math" w:hAnsi="Cambria Math"/>
-                    <w:sz w:val="32"/>
-                    <w:szCs w:val="32"/>
+                    <w:szCs w:val="24"/>
                   </w:rPr>
                   <m:t>5</m:t>
                 </m:r>
                 <m:r>
                   <w:rPr>
                     <w:rFonts w:ascii="Cambria Math" w:hAnsi="Cambria Math"/>
-                    <w:sz w:val="32"/>
-                    <w:szCs w:val="32"/>
+                    <w:szCs w:val="24"/>
                   </w:rPr>
                   <m:t>h-</m:t>
                 </m:r>
                 <m:r>
                   <w:rPr>
                     <w:rFonts w:ascii="Cambria Math" w:hAnsi="Cambria Math"/>
-                    <w:sz w:val="32"/>
-                    <w:szCs w:val="32"/>
+                    <w:szCs w:val="24"/>
                   </w:rPr>
                   <m:t>1</m:t>
                 </m:r>
@@ -3771,8 +3732,7 @@
             <m:ctrlPr>
               <w:rPr>
                 <w:rFonts w:ascii="Cambria Math" w:hAnsi="Cambria Math"/>
-                <w:sz w:val="32"/>
-                <w:szCs w:val="32"/>
+                <w:szCs w:val="24"/>
               </w:rPr>
             </m:ctrlPr>
           </m:funcPr>
@@ -3783,8 +3743,7 @@
               </m:rPr>
               <w:rPr>
                 <w:rFonts w:ascii="Cambria Math" w:hAnsi="Cambria Math"/>
-                <w:sz w:val="32"/>
-                <w:szCs w:val="32"/>
+                <w:szCs w:val="24"/>
               </w:rPr>
               <m:t>exp</m:t>
             </m:r>
@@ -3796,8 +3755,7 @@
                   <w:rPr>
                     <w:rFonts w:ascii="Cambria Math" w:hAnsi="Cambria Math"/>
                     <w:i/>
-                    <w:sz w:val="32"/>
-                    <w:szCs w:val="32"/>
+                    <w:szCs w:val="24"/>
                   </w:rPr>
                 </m:ctrlPr>
               </m:dPr>
@@ -3808,8 +3766,7 @@
                       <w:rPr>
                         <w:rFonts w:ascii="Cambria Math" w:hAnsi="Cambria Math"/>
                         <w:i/>
-                        <w:sz w:val="32"/>
-                        <w:szCs w:val="32"/>
+                        <w:szCs w:val="24"/>
                       </w:rPr>
                     </m:ctrlPr>
                   </m:sSubPr>
@@ -3817,8 +3774,7 @@
                     <m:r>
                       <w:rPr>
                         <w:rFonts w:ascii="Cambria Math" w:hAnsi="Cambria Math"/>
-                        <w:sz w:val="32"/>
-                        <w:szCs w:val="32"/>
+                        <w:szCs w:val="24"/>
                       </w:rPr>
                       <m:t>∂</m:t>
                     </m:r>
@@ -3827,8 +3783,7 @@
                     <m:r>
                       <w:rPr>
                         <w:rFonts w:ascii="Cambria Math" w:hAnsi="Cambria Math"/>
-                        <w:sz w:val="32"/>
-                        <w:szCs w:val="32"/>
+                        <w:szCs w:val="24"/>
                       </w:rPr>
                       <m:t>r,y</m:t>
                     </m:r>
@@ -3841,50 +3796,73 @@
       </m:oMath>
       <w:r>
         <w:rPr>
-          <w:sz w:val="32"/>
-          <w:szCs w:val="32"/>
+          <w:rFonts w:ascii="Cambria Math" w:hAnsi="Cambria Math"/>
+          <w:szCs w:val="24"/>
         </w:rPr>
         <w:tab/>
       </w:r>
       <w:r>
         <w:rPr>
-          <w:sz w:val="32"/>
-          <w:szCs w:val="32"/>
+          <w:rFonts w:ascii="Cambria Math" w:hAnsi="Cambria Math"/>
+          <w:szCs w:val="24"/>
         </w:rPr>
         <w:tab/>
       </w:r>
       <w:r>
         <w:rPr>
-          <w:sz w:val="32"/>
-          <w:szCs w:val="32"/>
+          <w:rFonts w:ascii="Cambria Math" w:hAnsi="Cambria Math"/>
+          <w:szCs w:val="24"/>
         </w:rPr>
         <w:t xml:space="preserve"> </w:t>
       </w:r>
       <w:r>
+        <w:rPr>
+          <w:rFonts w:ascii="Cambria Math" w:hAnsi="Cambria Math"/>
+          <w:szCs w:val="24"/>
+        </w:rPr>
         <w:t xml:space="preserve">App. Equation </w:t>
       </w:r>
       <w:r>
+        <w:rPr>
+          <w:rFonts w:ascii="Cambria Math" w:hAnsi="Cambria Math"/>
+          <w:szCs w:val="24"/>
+        </w:rPr>
         <w:fldChar w:fldCharType="begin"/>
       </w:r>
       <w:r>
+        <w:rPr>
+          <w:rFonts w:ascii="Cambria Math" w:hAnsi="Cambria Math"/>
+          <w:szCs w:val="24"/>
+        </w:rPr>
         <w:instrText xml:space="preserve"> SEQ App._Equation \* ARABIC </w:instrText>
       </w:r>
       <w:r>
+        <w:rPr>
+          <w:rFonts w:ascii="Cambria Math" w:hAnsi="Cambria Math"/>
+          <w:szCs w:val="24"/>
+        </w:rPr>
         <w:fldChar w:fldCharType="separate"/>
       </w:r>
       <w:r>
         <w:rPr>
+          <w:rFonts w:ascii="Cambria Math" w:hAnsi="Cambria Math"/>
           <w:noProof/>
+          <w:szCs w:val="24"/>
         </w:rPr>
         <w:t>7</w:t>
       </w:r>
       <w:r>
+        <w:rPr>
+          <w:rFonts w:ascii="Cambria Math" w:hAnsi="Cambria Math"/>
+          <w:szCs w:val="24"/>
+        </w:rPr>
         <w:fldChar w:fldCharType="end"/>
       </w:r>
       <m:oMath>
         <m:r>
           <w:rPr>
             <w:rFonts w:ascii="Cambria Math" w:hAnsi="Cambria Math"/>
+            <w:szCs w:val="24"/>
           </w:rPr>
           <m:t xml:space="preserve"> </m:t>
         </m:r>
@@ -3893,9 +3871,10 @@
     <w:p>
       <w:pPr>
         <w:pStyle w:val="Caption"/>
-        <w:rPr>
-          <w:sz w:val="32"/>
-          <w:szCs w:val="32"/>
+        <w:spacing w:line="360" w:lineRule="auto"/>
+        <w:rPr>
+          <w:rFonts w:ascii="Cambria Math" w:hAnsi="Cambria Math"/>
+          <w:szCs w:val="24"/>
         </w:rPr>
       </w:pPr>
       <m:oMath>
@@ -3905,8 +3884,7 @@
               <w:rPr>
                 <w:rFonts w:ascii="Cambria Math" w:hAnsi="Cambria Math"/>
                 <w:i/>
-                <w:sz w:val="32"/>
-                <w:szCs w:val="32"/>
+                <w:szCs w:val="24"/>
               </w:rPr>
             </m:ctrlPr>
           </m:sSubPr>
@@ -3914,8 +3892,7 @@
             <m:r>
               <w:rPr>
                 <w:rFonts w:ascii="Cambria Math" w:hAnsi="Cambria Math"/>
-                <w:sz w:val="32"/>
-                <w:szCs w:val="32"/>
+                <w:szCs w:val="24"/>
               </w:rPr>
               <m:t>∂</m:t>
             </m:r>
@@ -3924,8 +3901,7 @@
             <m:r>
               <w:rPr>
                 <w:rFonts w:ascii="Cambria Math" w:hAnsi="Cambria Math"/>
-                <w:sz w:val="32"/>
-                <w:szCs w:val="32"/>
+                <w:szCs w:val="24"/>
               </w:rPr>
               <m:t>r,y</m:t>
             </m:r>
@@ -3934,6 +3910,7 @@
         <m:r>
           <w:rPr>
             <w:rFonts w:ascii="Cambria Math" w:hAnsi="Cambria Math"/>
+            <w:szCs w:val="24"/>
           </w:rPr>
           <m:t>=N(0,</m:t>
         </m:r>
@@ -3943,6 +3920,7 @@
               <w:rPr>
                 <w:rFonts w:ascii="Cambria Math" w:hAnsi="Cambria Math"/>
                 <w:i/>
+                <w:szCs w:val="24"/>
               </w:rPr>
             </m:ctrlPr>
           </m:sSubPr>
@@ -3950,6 +3928,7 @@
             <m:r>
               <w:rPr>
                 <w:rFonts w:ascii="Cambria Math" w:hAnsi="Cambria Math"/>
+                <w:szCs w:val="24"/>
               </w:rPr>
               <m:t>σ</m:t>
             </m:r>
@@ -3958,6 +3937,7 @@
             <m:r>
               <w:rPr>
                 <w:rFonts w:ascii="Cambria Math" w:hAnsi="Cambria Math"/>
+                <w:szCs w:val="24"/>
               </w:rPr>
               <m:t>r</m:t>
             </m:r>
@@ -3966,6 +3946,7 @@
         <m:r>
           <w:rPr>
             <w:rFonts w:ascii="Cambria Math" w:hAnsi="Cambria Math"/>
+            <w:szCs w:val="24"/>
           </w:rPr>
           <m:t>)</m:t>
         </m:r>
@@ -3975,6 +3956,7 @@
           </m:rPr>
           <w:rPr>
             <w:rFonts w:ascii="Cambria Math" w:hAnsi="Cambria Math"/>
+            <w:szCs w:val="24"/>
           </w:rPr>
           <m:t>-0.5</m:t>
         </m:r>
@@ -3984,6 +3966,7 @@
               <w:rPr>
                 <w:rFonts w:ascii="Cambria Math" w:hAnsi="Cambria Math"/>
                 <w:i/>
+                <w:szCs w:val="24"/>
               </w:rPr>
             </m:ctrlPr>
           </m:fPr>
@@ -3994,6 +3977,7 @@
                   <w:rPr>
                     <w:rFonts w:ascii="Cambria Math" w:hAnsi="Cambria Math"/>
                     <w:i/>
+                    <w:szCs w:val="24"/>
                   </w:rPr>
                 </m:ctrlPr>
               </m:sSupPr>
@@ -4001,6 +3985,7 @@
                 <m:r>
                   <w:rPr>
                     <w:rFonts w:ascii="Cambria Math" w:hAnsi="Cambria Math"/>
+                    <w:szCs w:val="24"/>
                   </w:rPr>
                   <m:t>N(0,</m:t>
                 </m:r>
@@ -4010,6 +3995,7 @@
                       <w:rPr>
                         <w:rFonts w:ascii="Cambria Math" w:hAnsi="Cambria Math"/>
                         <w:i/>
+                        <w:szCs w:val="24"/>
                       </w:rPr>
                     </m:ctrlPr>
                   </m:sSubPr>
@@ -4017,6 +4003,7 @@
                     <m:r>
                       <w:rPr>
                         <w:rFonts w:ascii="Cambria Math" w:hAnsi="Cambria Math"/>
+                        <w:szCs w:val="24"/>
                       </w:rPr>
                       <m:t>σ</m:t>
                     </m:r>
@@ -4025,6 +4012,7 @@
                     <m:r>
                       <w:rPr>
                         <w:rFonts w:ascii="Cambria Math" w:hAnsi="Cambria Math"/>
+                        <w:szCs w:val="24"/>
                       </w:rPr>
                       <m:t>r</m:t>
                     </m:r>
@@ -4033,6 +4021,7 @@
                 <m:r>
                   <w:rPr>
                     <w:rFonts w:ascii="Cambria Math" w:hAnsi="Cambria Math"/>
+                    <w:szCs w:val="24"/>
                   </w:rPr>
                   <m:t>)</m:t>
                 </m:r>
@@ -4041,6 +4030,7 @@
                 <m:r>
                   <w:rPr>
                     <w:rFonts w:ascii="Cambria Math" w:hAnsi="Cambria Math"/>
+                    <w:szCs w:val="24"/>
                   </w:rPr>
                   <m:t>2</m:t>
                 </m:r>
@@ -4051,6 +4041,7 @@
             <m:r>
               <w:rPr>
                 <w:rFonts w:ascii="Cambria Math" w:hAnsi="Cambria Math"/>
+                <w:szCs w:val="24"/>
               </w:rPr>
               <m:t>2</m:t>
             </m:r>
@@ -4063,10 +4054,12 @@
           </m:rPr>
           <w:rPr>
             <w:rStyle w:val="CommentReference"/>
-            <w:rFonts w:eastAsiaTheme="minorHAnsi"/>
+            <w:rFonts w:ascii="Cambria Math" w:eastAsiaTheme="minorHAnsi" w:hAnsi="Cambria Math"/>
             <w:iCs w:val="0"/>
             <w:spacing w:val="0"/>
             <w:kern w:val="0"/>
+            <w:sz w:val="24"/>
+            <w:szCs w:val="24"/>
             <w:lang w:val="en-US"/>
           </w:rPr>
           <w:commentReference w:id="12"/>
@@ -4074,27 +4067,53 @@
       </m:oMath>
       <w:commentRangeEnd w:id="13"/>
       <w:r>
+        <w:rPr>
+          <w:rFonts w:ascii="Cambria Math" w:hAnsi="Cambria Math"/>
+          <w:szCs w:val="24"/>
+        </w:rPr>
         <w:tab/>
       </w:r>
       <w:r>
+        <w:rPr>
+          <w:rFonts w:ascii="Cambria Math" w:hAnsi="Cambria Math"/>
+          <w:szCs w:val="24"/>
+        </w:rPr>
         <w:t xml:space="preserve">App. Equation </w:t>
       </w:r>
       <w:r>
+        <w:rPr>
+          <w:rFonts w:ascii="Cambria Math" w:hAnsi="Cambria Math"/>
+          <w:szCs w:val="24"/>
+        </w:rPr>
         <w:fldChar w:fldCharType="begin"/>
       </w:r>
       <w:r>
+        <w:rPr>
+          <w:rFonts w:ascii="Cambria Math" w:hAnsi="Cambria Math"/>
+          <w:szCs w:val="24"/>
+        </w:rPr>
         <w:instrText xml:space="preserve"> SEQ App._Equation \* ARABIC </w:instrText>
       </w:r>
       <w:r>
+        <w:rPr>
+          <w:rFonts w:ascii="Cambria Math" w:hAnsi="Cambria Math"/>
+          <w:szCs w:val="24"/>
+        </w:rPr>
         <w:fldChar w:fldCharType="separate"/>
       </w:r>
       <w:r>
         <w:rPr>
+          <w:rFonts w:ascii="Cambria Math" w:hAnsi="Cambria Math"/>
           <w:noProof/>
+          <w:szCs w:val="24"/>
         </w:rPr>
         <w:t>8</w:t>
       </w:r>
       <w:r>
+        <w:rPr>
+          <w:rFonts w:ascii="Cambria Math" w:hAnsi="Cambria Math"/>
+          <w:szCs w:val="24"/>
+        </w:rPr>
         <w:fldChar w:fldCharType="end"/>
       </w:r>
       <m:oMath>
@@ -4104,10 +4123,12 @@
           </m:rPr>
           <w:rPr>
             <w:rStyle w:val="CommentReference"/>
-            <w:rFonts w:eastAsiaTheme="minorHAnsi"/>
+            <w:rFonts w:ascii="Cambria Math" w:eastAsiaTheme="minorHAnsi" w:hAnsi="Cambria Math"/>
             <w:iCs w:val="0"/>
             <w:spacing w:val="0"/>
             <w:kern w:val="0"/>
+            <w:sz w:val="24"/>
+            <w:szCs w:val="24"/>
             <w:lang w:val="en-US"/>
           </w:rPr>
           <w:commentReference w:id="13"/>
@@ -4117,12 +4138,17 @@
     <w:p>
       <w:pPr>
         <w:pStyle w:val="Heading1"/>
-        <w:spacing w:line="276" w:lineRule="auto"/>
         <w:rPr>
           <w:rFonts w:eastAsiaTheme="minorEastAsia"/>
         </w:rPr>
       </w:pPr>
       <w:bookmarkStart w:id="14" w:name="_Ref157361"/>
+      <w:r>
+        <w:rPr>
+          <w:rFonts w:eastAsiaTheme="minorEastAsia"/>
+        </w:rPr>
+        <w:t xml:space="preserve">A.1.4 </w:t>
+      </w:r>
       <w:r>
         <w:rPr>
           <w:rFonts w:eastAsiaTheme="minorEastAsia"/>
@@ -4147,8 +4173,15 @@
     </w:p>
     <w:p>
       <w:pPr>
-        <w:spacing w:line="276" w:lineRule="auto"/>
         <w:jc w:val="both"/>
+        <w:sectPr>
+          <w:footerReference w:type="default" r:id="rId11"/>
+          <w:pgSz w:w="12240" w:h="15840"/>
+          <w:pgMar w:top="1440" w:right="1440" w:bottom="1440" w:left="1440" w:header="720" w:footer="720" w:gutter="0"/>
+          <w:lnNumType w:countBy="1" w:restart="continuous"/>
+          <w:cols w:space="720"/>
+          <w:docGrid w:linePitch="360"/>
+        </w:sectPr>
       </w:pPr>
       <w:r>
         <w:t>The simulation testing component required generation of datasets that comprised variation in fish size-at</w:t>
@@ -4208,142 +4241,38 @@
         <w:t xml:space="preserve">). </w:t>
       </w:r>
       <w:r>
-        <w:t>Parameters for Regime 1 are similar to Pacific billfish; values for Regimes 2 and 3 were chosen to present either high or low contrast (respectively) in the size at maximum age compared to Regime 1.</w:t>
-      </w:r>
-      <w:r>
-        <w:t xml:space="preserve"> Other parameters were held constant across regimes. Spatial scenarios tested are described in the main manuscript, Table 1. </w:t>
+        <w:t xml:space="preserve">Parameters for Regime 1 are similar to Pacific billfish; values for Regimes 2 and 3 were chosen to present either high or low contrast (respectively) in the size at maximum age compared to Regime 1. Other parameters were held constant across regimes. Spatial scenarios tested are described in the main manuscript, Table 1. </w:t>
       </w:r>
       <w:r>
         <w:rPr>
           <w:rFonts w:eastAsiaTheme="minorEastAsia"/>
         </w:rPr>
-        <w:t xml:space="preserve">In all except the final </w:t>
+        <w:t xml:space="preserve">In all except the final (break-at-edge) and non-spatial scenarios, the latitude and longitude of fish grown under Regime 1 are </w:t>
+      </w:r>
+      <w:r>
+        <w:t xml:space="preserve">sampled independently and at random from a uniform distribution between 0° and 25°; for simulations with spatial variation, fish grown under Regimes 2 </w:t>
+      </w:r>
+      <w:r>
+        <w:lastRenderedPageBreak/>
+        <w:t xml:space="preserve">and 3 have </w:t>
       </w:r>
       <w:r>
         <w:rPr>
           <w:rFonts w:eastAsiaTheme="minorEastAsia"/>
         </w:rPr>
-        <w:t>(break</w:t>
+        <w:t xml:space="preserve">latitude and longitude </w:t>
+      </w:r>
+      <w:r>
+        <w:t xml:space="preserve">sampled the same way from 25° to 50°. In the final scenario, fish simulated under life history Regime 1 </w:t>
       </w:r>
       <w:r>
         <w:rPr>
           <w:rFonts w:eastAsiaTheme="minorEastAsia"/>
         </w:rPr>
-        <w:t>-</w:t>
-      </w:r>
-      <w:r>
-        <w:rPr>
-          <w:rFonts w:eastAsiaTheme="minorEastAsia"/>
-        </w:rPr>
-        <w:t>at</w:t>
-      </w:r>
-      <w:r>
-        <w:rPr>
-          <w:rFonts w:eastAsiaTheme="minorEastAsia"/>
-        </w:rPr>
-        <w:t>-</w:t>
-      </w:r>
-      <w:r>
-        <w:rPr>
-          <w:rFonts w:eastAsiaTheme="minorEastAsia"/>
-        </w:rPr>
-        <w:t xml:space="preserve">edge) </w:t>
-      </w:r>
-      <w:r>
-        <w:rPr>
-          <w:rFonts w:eastAsiaTheme="minorEastAsia"/>
-        </w:rPr>
-        <w:t xml:space="preserve">and non-spatial scenarios, the latitude </w:t>
-      </w:r>
-      <w:r>
-        <w:rPr>
-          <w:rFonts w:eastAsiaTheme="minorEastAsia"/>
-        </w:rPr>
-        <w:t xml:space="preserve">and longitude </w:t>
-      </w:r>
-      <w:r>
-        <w:rPr>
-          <w:rFonts w:eastAsiaTheme="minorEastAsia"/>
-        </w:rPr>
-        <w:t xml:space="preserve">of fish grown under Regime 1 </w:t>
-      </w:r>
-      <w:r>
-        <w:rPr>
-          <w:rFonts w:eastAsiaTheme="minorEastAsia"/>
-        </w:rPr>
-        <w:t>are</w:t>
-      </w:r>
-      <w:r>
-        <w:rPr>
-          <w:rFonts w:eastAsiaTheme="minorEastAsia"/>
-        </w:rPr>
-        <w:t xml:space="preserve"> </w:t>
-      </w:r>
-      <w:r>
-        <w:t xml:space="preserve">sampled </w:t>
-      </w:r>
-      <w:r>
-        <w:t xml:space="preserve">independently </w:t>
-      </w:r>
-      <w:r>
-        <w:t xml:space="preserve">and at random </w:t>
-      </w:r>
-      <w:r>
-        <w:t xml:space="preserve">from a uniform distribution between 0° and 25°; for simulations with spatial </w:t>
-      </w:r>
-      <w:r>
-        <w:t xml:space="preserve">variation, fish grown under </w:t>
-      </w:r>
-      <w:r>
-        <w:t>Regimes 2 and 3</w:t>
-      </w:r>
-      <w:r>
-        <w:t xml:space="preserve"> have</w:t>
-      </w:r>
-      <w:r>
-        <w:t xml:space="preserve"> </w:t>
-      </w:r>
-      <w:r>
-        <w:rPr>
-          <w:rFonts w:eastAsiaTheme="minorEastAsia"/>
-        </w:rPr>
-        <w:t xml:space="preserve">latitude and longitude </w:t>
-      </w:r>
-      <w:r>
-        <w:t xml:space="preserve">sampled </w:t>
-      </w:r>
-      <w:r>
-        <w:t xml:space="preserve">the same way </w:t>
-      </w:r>
-      <w:r>
-        <w:t xml:space="preserve">from 25° to 50°. In the final scenario, fish simulated under life history Regime 1 </w:t>
-      </w:r>
-      <w:r>
-        <w:rPr>
-          <w:rFonts w:eastAsiaTheme="minorEastAsia"/>
-        </w:rPr>
-        <w:t>are assigned latitudes and longitudes</w:t>
-      </w:r>
-      <w:r>
-        <w:rPr>
-          <w:rFonts w:eastAsiaTheme="minorEastAsia"/>
-        </w:rPr>
-        <w:t xml:space="preserve"> </w:t>
-      </w:r>
-      <w:r>
-        <w:t xml:space="preserve">sampled independently and at random </w:t>
-      </w:r>
-      <w:r>
-        <w:t>from a uniform distribution from</w:t>
-      </w:r>
-      <w:r>
-        <w:t xml:space="preserve"> 1° to 49°, and those simulated under Regime 2 have </w:t>
-      </w:r>
-      <w:r>
-        <w:t xml:space="preserve">coordinates sampled similarly with both latitude and longitude bounded </w:t>
-      </w:r>
-      <w:r>
-        <w:t>from 49° to 50°.</w:t>
+        <w:t xml:space="preserve">are assigned latitudes and longitudes </w:t>
+      </w:r>
+      <w:r>
+        <w:t>sampled independently and at random from a uniform distribution from 1° to 49°, and those simulated under Regime 2 have coordinates sampled similarly with both latitude and longitude bounded from 49° to 50°.</w:t>
       </w:r>
     </w:p>
     <w:p>
@@ -4373,7 +4302,7 @@
                     <pic:cNvPicPr/>
                   </pic:nvPicPr>
                   <pic:blipFill>
-                    <a:blip r:embed="rId11" cstate="print">
+                    <a:blip r:embed="rId12" cstate="print">
                       <a:extLst>
                         <a:ext uri="{28A0092B-C50C-407E-A947-70E740481C1C}">
                           <a14:useLocalDpi xmlns:a14="http://schemas.microsoft.com/office/drawing/2010/main" val="0"/>
@@ -4414,8 +4343,8 @@
     <w:p>
       <w:pPr>
         <w:pStyle w:val="Caption"/>
+        <w:spacing w:line="360" w:lineRule="auto"/>
         <w:sectPr>
-          <w:footerReference w:type="default" r:id="rId12"/>
           <w:pgSz w:w="12240" w:h="15840"/>
           <w:pgMar w:top="1440" w:right="1440" w:bottom="1440" w:left="1440" w:header="720" w:footer="720" w:gutter="0"/>
           <w:lnNumType w:countBy="1" w:restart="continuous"/>
@@ -4454,6 +4383,9 @@
         <w:instrText xml:space="preserve"> REF _Ref872431 \h </w:instrText>
       </w:r>
       <w:r>
+        <w:instrText xml:space="preserve"> \* MERGEFORMAT </w:instrText>
+      </w:r>
+      <w:r>
         <w:fldChar w:fldCharType="separate"/>
       </w:r>
       <w:r>
@@ -4473,10 +4405,7 @@
       </w:r>
       <w:proofErr w:type="gramStart"/>
       <w:r>
-        <w:t>manuscript.</w:t>
-      </w:r>
-      <w:r>
-        <w:t>.</w:t>
+        <w:t>manuscript..</w:t>
       </w:r>
       <w:proofErr w:type="gramEnd"/>
       <w:r>
@@ -4485,8 +4414,6 @@
       <w:r>
         <w:t>, with the size of the individual fish indicated by the radius of the circle</w:t>
       </w:r>
-      <w:bookmarkStart w:id="17" w:name="_GoBack"/>
-      <w:bookmarkEnd w:id="17"/>
       <w:r>
         <w:t xml:space="preserve">. Fish locations (latitudes and longitudes) were sampled from a uniform distribution of the boundaries indicated in </w:t>
       </w:r>
@@ -4508,16 +4435,14 @@
     <w:bookmarkEnd w:id="15"/>
     <w:p>
       <w:pPr>
-        <w:spacing w:line="276" w:lineRule="auto"/>
         <w:jc w:val="both"/>
       </w:pPr>
     </w:p>
     <w:p>
       <w:pPr>
-        <w:spacing w:line="276" w:lineRule="auto"/>
         <w:jc w:val="both"/>
       </w:pPr>
-      <w:commentRangeStart w:id="18"/>
+      <w:commentRangeStart w:id="17"/>
       <w:r>
         <w:rPr>
           <w:noProof/>
@@ -4564,7 +4489,7 @@
           </wp:inline>
         </w:drawing>
       </w:r>
-      <w:commentRangeEnd w:id="18"/>
+      <w:commentRangeEnd w:id="17"/>
       <w:r>
         <w:rPr>
           <w:rStyle w:val="CommentReference"/>
@@ -4572,18 +4497,18 @@
           <w:spacing w:val="0"/>
           <w:kern w:val="0"/>
         </w:rPr>
-        <w:commentReference w:id="18"/>
+        <w:commentReference w:id="17"/>
       </w:r>
     </w:p>
     <w:p>
       <w:pPr>
-        <w:spacing w:line="276" w:lineRule="auto"/>
         <w:jc w:val="both"/>
       </w:pPr>
     </w:p>
     <w:p>
       <w:pPr>
         <w:pStyle w:val="Caption"/>
+        <w:spacing w:line="360" w:lineRule="auto"/>
         <w:sectPr>
           <w:pgSz w:w="12240" w:h="15840"/>
           <w:pgMar w:top="1440" w:right="1440" w:bottom="1440" w:left="1440" w:header="720" w:footer="720" w:gutter="0"/>
@@ -4619,14 +4544,13 @@
     </w:p>
     <w:p>
       <w:pPr>
-        <w:spacing w:line="276" w:lineRule="auto"/>
         <w:jc w:val="both"/>
       </w:pPr>
     </w:p>
     <w:p>
       <w:pPr>
         <w:pStyle w:val="Caption"/>
-        <w:spacing w:line="276" w:lineRule="auto"/>
+        <w:spacing w:line="360" w:lineRule="auto"/>
       </w:pPr>
     </w:p>
     <w:tbl>
@@ -4649,7 +4573,7 @@
           <w:p>
             <w:pPr>
               <w:pStyle w:val="Caption"/>
-              <w:spacing w:line="276" w:lineRule="auto"/>
+              <w:spacing w:line="360" w:lineRule="auto"/>
             </w:pPr>
             <w:r>
               <w:t>Module</w:t>
@@ -4663,7 +4587,7 @@
           <w:p>
             <w:pPr>
               <w:pStyle w:val="Caption"/>
-              <w:spacing w:line="276" w:lineRule="auto"/>
+              <w:spacing w:line="360" w:lineRule="auto"/>
             </w:pPr>
             <w:r>
               <w:t>Parameter</w:t>
@@ -4677,7 +4601,7 @@
           <w:p>
             <w:pPr>
               <w:pStyle w:val="Caption"/>
-              <w:spacing w:line="276" w:lineRule="auto"/>
+              <w:spacing w:line="360" w:lineRule="auto"/>
             </w:pPr>
             <w:r>
               <w:t>Definition</w:t>
@@ -4691,7 +4615,7 @@
           <w:p>
             <w:pPr>
               <w:pStyle w:val="Caption"/>
-              <w:spacing w:line="276" w:lineRule="auto"/>
+              <w:spacing w:line="360" w:lineRule="auto"/>
             </w:pPr>
             <w:r>
               <w:t>Value</w:t>
@@ -4707,7 +4631,7 @@
           <w:p>
             <w:pPr>
               <w:pStyle w:val="Caption"/>
-              <w:spacing w:line="276" w:lineRule="auto"/>
+              <w:spacing w:line="360" w:lineRule="auto"/>
             </w:pPr>
             <w:r>
               <w:t>Growth</w:t>
@@ -4721,7 +4645,7 @@
           <w:p>
             <w:pPr>
               <w:pStyle w:val="Caption"/>
-              <w:spacing w:line="276" w:lineRule="auto"/>
+              <w:spacing w:line="360" w:lineRule="auto"/>
               <w:jc w:val="center"/>
             </w:pPr>
             <m:oMathPara>
@@ -4765,7 +4689,7 @@
           <w:p>
             <w:pPr>
               <w:pStyle w:val="Caption"/>
-              <w:spacing w:line="276" w:lineRule="auto"/>
+              <w:spacing w:line="360" w:lineRule="auto"/>
             </w:pPr>
             <w:r>
               <w:t xml:space="preserve">Size at age </w:t>
@@ -4815,14 +4739,14 @@
           <w:p>
             <w:pPr>
               <w:pStyle w:val="Caption"/>
-              <w:spacing w:line="276" w:lineRule="auto"/>
+              <w:spacing w:line="360" w:lineRule="auto"/>
             </w:pPr>
+            <w:commentRangeStart w:id="18"/>
             <w:commentRangeStart w:id="19"/>
-            <w:commentRangeStart w:id="20"/>
             <w:r>
               <w:t>62</w:t>
             </w:r>
-            <w:commentRangeEnd w:id="19"/>
+            <w:commentRangeEnd w:id="18"/>
             <w:r>
               <w:rPr>
                 <w:rStyle w:val="CommentReference"/>
@@ -4832,9 +4756,9 @@
                 <w:kern w:val="0"/>
                 <w:lang w:val="en-US"/>
               </w:rPr>
-              <w:commentReference w:id="19"/>
+              <w:commentReference w:id="18"/>
             </w:r>
-            <w:commentRangeEnd w:id="20"/>
+            <w:commentRangeEnd w:id="19"/>
             <w:r>
               <w:rPr>
                 <w:rStyle w:val="CommentReference"/>
@@ -4844,7 +4768,7 @@
                 <w:kern w:val="0"/>
                 <w:lang w:val="en-US"/>
               </w:rPr>
-              <w:commentReference w:id="20"/>
+              <w:commentReference w:id="19"/>
             </w:r>
             <w:r>
               <w:t>.7 (Regime</w:t>
@@ -4865,7 +4789,7 @@
           <w:p>
             <w:pPr>
               <w:pStyle w:val="Caption"/>
-              <w:spacing w:line="276" w:lineRule="auto"/>
+              <w:spacing w:line="360" w:lineRule="auto"/>
             </w:pPr>
             <w:r>
               <w:t>50 (Regime 2)</w:t>
@@ -4881,7 +4805,7 @@
           <w:p>
             <w:pPr>
               <w:pStyle w:val="Caption"/>
-              <w:spacing w:line="276" w:lineRule="auto"/>
+              <w:spacing w:line="360" w:lineRule="auto"/>
             </w:pPr>
             <w:r>
               <w:t>Growth</w:t>
@@ -4895,7 +4819,7 @@
           <w:p>
             <w:pPr>
               <w:pStyle w:val="Caption"/>
-              <w:spacing w:line="276" w:lineRule="auto"/>
+              <w:spacing w:line="360" w:lineRule="auto"/>
               <w:jc w:val="center"/>
             </w:pPr>
             <m:oMathPara>
@@ -4939,7 +4863,7 @@
           <w:p>
             <w:pPr>
               <w:pStyle w:val="Caption"/>
-              <w:spacing w:line="276" w:lineRule="auto"/>
+              <w:spacing w:line="360" w:lineRule="auto"/>
             </w:pPr>
             <w:r>
               <w:t xml:space="preserve">Size at age </w:t>
@@ -4989,7 +4913,7 @@
           <w:p>
             <w:pPr>
               <w:pStyle w:val="Caption"/>
-              <w:spacing w:line="276" w:lineRule="auto"/>
+              <w:spacing w:line="360" w:lineRule="auto"/>
             </w:pPr>
             <w:r>
               <w:t>216.7 (Regime 1)</w:t>
@@ -4998,7 +4922,7 @@
           <w:p>
             <w:pPr>
               <w:pStyle w:val="Caption"/>
-              <w:spacing w:line="276" w:lineRule="auto"/>
+              <w:spacing w:line="360" w:lineRule="auto"/>
             </w:pPr>
             <w:r>
               <w:t>350 (Regime 2)</w:t>
@@ -5027,7 +4951,7 @@
           <w:p>
             <w:pPr>
               <w:pStyle w:val="Caption"/>
-              <w:spacing w:line="276" w:lineRule="auto"/>
+              <w:spacing w:line="360" w:lineRule="auto"/>
             </w:pPr>
             <w:r>
               <w:t>Growth</w:t>
@@ -5041,11 +4965,11 @@
           <w:p>
             <w:pPr>
               <w:pStyle w:val="Caption"/>
-              <w:spacing w:line="276" w:lineRule="auto"/>
+              <w:spacing w:line="360" w:lineRule="auto"/>
               <w:jc w:val="center"/>
             </w:pPr>
             <w:r>
-              <w:t>K</w:t>
+              <w:t>k</w:t>
             </w:r>
           </w:p>
         </w:tc>
@@ -5056,7 +4980,7 @@
           <w:p>
             <w:pPr>
               <w:pStyle w:val="Caption"/>
-              <w:spacing w:line="276" w:lineRule="auto"/>
+              <w:spacing w:line="360" w:lineRule="auto"/>
             </w:pPr>
             <w:r>
               <w:t>Growth coefficient</w:t>
@@ -5070,7 +4994,7 @@
           <w:p>
             <w:pPr>
               <w:pStyle w:val="Caption"/>
-              <w:spacing w:line="276" w:lineRule="auto"/>
+              <w:spacing w:line="360" w:lineRule="auto"/>
             </w:pPr>
             <w:r>
               <w:t>0.258 (Regime 1)</w:t>
@@ -5078,7 +5002,6 @@
           </w:p>
           <w:p>
             <w:pPr>
-              <w:spacing w:line="276" w:lineRule="auto"/>
               <w:rPr>
                 <w:lang w:val="en"/>
               </w:rPr>
@@ -5088,6 +5011,19 @@
                 <w:lang w:val="en"/>
               </w:rPr>
               <w:t>0.45 (Regime 2)</w:t>
+            </w:r>
+          </w:p>
+          <w:p>
+            <w:pPr>
+              <w:rPr>
+                <w:lang w:val="en"/>
+              </w:rPr>
+            </w:pPr>
+            <w:r>
+              <w:rPr>
+                <w:lang w:val="en"/>
+              </w:rPr>
+              <w:t>0.3 (Regime 3)</w:t>
             </w:r>
           </w:p>
         </w:tc>
@@ -5100,13 +5036,14 @@
           <w:p>
             <w:pPr>
               <w:pStyle w:val="Caption"/>
-              <w:spacing w:line="276" w:lineRule="auto"/>
+              <w:spacing w:line="360" w:lineRule="auto"/>
             </w:pPr>
             <w:r>
               <w:t>Growth</w:t>
             </w:r>
           </w:p>
         </w:tc>
+        <w:bookmarkStart w:id="20" w:name="_Hlk5259652"/>
         <w:tc>
           <w:tcPr>
             <w:tcW w:w="1448" w:type="dxa"/>
@@ -5114,7 +5051,7 @@
           <w:p>
             <w:pPr>
               <w:pStyle w:val="Caption"/>
-              <w:spacing w:line="276" w:lineRule="auto"/>
+              <w:spacing w:line="360" w:lineRule="auto"/>
               <w:jc w:val="center"/>
             </w:pPr>
             <m:oMathPara>
@@ -5149,6 +5086,7 @@
                 </m:sSub>
               </m:oMath>
             </m:oMathPara>
+            <w:bookmarkEnd w:id="20"/>
           </w:p>
         </w:tc>
         <w:tc>
@@ -5158,7 +5096,7 @@
           <w:p>
             <w:pPr>
               <w:pStyle w:val="Caption"/>
-              <w:spacing w:line="276" w:lineRule="auto"/>
+              <w:spacing w:line="360" w:lineRule="auto"/>
             </w:pPr>
             <w:r>
               <w:t xml:space="preserve">Age at </w:t>
@@ -5208,7 +5146,7 @@
           <w:p>
             <w:pPr>
               <w:pStyle w:val="Caption"/>
-              <w:spacing w:line="276" w:lineRule="auto"/>
+              <w:spacing w:line="360" w:lineRule="auto"/>
             </w:pPr>
             <w:r>
               <w:t>0</w:t>
@@ -5224,7 +5162,7 @@
           <w:p>
             <w:pPr>
               <w:pStyle w:val="Caption"/>
-              <w:spacing w:line="276" w:lineRule="auto"/>
+              <w:spacing w:line="360" w:lineRule="auto"/>
             </w:pPr>
             <w:r>
               <w:t>Growth</w:t>
@@ -5238,7 +5176,7 @@
           <w:p>
             <w:pPr>
               <w:pStyle w:val="Caption"/>
-              <w:spacing w:line="276" w:lineRule="auto"/>
+              <w:spacing w:line="360" w:lineRule="auto"/>
               <w:jc w:val="center"/>
             </w:pPr>
             <m:oMathPara>
@@ -5282,7 +5220,7 @@
           <w:p>
             <w:pPr>
               <w:pStyle w:val="Caption"/>
-              <w:spacing w:line="276" w:lineRule="auto"/>
+              <w:spacing w:line="360" w:lineRule="auto"/>
             </w:pPr>
             <w:r>
               <w:t xml:space="preserve">Age at </w:t>
@@ -5332,7 +5270,7 @@
           <w:p>
             <w:pPr>
               <w:pStyle w:val="Caption"/>
-              <w:spacing w:line="276" w:lineRule="auto"/>
+              <w:spacing w:line="360" w:lineRule="auto"/>
             </w:pPr>
             <w:r>
               <w:t>15</w:t>
@@ -5348,7 +5286,7 @@
           <w:p>
             <w:pPr>
               <w:pStyle w:val="Caption"/>
-              <w:spacing w:line="276" w:lineRule="auto"/>
+              <w:spacing w:line="360" w:lineRule="auto"/>
             </w:pPr>
             <w:r>
               <w:t>Growth</w:t>
@@ -5362,7 +5300,7 @@
           <w:p>
             <w:pPr>
               <w:pStyle w:val="Caption"/>
-              <w:spacing w:line="276" w:lineRule="auto"/>
+              <w:spacing w:line="360" w:lineRule="auto"/>
               <w:jc w:val="center"/>
             </w:pPr>
             <m:oMathPara>
@@ -5407,7 +5345,7 @@
           <w:p>
             <w:pPr>
               <w:pStyle w:val="Caption"/>
-              <w:spacing w:line="276" w:lineRule="auto"/>
+              <w:spacing w:line="360" w:lineRule="auto"/>
             </w:pPr>
             <w:r>
               <w:t>Lognormal growth error term</w:t>
@@ -5421,7 +5359,7 @@
           <w:p>
             <w:pPr>
               <w:pStyle w:val="Caption"/>
-              <w:spacing w:line="276" w:lineRule="auto"/>
+              <w:spacing w:line="360" w:lineRule="auto"/>
             </w:pPr>
             <w:r>
               <w:t>0.025</w:t>
@@ -5437,7 +5375,7 @@
           <w:p>
             <w:pPr>
               <w:pStyle w:val="Caption"/>
-              <w:spacing w:line="276" w:lineRule="auto"/>
+              <w:spacing w:line="360" w:lineRule="auto"/>
             </w:pPr>
             <w:r>
               <w:t>Growth</w:t>
@@ -5451,7 +5389,7 @@
           <w:p>
             <w:pPr>
               <w:pStyle w:val="Caption"/>
-              <w:spacing w:line="276" w:lineRule="auto"/>
+              <w:spacing w:line="360" w:lineRule="auto"/>
               <w:jc w:val="center"/>
               <w:rPr>
                 <w:i/>
@@ -5472,7 +5410,7 @@
           <w:p>
             <w:pPr>
               <w:pStyle w:val="Caption"/>
-              <w:spacing w:line="276" w:lineRule="auto"/>
+              <w:spacing w:line="360" w:lineRule="auto"/>
             </w:pPr>
             <w:r>
               <w:t>Multiplier of length-weight function</w:t>
@@ -5486,7 +5424,7 @@
           <w:p>
             <w:pPr>
               <w:pStyle w:val="Caption"/>
-              <w:spacing w:line="276" w:lineRule="auto"/>
+              <w:spacing w:line="360" w:lineRule="auto"/>
             </w:pPr>
             <w:r>
               <w:t>1.35e-6</w:t>
@@ -5502,7 +5440,7 @@
           <w:p>
             <w:pPr>
               <w:pStyle w:val="Caption"/>
-              <w:spacing w:line="276" w:lineRule="auto"/>
+              <w:spacing w:line="360" w:lineRule="auto"/>
             </w:pPr>
             <w:r>
               <w:t>Growth</w:t>
@@ -5516,7 +5454,7 @@
           <w:p>
             <w:pPr>
               <w:pStyle w:val="Caption"/>
-              <w:spacing w:line="276" w:lineRule="auto"/>
+              <w:spacing w:line="360" w:lineRule="auto"/>
               <w:jc w:val="center"/>
               <w:rPr>
                 <w:i/>
@@ -5537,7 +5475,7 @@
           <w:p>
             <w:pPr>
               <w:pStyle w:val="Caption"/>
-              <w:spacing w:line="276" w:lineRule="auto"/>
+              <w:spacing w:line="360" w:lineRule="auto"/>
             </w:pPr>
             <w:r>
               <w:t>Exponent of length-weight function</w:t>
@@ -5551,7 +5489,7 @@
           <w:p>
             <w:pPr>
               <w:pStyle w:val="Caption"/>
-              <w:spacing w:line="276" w:lineRule="auto"/>
+              <w:spacing w:line="360" w:lineRule="auto"/>
             </w:pPr>
             <w:r>
               <w:t>3.427</w:t>
@@ -5567,7 +5505,7 @@
           <w:p>
             <w:pPr>
               <w:pStyle w:val="Caption"/>
-              <w:spacing w:line="276" w:lineRule="auto"/>
+              <w:spacing w:line="360" w:lineRule="auto"/>
             </w:pPr>
             <w:r>
               <w:t>Survival</w:t>
@@ -5581,7 +5519,7 @@
           <w:p>
             <w:pPr>
               <w:pStyle w:val="Caption"/>
-              <w:spacing w:line="276" w:lineRule="auto"/>
+              <w:spacing w:line="360" w:lineRule="auto"/>
               <w:jc w:val="center"/>
               <w:rPr>
                 <w:i/>
@@ -5602,7 +5540,7 @@
           <w:p>
             <w:pPr>
               <w:pStyle w:val="Caption"/>
-              <w:spacing w:line="276" w:lineRule="auto"/>
+              <w:spacing w:line="360" w:lineRule="auto"/>
             </w:pPr>
             <w:r>
               <w:t>Natural mortality</w:t>
@@ -5616,7 +5554,7 @@
           <w:p>
             <w:pPr>
               <w:pStyle w:val="Caption"/>
-              <w:spacing w:line="276" w:lineRule="auto"/>
+              <w:spacing w:line="360" w:lineRule="auto"/>
             </w:pPr>
             <w:r>
               <w:t>0.25</w:t>
@@ -5632,7 +5570,7 @@
           <w:p>
             <w:pPr>
               <w:pStyle w:val="Caption"/>
-              <w:spacing w:line="276" w:lineRule="auto"/>
+              <w:spacing w:line="360" w:lineRule="auto"/>
             </w:pPr>
             <w:r>
               <w:t>Recruitment</w:t>
@@ -5646,7 +5584,7 @@
           <w:p>
             <w:pPr>
               <w:pStyle w:val="Caption"/>
-              <w:spacing w:line="276" w:lineRule="auto"/>
+              <w:spacing w:line="360" w:lineRule="auto"/>
               <w:jc w:val="center"/>
               <w:rPr>
                 <w:i/>
@@ -5667,7 +5605,7 @@
           <w:p>
             <w:pPr>
               <w:pStyle w:val="Caption"/>
-              <w:spacing w:line="276" w:lineRule="auto"/>
+              <w:spacing w:line="360" w:lineRule="auto"/>
             </w:pPr>
             <w:r>
               <w:t>Slope of maturity ogive</w:t>
@@ -5681,7 +5619,7 @@
           <w:p>
             <w:pPr>
               <w:pStyle w:val="Caption"/>
-              <w:spacing w:line="276" w:lineRule="auto"/>
+              <w:spacing w:line="360" w:lineRule="auto"/>
             </w:pPr>
             <w:r>
               <w:t>-0.1034</w:t>
@@ -5697,7 +5635,7 @@
           <w:p>
             <w:pPr>
               <w:pStyle w:val="Caption"/>
-              <w:spacing w:line="276" w:lineRule="auto"/>
+              <w:spacing w:line="360" w:lineRule="auto"/>
             </w:pPr>
             <w:r>
               <w:t>Recruitment</w:t>
@@ -5711,7 +5649,7 @@
           <w:p>
             <w:pPr>
               <w:pStyle w:val="Caption"/>
-              <w:spacing w:line="276" w:lineRule="auto"/>
+              <w:spacing w:line="360" w:lineRule="auto"/>
               <w:jc w:val="center"/>
             </w:pPr>
             <w:r>
@@ -5732,7 +5670,7 @@
           <w:p>
             <w:pPr>
               <w:pStyle w:val="Caption"/>
-              <w:spacing w:line="276" w:lineRule="auto"/>
+              <w:spacing w:line="360" w:lineRule="auto"/>
             </w:pPr>
             <w:r>
               <w:t>Length at 50% maturity</w:t>
@@ -5746,7 +5684,7 @@
           <w:p>
             <w:pPr>
               <w:pStyle w:val="Caption"/>
-              <w:spacing w:line="276" w:lineRule="auto"/>
+              <w:spacing w:line="360" w:lineRule="auto"/>
             </w:pPr>
             <w:r>
               <w:t>143.68</w:t>
@@ -5762,7 +5700,7 @@
           <w:p>
             <w:pPr>
               <w:pStyle w:val="Caption"/>
-              <w:spacing w:line="276" w:lineRule="auto"/>
+              <w:spacing w:line="360" w:lineRule="auto"/>
             </w:pPr>
             <w:r>
               <w:t>Recruitment</w:t>
@@ -5776,7 +5714,7 @@
           <w:p>
             <w:pPr>
               <w:pStyle w:val="Caption"/>
-              <w:spacing w:line="276" w:lineRule="auto"/>
+              <w:spacing w:line="360" w:lineRule="auto"/>
               <w:jc w:val="center"/>
               <w:rPr>
                 <w:i/>
@@ -5797,7 +5735,7 @@
           <w:p>
             <w:pPr>
               <w:pStyle w:val="Caption"/>
-              <w:spacing w:line="276" w:lineRule="auto"/>
+              <w:spacing w:line="360" w:lineRule="auto"/>
             </w:pPr>
             <w:r>
               <w:t xml:space="preserve">Steepness of </w:t>
@@ -5819,7 +5757,7 @@
           <w:p>
             <w:pPr>
               <w:pStyle w:val="Caption"/>
-              <w:spacing w:line="276" w:lineRule="auto"/>
+              <w:spacing w:line="360" w:lineRule="auto"/>
             </w:pPr>
             <w:r>
               <w:t>0.9</w:t>
@@ -5835,7 +5773,7 @@
           <w:p>
             <w:pPr>
               <w:pStyle w:val="Caption"/>
-              <w:spacing w:line="276" w:lineRule="auto"/>
+              <w:spacing w:line="360" w:lineRule="auto"/>
             </w:pPr>
             <w:r>
               <w:t>Recruitment</w:t>
@@ -5849,7 +5787,7 @@
           <w:p>
             <w:pPr>
               <w:pStyle w:val="Caption"/>
-              <w:spacing w:line="276" w:lineRule="auto"/>
+              <w:spacing w:line="360" w:lineRule="auto"/>
               <w:jc w:val="center"/>
               <w:rPr>
                 <w:i/>
@@ -5877,7 +5815,7 @@
           <w:p>
             <w:pPr>
               <w:pStyle w:val="Caption"/>
-              <w:spacing w:line="276" w:lineRule="auto"/>
+              <w:spacing w:line="360" w:lineRule="auto"/>
             </w:pPr>
             <w:r>
               <w:t>Maximum number of recruits per year</w:t>
@@ -5891,7 +5829,7 @@
           <w:p>
             <w:pPr>
               <w:pStyle w:val="Caption"/>
-              <w:spacing w:line="276" w:lineRule="auto"/>
+              <w:spacing w:line="360" w:lineRule="auto"/>
             </w:pPr>
             <w:r>
               <w:t>12</w:t>
@@ -5907,7 +5845,7 @@
           <w:p>
             <w:pPr>
               <w:pStyle w:val="Caption"/>
-              <w:spacing w:line="276" w:lineRule="auto"/>
+              <w:spacing w:line="360" w:lineRule="auto"/>
             </w:pPr>
             <w:r>
               <w:t>Recruitment</w:t>
@@ -5921,7 +5859,7 @@
           <w:p>
             <w:pPr>
               <w:pStyle w:val="Caption"/>
-              <w:spacing w:line="276" w:lineRule="auto"/>
+              <w:spacing w:line="360" w:lineRule="auto"/>
               <w:jc w:val="center"/>
             </w:pPr>
             <m:oMathPara>
@@ -5966,7 +5904,7 @@
           <w:p>
             <w:pPr>
               <w:pStyle w:val="Caption"/>
-              <w:spacing w:line="276" w:lineRule="auto"/>
+              <w:spacing w:line="360" w:lineRule="auto"/>
             </w:pPr>
             <w:r>
               <w:t>Variation in recruitment</w:t>
@@ -5980,7 +5918,7 @@
           <w:p>
             <w:pPr>
               <w:pStyle w:val="Caption"/>
-              <w:spacing w:line="276" w:lineRule="auto"/>
+              <w:spacing w:line="360" w:lineRule="auto"/>
             </w:pPr>
             <w:r>
               <w:t>0.1</w:t>
@@ -5992,6 +5930,7 @@
     <w:p>
       <w:pPr>
         <w:pStyle w:val="Caption"/>
+        <w:spacing w:line="360" w:lineRule="auto"/>
       </w:pPr>
       <w:r>
         <w:t>Table A</w:t>
@@ -6020,7 +5959,6 @@
     </w:p>
     <w:p>
       <w:pPr>
-        <w:spacing w:line="276" w:lineRule="auto"/>
         <w:rPr>
           <w:lang w:val="en"/>
         </w:rPr>
@@ -6029,7 +5967,6 @@
     <w:p>
       <w:pPr>
         <w:pStyle w:val="Heading1"/>
-        <w:spacing w:line="276" w:lineRule="auto"/>
         <w:rPr>
           <w:lang w:val="en"/>
         </w:rPr>
@@ -6047,7 +5984,6 @@
         <w:autoSpaceDE w:val="0"/>
         <w:autoSpaceDN w:val="0"/>
         <w:adjustRightInd w:val="0"/>
-        <w:spacing w:line="276" w:lineRule="auto"/>
         <w:ind w:left="480" w:hanging="480"/>
         <w:rPr>
           <w:noProof/>
@@ -6075,7 +6011,6 @@
         <w:autoSpaceDE w:val="0"/>
         <w:autoSpaceDN w:val="0"/>
         <w:adjustRightInd w:val="0"/>
-        <w:spacing w:line="276" w:lineRule="auto"/>
         <w:ind w:left="480" w:hanging="480"/>
         <w:rPr>
           <w:noProof/>
@@ -6090,12 +6025,1199 @@
     </w:p>
     <w:p>
       <w:pPr>
-        <w:pStyle w:val="MSTitle"/>
-        <w:spacing w:line="276" w:lineRule="auto"/>
-      </w:pPr>
-      <w:r>
+        <w:widowControl w:val="0"/>
+        <w:autoSpaceDE w:val="0"/>
+        <w:autoSpaceDN w:val="0"/>
+        <w:adjustRightInd w:val="0"/>
+        <w:ind w:left="480" w:hanging="480"/>
+        <w:rPr>
+          <w:noProof/>
+        </w:rPr>
+        <w:sectPr>
+          <w:pgSz w:w="12240" w:h="15840"/>
+          <w:pgMar w:top="1440" w:right="1440" w:bottom="1440" w:left="1440" w:header="720" w:footer="720" w:gutter="0"/>
+          <w:lnNumType w:countBy="1" w:restart="continuous"/>
+          <w:cols w:space="720"/>
+          <w:docGrid w:linePitch="360"/>
+        </w:sectPr>
+      </w:pPr>
+    </w:p>
+    <w:p>
+      <w:pPr>
+        <w:widowControl w:val="0"/>
+        <w:autoSpaceDE w:val="0"/>
+        <w:autoSpaceDN w:val="0"/>
+        <w:adjustRightInd w:val="0"/>
+        <w:rPr>
+          <w:noProof/>
+        </w:rPr>
+      </w:pPr>
+    </w:p>
+    <w:p>
+      <w:pPr>
+        <w:pStyle w:val="Heading1"/>
+      </w:pPr>
+      <w:r>
+        <w:fldChar w:fldCharType="end"/>
+      </w:r>
+      <w:r>
+        <w:t>Appendix B – Additional figures from the GAM-based analysis of sablefish size at age.</w:t>
+      </w:r>
+    </w:p>
+    <w:p>
+      <w:bookmarkStart w:id="21" w:name="_GoBack"/>
+      <w:bookmarkEnd w:id="21"/>
+      <w:r>
+        <w:t>The following figures</w:t>
+      </w:r>
+      <w:r>
+        <w:t xml:space="preserve"> are identical in form to Figure 6 and 8 from the main manuscript, which presented results for </w:t>
+      </w:r>
+      <w:r>
+        <w:t>age four</w:t>
+      </w:r>
+      <w:r>
+        <w:t xml:space="preserve"> female sablefish. These plots contain results for ages 6 and 30 for males and females, and age-four males. </w:t>
+      </w:r>
+      <w:r>
+        <w:rPr>
+          <w:noProof/>
+        </w:rPr>
+        <w:drawing>
+          <wp:inline distT="0" distB="0" distL="0" distR="0" wp14:anchorId="56A7C568" wp14:editId="3D69CFF3">
+            <wp:extent cx="5943600" cy="4245610"/>
+            <wp:effectExtent l="0" t="0" r="0" b="2540"/>
+            <wp:docPr id="11" name="Picture 11"/>
+            <wp:cNvGraphicFramePr>
+              <a:graphicFrameLocks xmlns:a="http://schemas.openxmlformats.org/drawingml/2006/main" noChangeAspect="1"/>
+            </wp:cNvGraphicFramePr>
+            <a:graphic xmlns:a="http://schemas.openxmlformats.org/drawingml/2006/main">
+              <a:graphicData uri="http://schemas.openxmlformats.org/drawingml/2006/picture">
+                <pic:pic xmlns:pic="http://schemas.openxmlformats.org/drawingml/2006/picture">
+                  <pic:nvPicPr>
+                    <pic:cNvPr id="11" name="sab_gam_diagnostics_4M.png"/>
+                    <pic:cNvPicPr/>
+                  </pic:nvPicPr>
+                  <pic:blipFill>
+                    <a:blip r:embed="rId14" cstate="print">
+                      <a:extLst>
+                        <a:ext uri="{28A0092B-C50C-407E-A947-70E740481C1C}">
+                          <a14:useLocalDpi xmlns:a14="http://schemas.microsoft.com/office/drawing/2010/main" val="0"/>
+                        </a:ext>
+                      </a:extLst>
+                    </a:blip>
+                    <a:stretch>
+                      <a:fillRect/>
+                    </a:stretch>
+                  </pic:blipFill>
+                  <pic:spPr>
+                    <a:xfrm>
+                      <a:off x="0" y="0"/>
+                      <a:ext cx="5943600" cy="4245610"/>
+                    </a:xfrm>
+                    <a:prstGeom prst="rect">
+                      <a:avLst/>
+                    </a:prstGeom>
+                  </pic:spPr>
+                </pic:pic>
+              </a:graphicData>
+            </a:graphic>
+          </wp:inline>
+        </w:drawing>
+      </w:r>
+    </w:p>
+    <w:p>
+      <w:pPr>
+        <w:pStyle w:val="Caption"/>
+        <w:spacing w:line="360" w:lineRule="auto"/>
+        <w:sectPr>
+          <w:pgSz w:w="12240" w:h="15840"/>
+          <w:pgMar w:top="1440" w:right="1440" w:bottom="1440" w:left="1440" w:header="720" w:footer="720" w:gutter="0"/>
+          <w:lnNumType w:countBy="1" w:restart="continuous"/>
+          <w:cols w:space="720"/>
+          <w:docGrid w:linePitch="360"/>
+        </w:sectPr>
+      </w:pPr>
+      <w:r>
+        <w:t>Figure A</w:t>
+      </w:r>
+      <w:r>
+        <w:fldChar w:fldCharType="begin"/>
+      </w:r>
+      <w:r>
+        <w:instrText xml:space="preserve"> SEQ Figure_A \* ARABIC </w:instrText>
+      </w:r>
+      <w:r>
+        <w:fldChar w:fldCharType="separate"/>
+      </w:r>
+      <w:r>
+        <w:rPr>
+          <w:noProof/>
+        </w:rPr>
+        <w:t>3</w:t>
+      </w:r>
+      <w:r>
+        <w:fldChar w:fldCharType="end"/>
+      </w:r>
+      <w:r>
+        <w:t xml:space="preserve"> </w:t>
+      </w:r>
+      <w:r>
+        <w:t xml:space="preserve">Diagnostic plots of best-fit GAM model for </w:t>
+      </w:r>
+      <w:r>
+        <w:t>male</w:t>
+      </w:r>
+      <w:r>
+        <w:t xml:space="preserve"> age four sablefish. Clockwise from top left: quantile-quantile plot of deviance residuals; histogram of residuals; observed response values (lengths, in cm) vs predicted values, and model-predicted residuals vs linear predictor. </w:t>
+      </w:r>
+    </w:p>
+    <w:p>
+      <w:pPr>
+        <w:pStyle w:val="Caption"/>
+        <w:spacing w:line="360" w:lineRule="auto"/>
+      </w:pPr>
+      <w:r>
+        <w:rPr>
+          <w:noProof/>
+        </w:rPr>
         <w:lastRenderedPageBreak/>
+        <w:drawing>
+          <wp:inline distT="0" distB="0" distL="0" distR="0" wp14:anchorId="7577B722" wp14:editId="0CB99162">
+            <wp:extent cx="5934075" cy="7419975"/>
+            <wp:effectExtent l="0" t="0" r="9525" b="9525"/>
+            <wp:docPr id="6" name="Picture 6"/>
+            <wp:cNvGraphicFramePr>
+              <a:graphicFrameLocks xmlns:a="http://schemas.openxmlformats.org/drawingml/2006/main" noChangeAspect="1"/>
+            </wp:cNvGraphicFramePr>
+            <a:graphic xmlns:a="http://schemas.openxmlformats.org/drawingml/2006/main">
+              <a:graphicData uri="http://schemas.openxmlformats.org/drawingml/2006/picture">
+                <pic:pic xmlns:pic="http://schemas.openxmlformats.org/drawingml/2006/picture">
+                  <pic:nvPicPr>
+                    <pic:cNvPr id="0" name="Picture 3"/>
+                    <pic:cNvPicPr>
+                      <a:picLocks noChangeAspect="1" noChangeArrowheads="1"/>
+                    </pic:cNvPicPr>
+                  </pic:nvPicPr>
+                  <pic:blipFill>
+                    <a:blip r:embed="rId15" cstate="print">
+                      <a:extLst>
+                        <a:ext uri="{28A0092B-C50C-407E-A947-70E740481C1C}">
+                          <a14:useLocalDpi xmlns:a14="http://schemas.microsoft.com/office/drawing/2010/main" val="0"/>
+                        </a:ext>
+                      </a:extLst>
+                    </a:blip>
+                    <a:srcRect/>
+                    <a:stretch>
+                      <a:fillRect/>
+                    </a:stretch>
+                  </pic:blipFill>
+                  <pic:spPr bwMode="auto">
+                    <a:xfrm>
+                      <a:off x="0" y="0"/>
+                      <a:ext cx="5934075" cy="7419975"/>
+                    </a:xfrm>
+                    <a:prstGeom prst="rect">
+                      <a:avLst/>
+                    </a:prstGeom>
+                    <a:noFill/>
+                    <a:ln>
+                      <a:noFill/>
+                    </a:ln>
+                  </pic:spPr>
+                </pic:pic>
+              </a:graphicData>
+            </a:graphic>
+          </wp:inline>
+        </w:drawing>
+      </w:r>
+    </w:p>
+    <w:p>
+      <w:pPr>
+        <w:pStyle w:val="Caption"/>
+        <w:spacing w:line="360" w:lineRule="auto"/>
+      </w:pPr>
+      <w:r>
+        <w:t>Figure A</w:t>
+      </w:r>
+      <w:r>
+        <w:fldChar w:fldCharType="begin"/>
+      </w:r>
+      <w:r>
+        <w:instrText xml:space="preserve"> SEQ Figure_A \* ARABIC </w:instrText>
+      </w:r>
+      <w:r>
+        <w:fldChar w:fldCharType="separate"/>
+      </w:r>
+      <w:r>
+        <w:rPr>
+          <w:noProof/>
+        </w:rPr>
+        <w:t>4</w:t>
+      </w:r>
+      <w:r>
         <w:fldChar w:fldCharType="end"/>
+      </w:r>
+      <w:r>
+        <w:t xml:space="preserve"> (</w:t>
+      </w:r>
+      <w:proofErr w:type="spellStart"/>
+      <w:proofErr w:type="gramStart"/>
+      <w:r>
+        <w:t>a,c</w:t>
+      </w:r>
+      <w:proofErr w:type="gramEnd"/>
+      <w:r>
+        <w:t>,e</w:t>
+      </w:r>
+      <w:proofErr w:type="spellEnd"/>
+      <w:r>
+        <w:t xml:space="preserve">) Plots of smoothers for </w:t>
+      </w:r>
+      <w:r>
+        <w:t>Year</w:t>
+      </w:r>
+      <w:r>
+        <w:t>, Latitude, and Longitude, and first derivatives thereof for age-four male sablefish (</w:t>
+      </w:r>
+      <w:proofErr w:type="spellStart"/>
+      <w:r>
+        <w:t>b,d,f</w:t>
+      </w:r>
+      <w:proofErr w:type="spellEnd"/>
+      <w:r>
+        <w:t>). Red lines indicate latitudes or longitudes that produced the highest first derivative and had a confidence interval that did not include zero.</w:t>
+      </w:r>
+      <w:r>
+        <w:t xml:space="preserve"> </w:t>
+      </w:r>
+      <w:proofErr w:type="gramStart"/>
+      <w:r>
+        <w:t>g</w:t>
+      </w:r>
+      <w:proofErr w:type="gramEnd"/>
+      <w:r>
+        <w:t>) map with model-detected breakpoints (red lines).</w:t>
+      </w:r>
+    </w:p>
+    <w:p>
+      <w:r>
+        <w:rPr>
+          <w:noProof/>
+        </w:rPr>
+        <w:lastRenderedPageBreak/>
+        <w:drawing>
+          <wp:inline distT="0" distB="0" distL="0" distR="0" wp14:anchorId="418492EE" wp14:editId="5A0A4C76">
+            <wp:extent cx="5943600" cy="4245610"/>
+            <wp:effectExtent l="0" t="0" r="0" b="2540"/>
+            <wp:docPr id="12" name="Picture 12"/>
+            <wp:cNvGraphicFramePr>
+              <a:graphicFrameLocks xmlns:a="http://schemas.openxmlformats.org/drawingml/2006/main" noChangeAspect="1"/>
+            </wp:cNvGraphicFramePr>
+            <a:graphic xmlns:a="http://schemas.openxmlformats.org/drawingml/2006/main">
+              <a:graphicData uri="http://schemas.openxmlformats.org/drawingml/2006/picture">
+                <pic:pic xmlns:pic="http://schemas.openxmlformats.org/drawingml/2006/picture">
+                  <pic:nvPicPr>
+                    <pic:cNvPr id="12" name="sab_gam_diagnostics_6F.png"/>
+                    <pic:cNvPicPr/>
+                  </pic:nvPicPr>
+                  <pic:blipFill>
+                    <a:blip r:embed="rId16" cstate="print">
+                      <a:extLst>
+                        <a:ext uri="{28A0092B-C50C-407E-A947-70E740481C1C}">
+                          <a14:useLocalDpi xmlns:a14="http://schemas.microsoft.com/office/drawing/2010/main" val="0"/>
+                        </a:ext>
+                      </a:extLst>
+                    </a:blip>
+                    <a:stretch>
+                      <a:fillRect/>
+                    </a:stretch>
+                  </pic:blipFill>
+                  <pic:spPr>
+                    <a:xfrm>
+                      <a:off x="0" y="0"/>
+                      <a:ext cx="5943600" cy="4245610"/>
+                    </a:xfrm>
+                    <a:prstGeom prst="rect">
+                      <a:avLst/>
+                    </a:prstGeom>
+                  </pic:spPr>
+                </pic:pic>
+              </a:graphicData>
+            </a:graphic>
+          </wp:inline>
+        </w:drawing>
+      </w:r>
+    </w:p>
+    <w:p>
+      <w:pPr>
+        <w:pStyle w:val="Caption"/>
+        <w:spacing w:line="360" w:lineRule="auto"/>
+        <w:sectPr>
+          <w:pgSz w:w="12240" w:h="15840"/>
+          <w:pgMar w:top="1440" w:right="1440" w:bottom="1440" w:left="1440" w:header="720" w:footer="720" w:gutter="0"/>
+          <w:lnNumType w:countBy="1" w:restart="continuous"/>
+          <w:cols w:space="720"/>
+          <w:docGrid w:linePitch="360"/>
+        </w:sectPr>
+      </w:pPr>
+      <w:r>
+        <w:t>Figure A</w:t>
+      </w:r>
+      <w:r>
+        <w:fldChar w:fldCharType="begin"/>
+      </w:r>
+      <w:r>
+        <w:instrText xml:space="preserve"> SEQ Figure_A \* ARABIC </w:instrText>
+      </w:r>
+      <w:r>
+        <w:fldChar w:fldCharType="separate"/>
+      </w:r>
+      <w:r>
+        <w:rPr>
+          <w:noProof/>
+        </w:rPr>
+        <w:t>5</w:t>
+      </w:r>
+      <w:r>
+        <w:fldChar w:fldCharType="end"/>
+      </w:r>
+      <w:r>
+        <w:t xml:space="preserve"> </w:t>
+      </w:r>
+      <w:r>
+        <w:t xml:space="preserve">Diagnostic plots of best-fit GAM model for female age </w:t>
+      </w:r>
+      <w:r>
+        <w:t>six</w:t>
+      </w:r>
+      <w:r>
+        <w:t xml:space="preserve"> sablefish. Clockwise from top left: quantile-quantile plot of deviance residuals; histogram of residuals; observed response values (lengths, in cm) vs predicted values, and model-predicted residuals vs linear predictor. </w:t>
+      </w:r>
+    </w:p>
+    <w:p>
+      <w:pPr>
+        <w:pStyle w:val="Caption"/>
+        <w:spacing w:line="360" w:lineRule="auto"/>
+      </w:pPr>
+      <w:r>
+        <w:rPr>
+          <w:noProof/>
+        </w:rPr>
+        <w:lastRenderedPageBreak/>
+        <w:drawing>
+          <wp:inline distT="0" distB="0" distL="0" distR="0" wp14:anchorId="348847BD" wp14:editId="6B34ED75">
+            <wp:extent cx="5934075" cy="7419975"/>
+            <wp:effectExtent l="0" t="0" r="9525" b="9525"/>
+            <wp:docPr id="7" name="Picture 7"/>
+            <wp:cNvGraphicFramePr>
+              <a:graphicFrameLocks xmlns:a="http://schemas.openxmlformats.org/drawingml/2006/main" noChangeAspect="1"/>
+            </wp:cNvGraphicFramePr>
+            <a:graphic xmlns:a="http://schemas.openxmlformats.org/drawingml/2006/main">
+              <a:graphicData uri="http://schemas.openxmlformats.org/drawingml/2006/picture">
+                <pic:pic xmlns:pic="http://schemas.openxmlformats.org/drawingml/2006/picture">
+                  <pic:nvPicPr>
+                    <pic:cNvPr id="0" name="Picture 4"/>
+                    <pic:cNvPicPr>
+                      <a:picLocks noChangeAspect="1" noChangeArrowheads="1"/>
+                    </pic:cNvPicPr>
+                  </pic:nvPicPr>
+                  <pic:blipFill>
+                    <a:blip r:embed="rId17" cstate="print">
+                      <a:extLst>
+                        <a:ext uri="{28A0092B-C50C-407E-A947-70E740481C1C}">
+                          <a14:useLocalDpi xmlns:a14="http://schemas.microsoft.com/office/drawing/2010/main" val="0"/>
+                        </a:ext>
+                      </a:extLst>
+                    </a:blip>
+                    <a:srcRect/>
+                    <a:stretch>
+                      <a:fillRect/>
+                    </a:stretch>
+                  </pic:blipFill>
+                  <pic:spPr bwMode="auto">
+                    <a:xfrm>
+                      <a:off x="0" y="0"/>
+                      <a:ext cx="5934075" cy="7419975"/>
+                    </a:xfrm>
+                    <a:prstGeom prst="rect">
+                      <a:avLst/>
+                    </a:prstGeom>
+                    <a:noFill/>
+                    <a:ln>
+                      <a:noFill/>
+                    </a:ln>
+                  </pic:spPr>
+                </pic:pic>
+              </a:graphicData>
+            </a:graphic>
+          </wp:inline>
+        </w:drawing>
+      </w:r>
+      <w:r>
+        <w:t>Figure A</w:t>
+      </w:r>
+      <w:r>
+        <w:fldChar w:fldCharType="begin"/>
+      </w:r>
+      <w:r>
+        <w:instrText xml:space="preserve"> SEQ Figure_A \* ARABIC </w:instrText>
+      </w:r>
+      <w:r>
+        <w:fldChar w:fldCharType="separate"/>
+      </w:r>
+      <w:r>
+        <w:rPr>
+          <w:noProof/>
+        </w:rPr>
+        <w:t>10</w:t>
+      </w:r>
+      <w:r>
+        <w:fldChar w:fldCharType="end"/>
+      </w:r>
+      <w:r>
+        <w:t xml:space="preserve"> (</w:t>
+      </w:r>
+      <w:proofErr w:type="spellStart"/>
+      <w:proofErr w:type="gramStart"/>
+      <w:r>
+        <w:t>a,c</w:t>
+      </w:r>
+      <w:proofErr w:type="gramEnd"/>
+      <w:r>
+        <w:t>,e</w:t>
+      </w:r>
+      <w:proofErr w:type="spellEnd"/>
+      <w:r>
+        <w:t xml:space="preserve">) Plots of smoothers for </w:t>
+      </w:r>
+      <w:r>
+        <w:t>Year</w:t>
+      </w:r>
+      <w:r>
+        <w:t xml:space="preserve">, Latitude, and Longitude, and first derivatives thereof for </w:t>
+      </w:r>
+      <w:r>
+        <w:t>female age six</w:t>
+      </w:r>
+      <w:r>
+        <w:t xml:space="preserve"> sablefish (</w:t>
+      </w:r>
+      <w:proofErr w:type="spellStart"/>
+      <w:r>
+        <w:t>b,d,f</w:t>
+      </w:r>
+      <w:proofErr w:type="spellEnd"/>
+      <w:r>
+        <w:t xml:space="preserve">). Red lines indicate latitudes or longitudes that produced the highest first </w:t>
+      </w:r>
+      <w:r>
+        <w:lastRenderedPageBreak/>
+        <w:t xml:space="preserve">derivative and had a confidence interval that did not include </w:t>
+      </w:r>
+      <w:proofErr w:type="spellStart"/>
+      <w:proofErr w:type="gramStart"/>
+      <w:r>
+        <w:t>zero.g</w:t>
+      </w:r>
+      <w:proofErr w:type="spellEnd"/>
+      <w:proofErr w:type="gramEnd"/>
+      <w:r>
+        <w:t xml:space="preserve">) map with model-detected breakpoints (red lines). </w:t>
+      </w:r>
+    </w:p>
+    <w:p>
+      <w:pPr>
+        <w:pStyle w:val="Caption"/>
+        <w:spacing w:line="360" w:lineRule="auto"/>
+        <w:sectPr>
+          <w:pgSz w:w="12240" w:h="15840"/>
+          <w:pgMar w:top="1440" w:right="1440" w:bottom="1440" w:left="1440" w:header="720" w:footer="720" w:gutter="0"/>
+          <w:lnNumType w:countBy="1" w:restart="continuous"/>
+          <w:cols w:space="720"/>
+          <w:docGrid w:linePitch="360"/>
+        </w:sectPr>
+      </w:pPr>
+      <w:r>
+        <w:rPr>
+          <w:noProof/>
+        </w:rPr>
+        <w:drawing>
+          <wp:inline distT="0" distB="0" distL="0" distR="0" wp14:anchorId="6A0210EE" wp14:editId="01ABD6DF">
+            <wp:extent cx="5943600" cy="4245610"/>
+            <wp:effectExtent l="0" t="0" r="0" b="2540"/>
+            <wp:docPr id="13" name="Picture 13"/>
+            <wp:cNvGraphicFramePr>
+              <a:graphicFrameLocks xmlns:a="http://schemas.openxmlformats.org/drawingml/2006/main" noChangeAspect="1"/>
+            </wp:cNvGraphicFramePr>
+            <a:graphic xmlns:a="http://schemas.openxmlformats.org/drawingml/2006/main">
+              <a:graphicData uri="http://schemas.openxmlformats.org/drawingml/2006/picture">
+                <pic:pic xmlns:pic="http://schemas.openxmlformats.org/drawingml/2006/picture">
+                  <pic:nvPicPr>
+                    <pic:cNvPr id="13" name="sab_gam_diagnostics_6M.png"/>
+                    <pic:cNvPicPr/>
+                  </pic:nvPicPr>
+                  <pic:blipFill>
+                    <a:blip r:embed="rId18" cstate="print">
+                      <a:extLst>
+                        <a:ext uri="{28A0092B-C50C-407E-A947-70E740481C1C}">
+                          <a14:useLocalDpi xmlns:a14="http://schemas.microsoft.com/office/drawing/2010/main" val="0"/>
+                        </a:ext>
+                      </a:extLst>
+                    </a:blip>
+                    <a:stretch>
+                      <a:fillRect/>
+                    </a:stretch>
+                  </pic:blipFill>
+                  <pic:spPr>
+                    <a:xfrm>
+                      <a:off x="0" y="0"/>
+                      <a:ext cx="5943600" cy="4245610"/>
+                    </a:xfrm>
+                    <a:prstGeom prst="rect">
+                      <a:avLst/>
+                    </a:prstGeom>
+                  </pic:spPr>
+                </pic:pic>
+              </a:graphicData>
+            </a:graphic>
+          </wp:inline>
+        </w:drawing>
+      </w:r>
+      <w:r>
+        <w:t xml:space="preserve"> </w:t>
+      </w:r>
+      <w:r>
+        <w:t>Figure A</w:t>
+      </w:r>
+      <w:r>
+        <w:fldChar w:fldCharType="begin"/>
+      </w:r>
+      <w:r>
+        <w:instrText xml:space="preserve"> SEQ Figure_A \* ARABIC </w:instrText>
+      </w:r>
+      <w:r>
+        <w:fldChar w:fldCharType="separate"/>
+      </w:r>
+      <w:r>
+        <w:rPr>
+          <w:noProof/>
+        </w:rPr>
+        <w:t>6</w:t>
+      </w:r>
+      <w:r>
+        <w:fldChar w:fldCharType="end"/>
+      </w:r>
+      <w:r>
+        <w:t xml:space="preserve"> </w:t>
+      </w:r>
+      <w:r>
+        <w:t xml:space="preserve">Diagnostic plots of best-fit GAM model for </w:t>
+      </w:r>
+      <w:r>
+        <w:t>male</w:t>
+      </w:r>
+      <w:r>
+        <w:t xml:space="preserve"> age six sablefish. Clockwise from top left: quantile-quantile plot of deviance residuals; histogram of residuals; observed response values (lengths, in cm) vs predicted values, and model-predicted residuals vs linear predictor.</w:t>
+      </w:r>
+    </w:p>
+    <w:p>
+      <w:pPr>
+        <w:pStyle w:val="Caption"/>
+        <w:spacing w:line="360" w:lineRule="auto"/>
+      </w:pPr>
+      <w:r>
+        <w:rPr>
+          <w:noProof/>
+        </w:rPr>
+        <w:lastRenderedPageBreak/>
+        <w:drawing>
+          <wp:inline distT="0" distB="0" distL="0" distR="0" wp14:anchorId="51076A38" wp14:editId="2482B6F8">
+            <wp:extent cx="5934075" cy="7419975"/>
+            <wp:effectExtent l="0" t="0" r="9525" b="9525"/>
+            <wp:docPr id="8" name="Picture 8"/>
+            <wp:cNvGraphicFramePr>
+              <a:graphicFrameLocks xmlns:a="http://schemas.openxmlformats.org/drawingml/2006/main" noChangeAspect="1"/>
+            </wp:cNvGraphicFramePr>
+            <a:graphic xmlns:a="http://schemas.openxmlformats.org/drawingml/2006/main">
+              <a:graphicData uri="http://schemas.openxmlformats.org/drawingml/2006/picture">
+                <pic:pic xmlns:pic="http://schemas.openxmlformats.org/drawingml/2006/picture">
+                  <pic:nvPicPr>
+                    <pic:cNvPr id="0" name="Picture 5"/>
+                    <pic:cNvPicPr>
+                      <a:picLocks noChangeAspect="1" noChangeArrowheads="1"/>
+                    </pic:cNvPicPr>
+                  </pic:nvPicPr>
+                  <pic:blipFill>
+                    <a:blip r:embed="rId19" cstate="print">
+                      <a:extLst>
+                        <a:ext uri="{28A0092B-C50C-407E-A947-70E740481C1C}">
+                          <a14:useLocalDpi xmlns:a14="http://schemas.microsoft.com/office/drawing/2010/main" val="0"/>
+                        </a:ext>
+                      </a:extLst>
+                    </a:blip>
+                    <a:srcRect/>
+                    <a:stretch>
+                      <a:fillRect/>
+                    </a:stretch>
+                  </pic:blipFill>
+                  <pic:spPr bwMode="auto">
+                    <a:xfrm>
+                      <a:off x="0" y="0"/>
+                      <a:ext cx="5934075" cy="7419975"/>
+                    </a:xfrm>
+                    <a:prstGeom prst="rect">
+                      <a:avLst/>
+                    </a:prstGeom>
+                    <a:noFill/>
+                    <a:ln>
+                      <a:noFill/>
+                    </a:ln>
+                  </pic:spPr>
+                </pic:pic>
+              </a:graphicData>
+            </a:graphic>
+          </wp:inline>
+        </w:drawing>
+      </w:r>
+      <w:r>
+        <w:t>Figure A</w:t>
+      </w:r>
+      <w:r>
+        <w:fldChar w:fldCharType="begin"/>
+      </w:r>
+      <w:r>
+        <w:instrText xml:space="preserve"> SEQ Figure_A \* ARABIC </w:instrText>
+      </w:r>
+      <w:r>
+        <w:fldChar w:fldCharType="separate"/>
+      </w:r>
+      <w:r>
+        <w:rPr>
+          <w:noProof/>
+        </w:rPr>
+        <w:t>11</w:t>
+      </w:r>
+      <w:r>
+        <w:fldChar w:fldCharType="end"/>
+      </w:r>
+      <w:r>
+        <w:t xml:space="preserve"> (</w:t>
+      </w:r>
+      <w:proofErr w:type="spellStart"/>
+      <w:proofErr w:type="gramStart"/>
+      <w:r>
+        <w:t>a,c</w:t>
+      </w:r>
+      <w:proofErr w:type="gramEnd"/>
+      <w:r>
+        <w:t>,e</w:t>
+      </w:r>
+      <w:proofErr w:type="spellEnd"/>
+      <w:r>
+        <w:t xml:space="preserve">) Plots of smoothers for </w:t>
+      </w:r>
+      <w:r>
+        <w:t>Year</w:t>
+      </w:r>
+      <w:r>
+        <w:t xml:space="preserve">, Latitude, and Longitude, and first derivatives thereof for </w:t>
+      </w:r>
+      <w:r>
+        <w:t>male age six</w:t>
+      </w:r>
+      <w:r>
+        <w:t xml:space="preserve"> sablefish (</w:t>
+      </w:r>
+      <w:proofErr w:type="spellStart"/>
+      <w:r>
+        <w:t>b,d,f</w:t>
+      </w:r>
+      <w:proofErr w:type="spellEnd"/>
+      <w:r>
+        <w:t xml:space="preserve">). Red lines indicate latitudes or longitudes that produced the highest first </w:t>
+      </w:r>
+      <w:r>
+        <w:lastRenderedPageBreak/>
+        <w:t xml:space="preserve">derivative and had a confidence interval that did not include </w:t>
+      </w:r>
+      <w:proofErr w:type="spellStart"/>
+      <w:proofErr w:type="gramStart"/>
+      <w:r>
+        <w:t>zero.g</w:t>
+      </w:r>
+      <w:proofErr w:type="spellEnd"/>
+      <w:proofErr w:type="gramEnd"/>
+      <w:r>
+        <w:t xml:space="preserve">) map with model-detected breakpoints (red lines). </w:t>
+      </w:r>
+    </w:p>
+    <w:p>
+      <w:pPr>
+        <w:pStyle w:val="Caption"/>
+        <w:spacing w:line="360" w:lineRule="auto"/>
+      </w:pPr>
+    </w:p>
+    <w:p>
+      <w:pPr>
+        <w:pStyle w:val="Caption"/>
+        <w:spacing w:line="360" w:lineRule="auto"/>
+      </w:pPr>
+      <w:r>
+        <w:rPr>
+          <w:noProof/>
+        </w:rPr>
+        <w:drawing>
+          <wp:inline distT="0" distB="0" distL="0" distR="0" wp14:anchorId="12ED3728" wp14:editId="2C0F2423">
+            <wp:extent cx="5943600" cy="4245610"/>
+            <wp:effectExtent l="0" t="0" r="0" b="2540"/>
+            <wp:docPr id="14" name="Picture 14"/>
+            <wp:cNvGraphicFramePr>
+              <a:graphicFrameLocks xmlns:a="http://schemas.openxmlformats.org/drawingml/2006/main" noChangeAspect="1"/>
+            </wp:cNvGraphicFramePr>
+            <a:graphic xmlns:a="http://schemas.openxmlformats.org/drawingml/2006/main">
+              <a:graphicData uri="http://schemas.openxmlformats.org/drawingml/2006/picture">
+                <pic:pic xmlns:pic="http://schemas.openxmlformats.org/drawingml/2006/picture">
+                  <pic:nvPicPr>
+                    <pic:cNvPr id="14" name="sab_gam_diagnostics_30F.png"/>
+                    <pic:cNvPicPr/>
+                  </pic:nvPicPr>
+                  <pic:blipFill>
+                    <a:blip r:embed="rId20" cstate="print">
+                      <a:extLst>
+                        <a:ext uri="{28A0092B-C50C-407E-A947-70E740481C1C}">
+                          <a14:useLocalDpi xmlns:a14="http://schemas.microsoft.com/office/drawing/2010/main" val="0"/>
+                        </a:ext>
+                      </a:extLst>
+                    </a:blip>
+                    <a:stretch>
+                      <a:fillRect/>
+                    </a:stretch>
+                  </pic:blipFill>
+                  <pic:spPr>
+                    <a:xfrm>
+                      <a:off x="0" y="0"/>
+                      <a:ext cx="5943600" cy="4245610"/>
+                    </a:xfrm>
+                    <a:prstGeom prst="rect">
+                      <a:avLst/>
+                    </a:prstGeom>
+                  </pic:spPr>
+                </pic:pic>
+              </a:graphicData>
+            </a:graphic>
+          </wp:inline>
+        </w:drawing>
+      </w:r>
+      <w:r>
+        <w:t>Figure A</w:t>
+      </w:r>
+      <w:r>
+        <w:fldChar w:fldCharType="begin"/>
+      </w:r>
+      <w:r>
+        <w:instrText xml:space="preserve"> SEQ Figure_A \* ARABIC </w:instrText>
+      </w:r>
+      <w:r>
+        <w:fldChar w:fldCharType="separate"/>
+      </w:r>
+      <w:r>
+        <w:rPr>
+          <w:noProof/>
+        </w:rPr>
+        <w:t>7</w:t>
+      </w:r>
+      <w:r>
+        <w:fldChar w:fldCharType="end"/>
+      </w:r>
+      <w:r>
+        <w:t xml:space="preserve"> </w:t>
+      </w:r>
+      <w:r>
+        <w:t xml:space="preserve">Diagnostic plots of best-fit GAM model for female </w:t>
+      </w:r>
+      <w:r>
+        <w:t>age thirty</w:t>
+      </w:r>
+      <w:r>
+        <w:t xml:space="preserve"> sablefish. Clockwise from top left: quantile-quantile plot of deviance residuals; histogram of residuals; observed response values (lengths, in cm) vs predicted values, and model-predicted residuals vs linear predictor.</w:t>
+      </w:r>
+    </w:p>
+    <w:p>
+      <w:pPr>
+        <w:pStyle w:val="Caption"/>
+        <w:spacing w:line="360" w:lineRule="auto"/>
+        <w:sectPr>
+          <w:pgSz w:w="12240" w:h="15840"/>
+          <w:pgMar w:top="1440" w:right="1440" w:bottom="1440" w:left="1440" w:header="720" w:footer="720" w:gutter="0"/>
+          <w:lnNumType w:countBy="1" w:restart="continuous"/>
+          <w:cols w:space="720"/>
+          <w:docGrid w:linePitch="360"/>
+        </w:sectPr>
+      </w:pPr>
+    </w:p>
+    <w:p>
+      <w:pPr>
+        <w:pStyle w:val="Caption"/>
+        <w:spacing w:line="360" w:lineRule="auto"/>
+      </w:pPr>
+      <w:r>
+        <w:rPr>
+          <w:noProof/>
+        </w:rPr>
+        <w:lastRenderedPageBreak/>
+        <w:drawing>
+          <wp:inline distT="0" distB="0" distL="0" distR="0" wp14:anchorId="1F442C28" wp14:editId="155EBC2C">
+            <wp:extent cx="5934075" cy="7419975"/>
+            <wp:effectExtent l="0" t="0" r="9525" b="9525"/>
+            <wp:docPr id="9" name="Picture 9"/>
+            <wp:cNvGraphicFramePr>
+              <a:graphicFrameLocks xmlns:a="http://schemas.openxmlformats.org/drawingml/2006/main" noChangeAspect="1"/>
+            </wp:cNvGraphicFramePr>
+            <a:graphic xmlns:a="http://schemas.openxmlformats.org/drawingml/2006/main">
+              <a:graphicData uri="http://schemas.openxmlformats.org/drawingml/2006/picture">
+                <pic:pic xmlns:pic="http://schemas.openxmlformats.org/drawingml/2006/picture">
+                  <pic:nvPicPr>
+                    <pic:cNvPr id="0" name="Picture 6"/>
+                    <pic:cNvPicPr>
+                      <a:picLocks noChangeAspect="1" noChangeArrowheads="1"/>
+                    </pic:cNvPicPr>
+                  </pic:nvPicPr>
+                  <pic:blipFill>
+                    <a:blip r:embed="rId21" cstate="print">
+                      <a:extLst>
+                        <a:ext uri="{28A0092B-C50C-407E-A947-70E740481C1C}">
+                          <a14:useLocalDpi xmlns:a14="http://schemas.microsoft.com/office/drawing/2010/main" val="0"/>
+                        </a:ext>
+                      </a:extLst>
+                    </a:blip>
+                    <a:srcRect/>
+                    <a:stretch>
+                      <a:fillRect/>
+                    </a:stretch>
+                  </pic:blipFill>
+                  <pic:spPr bwMode="auto">
+                    <a:xfrm>
+                      <a:off x="0" y="0"/>
+                      <a:ext cx="5934075" cy="7419975"/>
+                    </a:xfrm>
+                    <a:prstGeom prst="rect">
+                      <a:avLst/>
+                    </a:prstGeom>
+                    <a:noFill/>
+                    <a:ln>
+                      <a:noFill/>
+                    </a:ln>
+                  </pic:spPr>
+                </pic:pic>
+              </a:graphicData>
+            </a:graphic>
+          </wp:inline>
+        </w:drawing>
+      </w:r>
+      <w:r>
+        <w:t>Figure A</w:t>
+      </w:r>
+      <w:r>
+        <w:fldChar w:fldCharType="begin"/>
+      </w:r>
+      <w:r>
+        <w:instrText xml:space="preserve"> SEQ Figure_A \* ARABIC </w:instrText>
+      </w:r>
+      <w:r>
+        <w:fldChar w:fldCharType="separate"/>
+      </w:r>
+      <w:r>
+        <w:rPr>
+          <w:noProof/>
+        </w:rPr>
+        <w:t>12</w:t>
+      </w:r>
+      <w:r>
+        <w:fldChar w:fldCharType="end"/>
+      </w:r>
+      <w:r>
+        <w:t xml:space="preserve"> (</w:t>
+      </w:r>
+      <w:proofErr w:type="spellStart"/>
+      <w:proofErr w:type="gramStart"/>
+      <w:r>
+        <w:t>a,c</w:t>
+      </w:r>
+      <w:proofErr w:type="gramEnd"/>
+      <w:r>
+        <w:t>,e</w:t>
+      </w:r>
+      <w:proofErr w:type="spellEnd"/>
+      <w:r>
+        <w:t xml:space="preserve">) Plots of smoothers for </w:t>
+      </w:r>
+      <w:r>
+        <w:t>Year</w:t>
+      </w:r>
+      <w:r>
+        <w:t xml:space="preserve">, Latitude, and Longitude, and first derivatives thereof for </w:t>
+      </w:r>
+      <w:r>
+        <w:t xml:space="preserve">female age thirty </w:t>
+      </w:r>
+      <w:r>
+        <w:t>sablefish (</w:t>
+      </w:r>
+      <w:proofErr w:type="spellStart"/>
+      <w:r>
+        <w:t>b,d,f</w:t>
+      </w:r>
+      <w:proofErr w:type="spellEnd"/>
+      <w:r>
+        <w:t xml:space="preserve">). Red lines indicate latitudes or longitudes that produced the highest first </w:t>
+      </w:r>
+      <w:r>
+        <w:lastRenderedPageBreak/>
+        <w:t xml:space="preserve">derivative and had a confidence interval that did not include </w:t>
+      </w:r>
+      <w:proofErr w:type="spellStart"/>
+      <w:proofErr w:type="gramStart"/>
+      <w:r>
+        <w:t>zero.g</w:t>
+      </w:r>
+      <w:proofErr w:type="spellEnd"/>
+      <w:proofErr w:type="gramEnd"/>
+      <w:r>
+        <w:t xml:space="preserve">) map with model-detected breakpoints (red lines). </w:t>
+      </w:r>
+    </w:p>
+    <w:p>
+      <w:pPr>
+        <w:pStyle w:val="Caption"/>
+        <w:spacing w:line="360" w:lineRule="auto"/>
+      </w:pPr>
+    </w:p>
+    <w:p>
+      <w:pPr>
+        <w:pStyle w:val="Caption"/>
+        <w:spacing w:line="360" w:lineRule="auto"/>
+      </w:pPr>
+      <w:r>
+        <w:rPr>
+          <w:noProof/>
+        </w:rPr>
+        <w:drawing>
+          <wp:inline distT="0" distB="0" distL="0" distR="0" wp14:anchorId="08CA3335" wp14:editId="3D0D6B30">
+            <wp:extent cx="5943600" cy="4245610"/>
+            <wp:effectExtent l="0" t="0" r="0" b="2540"/>
+            <wp:docPr id="15" name="Picture 15"/>
+            <wp:cNvGraphicFramePr>
+              <a:graphicFrameLocks xmlns:a="http://schemas.openxmlformats.org/drawingml/2006/main" noChangeAspect="1"/>
+            </wp:cNvGraphicFramePr>
+            <a:graphic xmlns:a="http://schemas.openxmlformats.org/drawingml/2006/main">
+              <a:graphicData uri="http://schemas.openxmlformats.org/drawingml/2006/picture">
+                <pic:pic xmlns:pic="http://schemas.openxmlformats.org/drawingml/2006/picture">
+                  <pic:nvPicPr>
+                    <pic:cNvPr id="15" name="sab_gam_diagnostics_30M.png"/>
+                    <pic:cNvPicPr/>
+                  </pic:nvPicPr>
+                  <pic:blipFill>
+                    <a:blip r:embed="rId22" cstate="print">
+                      <a:extLst>
+                        <a:ext uri="{28A0092B-C50C-407E-A947-70E740481C1C}">
+                          <a14:useLocalDpi xmlns:a14="http://schemas.microsoft.com/office/drawing/2010/main" val="0"/>
+                        </a:ext>
+                      </a:extLst>
+                    </a:blip>
+                    <a:stretch>
+                      <a:fillRect/>
+                    </a:stretch>
+                  </pic:blipFill>
+                  <pic:spPr>
+                    <a:xfrm>
+                      <a:off x="0" y="0"/>
+                      <a:ext cx="5943600" cy="4245610"/>
+                    </a:xfrm>
+                    <a:prstGeom prst="rect">
+                      <a:avLst/>
+                    </a:prstGeom>
+                  </pic:spPr>
+                </pic:pic>
+              </a:graphicData>
+            </a:graphic>
+          </wp:inline>
+        </w:drawing>
+      </w:r>
+      <w:r>
+        <w:t>Figure A</w:t>
+      </w:r>
+      <w:r>
+        <w:fldChar w:fldCharType="begin"/>
+      </w:r>
+      <w:r>
+        <w:instrText xml:space="preserve"> SEQ Figure_A \* ARABIC </w:instrText>
+      </w:r>
+      <w:r>
+        <w:fldChar w:fldCharType="separate"/>
+      </w:r>
+      <w:r>
+        <w:rPr>
+          <w:noProof/>
+        </w:rPr>
+        <w:t>8</w:t>
+      </w:r>
+      <w:r>
+        <w:fldChar w:fldCharType="end"/>
+      </w:r>
+      <w:r>
+        <w:t xml:space="preserve"> </w:t>
+      </w:r>
+      <w:r>
+        <w:t xml:space="preserve">Diagnostic plots of best-fit GAM model for </w:t>
+      </w:r>
+      <w:r>
+        <w:t>male</w:t>
+      </w:r>
+      <w:r>
+        <w:t xml:space="preserve"> </w:t>
+      </w:r>
+      <w:r>
+        <w:t>age thirty</w:t>
+      </w:r>
+      <w:r>
+        <w:t xml:space="preserve"> sablefish. Clockwise from top left: quantile-quantile plot of deviance residuals; histogram of residuals; observed response values (lengths, in cm) vs predicted values, and model-predicted residuals vs linear predictor.</w:t>
+      </w:r>
+    </w:p>
+    <w:p>
+      <w:pPr>
+        <w:pStyle w:val="Caption"/>
+        <w:spacing w:line="360" w:lineRule="auto"/>
+      </w:pPr>
+    </w:p>
+    <w:p>
+      <w:pPr>
+        <w:pStyle w:val="Caption"/>
+        <w:spacing w:line="360" w:lineRule="auto"/>
+        <w:rPr>
+          <w:iCs w:val="0"/>
+        </w:rPr>
+      </w:pPr>
+      <w:r>
+        <w:rPr>
+          <w:noProof/>
+        </w:rPr>
+        <w:lastRenderedPageBreak/>
+        <w:drawing>
+          <wp:inline distT="0" distB="0" distL="0" distR="0" wp14:anchorId="735134E8" wp14:editId="737B5BDF">
+            <wp:extent cx="5934075" cy="7419975"/>
+            <wp:effectExtent l="0" t="0" r="9525" b="9525"/>
+            <wp:docPr id="4" name="Picture 4"/>
+            <wp:cNvGraphicFramePr>
+              <a:graphicFrameLocks xmlns:a="http://schemas.openxmlformats.org/drawingml/2006/main" noChangeAspect="1"/>
+            </wp:cNvGraphicFramePr>
+            <a:graphic xmlns:a="http://schemas.openxmlformats.org/drawingml/2006/main">
+              <a:graphicData uri="http://schemas.openxmlformats.org/drawingml/2006/picture">
+                <pic:pic xmlns:pic="http://schemas.openxmlformats.org/drawingml/2006/picture">
+                  <pic:nvPicPr>
+                    <pic:cNvPr id="0" name="Picture 1"/>
+                    <pic:cNvPicPr>
+                      <a:picLocks noChangeAspect="1" noChangeArrowheads="1"/>
+                    </pic:cNvPicPr>
+                  </pic:nvPicPr>
+                  <pic:blipFill>
+                    <a:blip r:embed="rId23" cstate="print">
+                      <a:extLst>
+                        <a:ext uri="{28A0092B-C50C-407E-A947-70E740481C1C}">
+                          <a14:useLocalDpi xmlns:a14="http://schemas.microsoft.com/office/drawing/2010/main" val="0"/>
+                        </a:ext>
+                      </a:extLst>
+                    </a:blip>
+                    <a:srcRect/>
+                    <a:stretch>
+                      <a:fillRect/>
+                    </a:stretch>
+                  </pic:blipFill>
+                  <pic:spPr bwMode="auto">
+                    <a:xfrm>
+                      <a:off x="0" y="0"/>
+                      <a:ext cx="5934075" cy="7419975"/>
+                    </a:xfrm>
+                    <a:prstGeom prst="rect">
+                      <a:avLst/>
+                    </a:prstGeom>
+                    <a:noFill/>
+                    <a:ln>
+                      <a:noFill/>
+                    </a:ln>
+                  </pic:spPr>
+                </pic:pic>
+              </a:graphicData>
+            </a:graphic>
+          </wp:inline>
+        </w:drawing>
+      </w:r>
+      <w:r>
+        <w:t>Figure A</w:t>
+      </w:r>
+      <w:r>
+        <w:fldChar w:fldCharType="begin"/>
+      </w:r>
+      <w:r>
+        <w:instrText xml:space="preserve"> SEQ Figure_A \* ARABIC </w:instrText>
+      </w:r>
+      <w:r>
+        <w:fldChar w:fldCharType="separate"/>
+      </w:r>
+      <w:r>
+        <w:rPr>
+          <w:noProof/>
+        </w:rPr>
+        <w:t>9</w:t>
+      </w:r>
+      <w:r>
+        <w:fldChar w:fldCharType="end"/>
+      </w:r>
+      <w:r>
+        <w:t xml:space="preserve"> (</w:t>
+      </w:r>
+      <w:proofErr w:type="spellStart"/>
+      <w:proofErr w:type="gramStart"/>
+      <w:r>
+        <w:t>a,c</w:t>
+      </w:r>
+      <w:proofErr w:type="gramEnd"/>
+      <w:r>
+        <w:t>,e</w:t>
+      </w:r>
+      <w:proofErr w:type="spellEnd"/>
+      <w:r>
+        <w:t xml:space="preserve">) Plots of smoothers for </w:t>
+      </w:r>
+      <w:r>
+        <w:t>Year</w:t>
+      </w:r>
+      <w:r>
+        <w:t xml:space="preserve">, Latitude, and Longitude, and first derivatives thereof for </w:t>
+      </w:r>
+      <w:r>
+        <w:t>male age thirty</w:t>
+      </w:r>
+      <w:r>
+        <w:t xml:space="preserve"> sablefish (</w:t>
+      </w:r>
+      <w:proofErr w:type="spellStart"/>
+      <w:r>
+        <w:t>b,d,f</w:t>
+      </w:r>
+      <w:proofErr w:type="spellEnd"/>
+      <w:r>
+        <w:t xml:space="preserve">). Red lines indicate latitudes or longitudes that produced the highest first derivative and had a confidence interval that did not include </w:t>
+      </w:r>
+      <w:proofErr w:type="spellStart"/>
+      <w:proofErr w:type="gramStart"/>
+      <w:r>
+        <w:t>zero.g</w:t>
+      </w:r>
+      <w:proofErr w:type="spellEnd"/>
+      <w:proofErr w:type="gramEnd"/>
+      <w:r>
+        <w:t xml:space="preserve">) map with model-detected breakpoints (red lines). </w:t>
       </w:r>
     </w:p>
     <w:sectPr>
@@ -6337,28 +7459,10 @@
         <w:annotationRef/>
       </w:r>
       <w:r>
-        <w:t>I</w:t>
-      </w:r>
-      <w:r>
-        <w:t xml:space="preserve">s it </w:t>
-      </w:r>
-      <w:r>
-        <w:t>critical to change this (to depend on A)? I think you mean it ma</w:t>
-      </w:r>
-      <w:r>
-        <w:t>y</w:t>
-      </w:r>
-      <w:r>
-        <w:t xml:space="preserve"> not be necessary to kill them off</w:t>
-      </w:r>
-      <w:r>
-        <w:t xml:space="preserve">, </w:t>
-      </w:r>
-      <w:r>
-        <w:t>especially since it is not age/size/time dependent</w:t>
-      </w:r>
-      <w:r>
-        <w:t xml:space="preserve"> </w:t>
+        <w:t>Is it critical to change this (to depend on A)? I think you mean it may not be necessary to kill them off, especially since it is not age/size/time dependent</w:t>
+      </w:r>
+      <w:r>
+        <w:t>.</w:t>
       </w:r>
     </w:p>
   </w:comment>
@@ -6422,14 +7526,11 @@
         <w:annotationRef/>
       </w:r>
       <w:r>
-        <w:t>I think this will go in the main MS but here for illustration</w:t>
-      </w:r>
-      <w:r>
-        <w:t>. Note that these are example, single datasets of which there are 100 versions for each scenario</w:t>
+        <w:t>I think this will go in the main MS but here for illustration. Note that these are example, single datasets of which there are 100 versions for each scenario</w:t>
       </w:r>
     </w:p>
   </w:comment>
-  <w:comment w:id="18" w:author="Maia Kapur" w:date="2019-04-03T11:33:00Z" w:initials="MK">
+  <w:comment w:id="17" w:author="Maia Kapur" w:date="2019-04-03T11:33:00Z" w:initials="MK">
     <w:p>
       <w:pPr>
         <w:pStyle w:val="CommentText"/>
@@ -6441,16 +7542,17 @@
         <w:annotationRef/>
       </w:r>
       <w:r>
-        <w:t xml:space="preserve">Because my IBM doesn’t track unique IDs I couldn’t plot these as lines without it being a huge jumble, but this is hopefully illustrative </w:t>
-      </w:r>
-      <w:proofErr w:type="spellStart"/>
-      <w:r>
-        <w:t>enouch</w:t>
-      </w:r>
-      <w:proofErr w:type="spellEnd"/>
+        <w:t>Because my IBM doesn’t track unique IDs I couldn’t plot these as lines without it being a huge jumble, but this is hopefully</w:t>
+      </w:r>
+      <w:r>
+        <w:t xml:space="preserve"> sufficiently</w:t>
+      </w:r>
+      <w:r>
+        <w:t xml:space="preserve"> illustrative </w:t>
+      </w:r>
     </w:p>
   </w:comment>
-  <w:comment w:id="19" w:author="Punt, Andre (O&amp;A, Hobart)" w:date="2019-02-04T14:37:00Z" w:initials="PA(H">
+  <w:comment w:id="18" w:author="Punt, Andre (O&amp;A, Hobart)" w:date="2019-02-04T14:37:00Z" w:initials="PA(H">
     <w:p>
       <w:pPr>
         <w:pStyle w:val="CommentText"/>
@@ -6466,7 +7568,7 @@
       </w:r>
     </w:p>
   </w:comment>
-  <w:comment w:id="20" w:author="Maia Kapur" w:date="2019-04-03T09:25:00Z" w:initials="MK">
+  <w:comment w:id="19" w:author="Maia Kapur" w:date="2019-04-03T09:25:00Z" w:initials="MK">
     <w:p>
       <w:pPr>
         <w:pStyle w:val="CommentText"/>
@@ -6478,10 +7580,7 @@
         <w:annotationRef/>
       </w:r>
       <w:r>
-        <w:t xml:space="preserve">Added into </w:t>
-      </w:r>
-      <w:r>
-        <w:t>text re billfish</w:t>
+        <w:t>Added into text re billfish</w:t>
       </w:r>
     </w:p>
   </w:comment>
@@ -7990,7 +9089,7 @@
 </file>
 
 <file path=customXml/itemProps1.xml><?xml version="1.0" encoding="utf-8"?>
-<ds:datastoreItem xmlns:ds="http://schemas.openxmlformats.org/officeDocument/2006/customXml" ds:itemID="{F7D3D1A1-6319-4B6B-AD97-B5255B9F06CC}">
+<ds:datastoreItem xmlns:ds="http://schemas.openxmlformats.org/officeDocument/2006/customXml" ds:itemID="{409809F1-2BEB-4D84-B548-A730D5E64D14}">
   <ds:schemaRefs>
     <ds:schemaRef ds:uri="http://schemas.openxmlformats.org/officeDocument/2006/bibliography"/>
   </ds:schemaRefs>

</xml_diff>

<commit_message>
runmods and submit to IR 09 April
</commit_message>
<xml_diff>
--- a/writing/kapur_ibm_appendix AEP MK.docx
+++ b/writing/kapur_ibm_appendix AEP MK.docx
@@ -163,7 +163,7 @@
         <w:rPr>
           <w:rFonts w:eastAsiaTheme="minorEastAsia"/>
         </w:rPr>
-        <w:t xml:space="preserve">Assigning </w:t>
+        <w:t xml:space="preserve">A.1.4 Assigning </w:t>
       </w:r>
       <w:proofErr w:type="spellStart"/>
       <w:r>
@@ -601,14 +601,36 @@
       <w:r>
         <w:t xml:space="preserve">App. Equation </w:t>
       </w:r>
-      <w:fldSimple w:instr=" SEQ App._Equation \* ARABIC ">
-        <w:r>
-          <w:rPr>
-            <w:noProof/>
-          </w:rPr>
-          <w:t>1</w:t>
-        </w:r>
-      </w:fldSimple>
+      <w:r>
+        <w:rPr>
+          <w:noProof/>
+        </w:rPr>
+        <w:fldChar w:fldCharType="begin"/>
+      </w:r>
+      <w:r>
+        <w:rPr>
+          <w:noProof/>
+        </w:rPr>
+        <w:instrText xml:space="preserve"> SEQ App._Equation \* ARABIC </w:instrText>
+      </w:r>
+      <w:r>
+        <w:rPr>
+          <w:noProof/>
+        </w:rPr>
+        <w:fldChar w:fldCharType="separate"/>
+      </w:r>
+      <w:r>
+        <w:rPr>
+          <w:noProof/>
+        </w:rPr>
+        <w:t>1</w:t>
+      </w:r>
+      <w:r>
+        <w:rPr>
+          <w:noProof/>
+        </w:rPr>
+        <w:fldChar w:fldCharType="end"/>
+      </w:r>
     </w:p>
     <w:p>
       <w:pPr>
@@ -774,14 +796,18 @@
         </w:rPr>
         <w:t xml:space="preserve">of </w:t>
       </w:r>
-      <w:proofErr w:type="spellStart"/>
       <w:r>
         <w:rPr>
           <w:rFonts w:eastAsiaTheme="minorEastAsia"/>
         </w:rPr>
+        <w:t>a</w:t>
+      </w:r>
+      <w:r>
+        <w:rPr>
+          <w:rFonts w:eastAsiaTheme="minorEastAsia"/>
+        </w:rPr>
         <w:t>n</w:t>
       </w:r>
-      <w:proofErr w:type="spellEnd"/>
       <w:r>
         <w:rPr>
           <w:rFonts w:eastAsiaTheme="minorEastAsia"/>
@@ -1943,21 +1969,7 @@
                       <w:rFonts w:ascii="Cambria Math" w:eastAsiaTheme="majorEastAsia" w:hAnsi="Cambria Math"/>
                       <w:szCs w:val="24"/>
                     </w:rPr>
-                    <m:t>(-</m:t>
-                  </m:r>
-                  <m:r>
-                    <w:rPr>
-                      <w:rFonts w:ascii="Cambria Math" w:eastAsiaTheme="majorEastAsia" w:hAnsi="Cambria Math"/>
-                      <w:szCs w:val="24"/>
-                    </w:rPr>
-                    <m:t>M</m:t>
-                  </m:r>
-                  <m:r>
-                    <w:rPr>
-                      <w:rFonts w:ascii="Cambria Math" w:eastAsiaTheme="majorEastAsia" w:hAnsi="Cambria Math"/>
-                      <w:szCs w:val="24"/>
-                    </w:rPr>
-                    <m:t>)</m:t>
+                    <m:t>(-M)</m:t>
                   </m:r>
                 </m:e>
                 <m:e>
@@ -2144,21 +2156,7 @@
                           <w:rFonts w:ascii="Cambria Math" w:eastAsiaTheme="majorEastAsia" w:hAnsi="Cambria Math"/>
                           <w:szCs w:val="24"/>
                         </w:rPr>
-                        <m:t>(-</m:t>
-                      </m:r>
-                      <m:r>
-                        <w:rPr>
-                          <w:rFonts w:ascii="Cambria Math" w:eastAsiaTheme="majorEastAsia" w:hAnsi="Cambria Math"/>
-                          <w:szCs w:val="24"/>
-                        </w:rPr>
-                        <m:t>M</m:t>
-                      </m:r>
-                      <m:r>
-                        <w:rPr>
-                          <w:rFonts w:ascii="Cambria Math" w:eastAsiaTheme="majorEastAsia" w:hAnsi="Cambria Math"/>
-                          <w:szCs w:val="24"/>
-                        </w:rPr>
-                        <m:t>)</m:t>
+                        <m:t>(-M)</m:t>
                       </m:r>
                     </m:den>
                   </m:f>
@@ -2484,13 +2482,11 @@
         <w:fldChar w:fldCharType="separate"/>
       </w:r>
       <w:r>
-        <w:t xml:space="preserve">Equation </w:t>
-      </w:r>
-      <w:r>
-        <w:rPr>
-          <w:noProof/>
-        </w:rPr>
-        <w:t>3</w:t>
+        <w:rPr>
+          <w:b/>
+          <w:bCs/>
+        </w:rPr>
+        <w:t>Error! Reference source not found.</w:t>
       </w:r>
       <w:r>
         <w:fldChar w:fldCharType="end"/>
@@ -2624,14 +2620,7 @@
                 <w:rFonts w:ascii="Cambria Math" w:hAnsi="Cambria Math"/>
                 <w:szCs w:val="24"/>
               </w:rPr>
-              <m:t>i,</m:t>
-            </m:r>
-            <m:r>
-              <w:rPr>
-                <w:rFonts w:ascii="Cambria Math" w:hAnsi="Cambria Math"/>
-                <w:szCs w:val="24"/>
-              </w:rPr>
-              <m:t>y</m:t>
+              <m:t>i,y</m:t>
             </m:r>
           </m:sub>
         </m:sSub>
@@ -2684,21 +2673,7 @@
                 <w:rFonts w:ascii="Cambria Math" w:hAnsi="Cambria Math"/>
                 <w:szCs w:val="24"/>
               </w:rPr>
-              <m:t>(</m:t>
-            </m:r>
-            <m:r>
-              <w:rPr>
-                <w:rFonts w:ascii="Cambria Math" w:hAnsi="Cambria Math"/>
-                <w:szCs w:val="24"/>
-              </w:rPr>
-              <m:t>-1.034</m:t>
-            </m:r>
-            <m:r>
-              <w:rPr>
-                <w:rFonts w:ascii="Cambria Math" w:hAnsi="Cambria Math"/>
-                <w:szCs w:val="24"/>
-              </w:rPr>
-              <m:t>(</m:t>
+              <m:t>(-1.034(</m:t>
             </m:r>
             <m:sSub>
               <m:sSubPr>
@@ -2725,14 +2700,7 @@
                     <w:rFonts w:ascii="Cambria Math" w:hAnsi="Cambria Math"/>
                     <w:szCs w:val="24"/>
                   </w:rPr>
-                  <m:t>i,</m:t>
-                </m:r>
-                <m:r>
-                  <w:rPr>
-                    <w:rFonts w:ascii="Cambria Math" w:hAnsi="Cambria Math"/>
-                    <w:szCs w:val="24"/>
-                  </w:rPr>
-                  <m:t>y</m:t>
+                  <m:t>i,y</m:t>
                 </m:r>
               </m:sub>
             </m:sSub>
@@ -3346,14 +3314,7 @@
                               <w:rFonts w:ascii="Cambria Math" w:hAnsi="Cambria Math"/>
                               <w:szCs w:val="24"/>
                             </w:rPr>
-                            <m:t>i</m:t>
-                          </m:r>
-                          <m:r>
-                            <w:rPr>
-                              <w:rFonts w:ascii="Cambria Math" w:hAnsi="Cambria Math"/>
-                              <w:szCs w:val="24"/>
-                            </w:rPr>
-                            <m:t>,y</m:t>
+                            <m:t>i,y</m:t>
                           </m:r>
                         </m:sub>
                       </m:sSub>
@@ -3382,14 +3343,7 @@
                               <w:rFonts w:ascii="Cambria Math" w:hAnsi="Cambria Math"/>
                               <w:szCs w:val="24"/>
                             </w:rPr>
-                            <m:t>i,</m:t>
-                          </m:r>
-                          <m:r>
-                            <w:rPr>
-                              <w:rFonts w:ascii="Cambria Math" w:hAnsi="Cambria Math"/>
-                              <w:szCs w:val="24"/>
-                            </w:rPr>
-                            <m:t>y</m:t>
+                            <m:t>i,y</m:t>
                           </m:r>
                         </m:sub>
                       </m:sSub>
@@ -4226,13 +4180,11 @@
         <w:fldChar w:fldCharType="separate"/>
       </w:r>
       <w:r>
-        <w:t xml:space="preserve">Table </w:t>
-      </w:r>
-      <w:r>
-        <w:rPr>
-          <w:noProof/>
-        </w:rPr>
-        <w:t>1</w:t>
+        <w:rPr>
+          <w:b/>
+          <w:bCs/>
+        </w:rPr>
+        <w:t>Error! Reference source not found.</w:t>
       </w:r>
       <w:r>
         <w:fldChar w:fldCharType="end"/>
@@ -4250,11 +4202,11 @@
         <w:t xml:space="preserve">In all except the final (break-at-edge) and non-spatial scenarios, the latitude and longitude of fish grown under Regime 1 are </w:t>
       </w:r>
       <w:r>
-        <w:t xml:space="preserve">sampled independently and at random from a uniform distribution between 0° and 25°; for simulations with spatial variation, fish grown under Regimes 2 </w:t>
+        <w:t xml:space="preserve">sampled independently </w:t>
       </w:r>
       <w:r>
         <w:lastRenderedPageBreak/>
-        <w:t xml:space="preserve">and 3 have </w:t>
+        <w:t xml:space="preserve">and at random from a uniform distribution between 0° and 25°; for simulations with spatial variation, fish grown under Regimes 2 and 3 have </w:t>
       </w:r>
       <w:r>
         <w:rPr>
@@ -4277,164 +4229,6 @@
     </w:p>
     <w:p>
       <w:pPr>
-        <w:jc w:val="center"/>
-      </w:pPr>
-      <w:bookmarkStart w:id="15" w:name="_Hlk2063726"/>
-      <w:commentRangeStart w:id="16"/>
-      <w:r>
-        <w:rPr>
-          <w:noProof/>
-        </w:rPr>
-        <w:lastRenderedPageBreak/>
-        <w:drawing>
-          <wp:inline distT="0" distB="0" distL="0" distR="0" wp14:anchorId="556EEC7C" wp14:editId="1B7333F4">
-            <wp:extent cx="6288411" cy="4573390"/>
-            <wp:effectExtent l="0" t="0" r="0" b="0"/>
-            <wp:docPr id="3" name="Picture 3"/>
-            <wp:cNvGraphicFramePr>
-              <a:graphicFrameLocks xmlns:a="http://schemas.openxmlformats.org/drawingml/2006/main" noChangeAspect="1"/>
-            </wp:cNvGraphicFramePr>
-            <a:graphic xmlns:a="http://schemas.openxmlformats.org/drawingml/2006/main">
-              <a:graphicData uri="http://schemas.openxmlformats.org/drawingml/2006/picture">
-                <pic:pic xmlns:pic="http://schemas.openxmlformats.org/drawingml/2006/picture">
-                  <pic:nvPicPr>
-                    <pic:cNvPr id="3" name="scenarios.png"/>
-                    <pic:cNvPicPr/>
-                  </pic:nvPicPr>
-                  <pic:blipFill>
-                    <a:blip r:embed="rId12" cstate="print">
-                      <a:extLst>
-                        <a:ext uri="{28A0092B-C50C-407E-A947-70E740481C1C}">
-                          <a14:useLocalDpi xmlns:a14="http://schemas.microsoft.com/office/drawing/2010/main" val="0"/>
-                        </a:ext>
-                      </a:extLst>
-                    </a:blip>
-                    <a:stretch>
-                      <a:fillRect/>
-                    </a:stretch>
-                  </pic:blipFill>
-                  <pic:spPr>
-                    <a:xfrm>
-                      <a:off x="0" y="0"/>
-                      <a:ext cx="6288411" cy="4573390"/>
-                    </a:xfrm>
-                    <a:prstGeom prst="rect">
-                      <a:avLst/>
-                    </a:prstGeom>
-                  </pic:spPr>
-                </pic:pic>
-              </a:graphicData>
-            </a:graphic>
-          </wp:inline>
-        </w:drawing>
-      </w:r>
-      <w:commentRangeEnd w:id="16"/>
-      <w:r>
-        <w:rPr>
-          <w:rStyle w:val="CommentReference"/>
-          <w:rFonts w:eastAsiaTheme="minorHAnsi"/>
-          <w:spacing w:val="0"/>
-          <w:kern w:val="0"/>
-        </w:rPr>
-        <w:commentReference w:id="16"/>
-      </w:r>
-    </w:p>
-    <w:p/>
-    <w:p>
-      <w:pPr>
-        <w:pStyle w:val="Caption"/>
-        <w:spacing w:line="360" w:lineRule="auto"/>
-        <w:sectPr>
-          <w:pgSz w:w="12240" w:h="15840"/>
-          <w:pgMar w:top="1440" w:right="1440" w:bottom="1440" w:left="1440" w:header="720" w:footer="720" w:gutter="0"/>
-          <w:lnNumType w:countBy="1" w:restart="continuous"/>
-          <w:cols w:space="720"/>
-          <w:docGrid w:linePitch="360"/>
-        </w:sectPr>
-      </w:pPr>
-      <w:r>
-        <w:t>Figure A</w:t>
-      </w:r>
-      <w:r>
-        <w:fldChar w:fldCharType="begin"/>
-      </w:r>
-      <w:r>
-        <w:instrText xml:space="preserve"> SEQ Figure_A \* ARABIC </w:instrText>
-      </w:r>
-      <w:r>
-        <w:fldChar w:fldCharType="separate"/>
-      </w:r>
-      <w:r>
-        <w:rPr>
-          <w:noProof/>
-        </w:rPr>
-        <w:t>1</w:t>
-      </w:r>
-      <w:r>
-        <w:fldChar w:fldCharType="end"/>
-      </w:r>
-      <w:r>
-        <w:t xml:space="preserve">. Example single dataset for each tested spatial scenario presented in </w:t>
-      </w:r>
-      <w:r>
-        <w:fldChar w:fldCharType="begin"/>
-      </w:r>
-      <w:r>
-        <w:instrText xml:space="preserve"> REF _Ref872431 \h </w:instrText>
-      </w:r>
-      <w:r>
-        <w:instrText xml:space="preserve"> \* MERGEFORMAT </w:instrText>
-      </w:r>
-      <w:r>
-        <w:fldChar w:fldCharType="separate"/>
-      </w:r>
-      <w:r>
-        <w:t xml:space="preserve">Table </w:t>
-      </w:r>
-      <w:r>
-        <w:rPr>
-          <w:noProof/>
-        </w:rPr>
-        <w:t>1</w:t>
-      </w:r>
-      <w:r>
-        <w:fldChar w:fldCharType="end"/>
-      </w:r>
-      <w:r>
-        <w:t xml:space="preserve">, main </w:t>
-      </w:r>
-      <w:proofErr w:type="gramStart"/>
-      <w:r>
-        <w:t>manuscript..</w:t>
-      </w:r>
-      <w:proofErr w:type="gramEnd"/>
-      <w:r>
-        <w:t xml:space="preserve"> For each scenario, points represent the length and location of a single simulated fish of age six</w:t>
-      </w:r>
-      <w:r>
-        <w:t>, with the size of the individual fish indicated by the radius of the circle</w:t>
-      </w:r>
-      <w:r>
-        <w:t xml:space="preserve">. Fish locations (latitudes and longitudes) were sampled from a uniform distribution of the boundaries indicated in </w:t>
-      </w:r>
-      <w:r>
-        <w:t>above text</w:t>
-      </w:r>
-      <w:r>
-        <w:t xml:space="preserve">. Text labels indicate the number of individual </w:t>
-      </w:r>
-      <w:proofErr w:type="gramStart"/>
-      <w:r>
-        <w:t>fish</w:t>
-      </w:r>
-      <w:proofErr w:type="gramEnd"/>
-      <w:r>
-        <w:t xml:space="preserve"> in the sample.</w:t>
-      </w:r>
-    </w:p>
-    <w:bookmarkEnd w:id="15"/>
-    <w:p>
-      <w:pPr>
         <w:jc w:val="both"/>
       </w:pPr>
     </w:p>
@@ -4442,7 +4236,7 @@
       <w:pPr>
         <w:jc w:val="both"/>
       </w:pPr>
-      <w:commentRangeStart w:id="17"/>
+      <w:commentRangeStart w:id="15"/>
       <w:r>
         <w:rPr>
           <w:noProof/>
@@ -4463,7 +4257,7 @@
                     <pic:cNvPicPr/>
                   </pic:nvPicPr>
                   <pic:blipFill>
-                    <a:blip r:embed="rId13" cstate="print">
+                    <a:blip r:embed="rId12" cstate="print">
                       <a:extLst>
                         <a:ext uri="{28A0092B-C50C-407E-A947-70E740481C1C}">
                           <a14:useLocalDpi xmlns:a14="http://schemas.microsoft.com/office/drawing/2010/main" val="0"/>
@@ -4489,7 +4283,7 @@
           </wp:inline>
         </w:drawing>
       </w:r>
-      <w:commentRangeEnd w:id="17"/>
+      <w:commentRangeEnd w:id="15"/>
       <w:r>
         <w:rPr>
           <w:rStyle w:val="CommentReference"/>
@@ -4497,7 +4291,7 @@
           <w:spacing w:val="0"/>
           <w:kern w:val="0"/>
         </w:rPr>
-        <w:commentReference w:id="17"/>
+        <w:commentReference w:id="15"/>
       </w:r>
     </w:p>
     <w:p>
@@ -4541,11 +4335,6 @@
       <w:r>
         <w:t xml:space="preserve">. Example growth trajectories from simulated populations. Each circle represents a simulated individual fish’s length and age; colors correspond to the growth regime (i.e., growth curve) under which that fish was generated. </w:t>
       </w:r>
-    </w:p>
-    <w:p>
-      <w:pPr>
-        <w:jc w:val="both"/>
-      </w:pPr>
     </w:p>
     <w:p>
       <w:pPr>
@@ -4573,7 +4362,6 @@
           <w:p>
             <w:pPr>
               <w:pStyle w:val="Caption"/>
-              <w:spacing w:line="360" w:lineRule="auto"/>
             </w:pPr>
             <w:r>
               <w:t>Module</w:t>
@@ -4587,7 +4375,6 @@
           <w:p>
             <w:pPr>
               <w:pStyle w:val="Caption"/>
-              <w:spacing w:line="360" w:lineRule="auto"/>
             </w:pPr>
             <w:r>
               <w:t>Parameter</w:t>
@@ -4601,7 +4388,6 @@
           <w:p>
             <w:pPr>
               <w:pStyle w:val="Caption"/>
-              <w:spacing w:line="360" w:lineRule="auto"/>
             </w:pPr>
             <w:r>
               <w:t>Definition</w:t>
@@ -4615,7 +4401,6 @@
           <w:p>
             <w:pPr>
               <w:pStyle w:val="Caption"/>
-              <w:spacing w:line="360" w:lineRule="auto"/>
             </w:pPr>
             <w:r>
               <w:t>Value</w:t>
@@ -4631,7 +4416,6 @@
           <w:p>
             <w:pPr>
               <w:pStyle w:val="Caption"/>
-              <w:spacing w:line="360" w:lineRule="auto"/>
             </w:pPr>
             <w:r>
               <w:t>Growth</w:t>
@@ -4645,7 +4429,6 @@
           <w:p>
             <w:pPr>
               <w:pStyle w:val="Caption"/>
-              <w:spacing w:line="360" w:lineRule="auto"/>
               <w:jc w:val="center"/>
             </w:pPr>
             <m:oMathPara>
@@ -4689,7 +4472,6 @@
           <w:p>
             <w:pPr>
               <w:pStyle w:val="Caption"/>
-              <w:spacing w:line="360" w:lineRule="auto"/>
             </w:pPr>
             <w:r>
               <w:t xml:space="preserve">Size at age </w:t>
@@ -4739,14 +4521,13 @@
           <w:p>
             <w:pPr>
               <w:pStyle w:val="Caption"/>
-              <w:spacing w:line="360" w:lineRule="auto"/>
             </w:pPr>
-            <w:commentRangeStart w:id="18"/>
-            <w:commentRangeStart w:id="19"/>
+            <w:commentRangeStart w:id="16"/>
+            <w:commentRangeStart w:id="17"/>
             <w:r>
               <w:t>62</w:t>
             </w:r>
-            <w:commentRangeEnd w:id="18"/>
+            <w:commentRangeEnd w:id="16"/>
             <w:r>
               <w:rPr>
                 <w:rStyle w:val="CommentReference"/>
@@ -4756,9 +4537,9 @@
                 <w:kern w:val="0"/>
                 <w:lang w:val="en-US"/>
               </w:rPr>
-              <w:commentReference w:id="18"/>
+              <w:commentReference w:id="16"/>
             </w:r>
-            <w:commentRangeEnd w:id="19"/>
+            <w:commentRangeEnd w:id="17"/>
             <w:r>
               <w:rPr>
                 <w:rStyle w:val="CommentReference"/>
@@ -4768,7 +4549,7 @@
                 <w:kern w:val="0"/>
                 <w:lang w:val="en-US"/>
               </w:rPr>
-              <w:commentReference w:id="19"/>
+              <w:commentReference w:id="17"/>
             </w:r>
             <w:r>
               <w:t>.7 (Regime</w:t>
@@ -4789,7 +4570,6 @@
           <w:p>
             <w:pPr>
               <w:pStyle w:val="Caption"/>
-              <w:spacing w:line="360" w:lineRule="auto"/>
             </w:pPr>
             <w:r>
               <w:t>50 (Regime 2)</w:t>
@@ -4805,7 +4585,6 @@
           <w:p>
             <w:pPr>
               <w:pStyle w:val="Caption"/>
-              <w:spacing w:line="360" w:lineRule="auto"/>
             </w:pPr>
             <w:r>
               <w:t>Growth</w:t>
@@ -4819,7 +4598,6 @@
           <w:p>
             <w:pPr>
               <w:pStyle w:val="Caption"/>
-              <w:spacing w:line="360" w:lineRule="auto"/>
               <w:jc w:val="center"/>
             </w:pPr>
             <m:oMathPara>
@@ -4863,7 +4641,6 @@
           <w:p>
             <w:pPr>
               <w:pStyle w:val="Caption"/>
-              <w:spacing w:line="360" w:lineRule="auto"/>
             </w:pPr>
             <w:r>
               <w:t xml:space="preserve">Size at age </w:t>
@@ -4913,7 +4690,6 @@
           <w:p>
             <w:pPr>
               <w:pStyle w:val="Caption"/>
-              <w:spacing w:line="360" w:lineRule="auto"/>
             </w:pPr>
             <w:r>
               <w:t>216.7 (Regime 1)</w:t>
@@ -4922,7 +4698,6 @@
           <w:p>
             <w:pPr>
               <w:pStyle w:val="Caption"/>
-              <w:spacing w:line="360" w:lineRule="auto"/>
             </w:pPr>
             <w:r>
               <w:t>350 (Regime 2)</w:t>
@@ -4930,6 +4705,7 @@
           </w:p>
           <w:p>
             <w:pPr>
+              <w:spacing w:line="240" w:lineRule="auto"/>
               <w:rPr>
                 <w:lang w:val="en"/>
               </w:rPr>
@@ -4951,7 +4727,6 @@
           <w:p>
             <w:pPr>
               <w:pStyle w:val="Caption"/>
-              <w:spacing w:line="360" w:lineRule="auto"/>
             </w:pPr>
             <w:r>
               <w:t>Growth</w:t>
@@ -4965,7 +4740,6 @@
           <w:p>
             <w:pPr>
               <w:pStyle w:val="Caption"/>
-              <w:spacing w:line="360" w:lineRule="auto"/>
               <w:jc w:val="center"/>
             </w:pPr>
             <w:r>
@@ -4980,7 +4754,6 @@
           <w:p>
             <w:pPr>
               <w:pStyle w:val="Caption"/>
-              <w:spacing w:line="360" w:lineRule="auto"/>
             </w:pPr>
             <w:r>
               <w:t>Growth coefficient</w:t>
@@ -4994,7 +4767,6 @@
           <w:p>
             <w:pPr>
               <w:pStyle w:val="Caption"/>
-              <w:spacing w:line="360" w:lineRule="auto"/>
             </w:pPr>
             <w:r>
               <w:t>0.258 (Regime 1)</w:t>
@@ -5002,27 +4774,17 @@
           </w:p>
           <w:p>
             <w:pPr>
-              <w:rPr>
-                <w:lang w:val="en"/>
-              </w:rPr>
+              <w:pStyle w:val="Caption"/>
             </w:pPr>
             <w:r>
-              <w:rPr>
-                <w:lang w:val="en"/>
-              </w:rPr>
               <w:t>0.45 (Regime 2)</w:t>
             </w:r>
           </w:p>
           <w:p>
             <w:pPr>
-              <w:rPr>
-                <w:lang w:val="en"/>
-              </w:rPr>
+              <w:pStyle w:val="Caption"/>
             </w:pPr>
             <w:r>
-              <w:rPr>
-                <w:lang w:val="en"/>
-              </w:rPr>
               <w:t>0.3 (Regime 3)</w:t>
             </w:r>
           </w:p>
@@ -5036,14 +4798,13 @@
           <w:p>
             <w:pPr>
               <w:pStyle w:val="Caption"/>
-              <w:spacing w:line="360" w:lineRule="auto"/>
             </w:pPr>
             <w:r>
               <w:t>Growth</w:t>
             </w:r>
           </w:p>
         </w:tc>
-        <w:bookmarkStart w:id="20" w:name="_Hlk5259652"/>
+        <w:bookmarkStart w:id="18" w:name="_Hlk5259652"/>
         <w:tc>
           <w:tcPr>
             <w:tcW w:w="1448" w:type="dxa"/>
@@ -5051,7 +4812,6 @@
           <w:p>
             <w:pPr>
               <w:pStyle w:val="Caption"/>
-              <w:spacing w:line="360" w:lineRule="auto"/>
               <w:jc w:val="center"/>
             </w:pPr>
             <m:oMathPara>
@@ -5086,7 +4846,7 @@
                 </m:sSub>
               </m:oMath>
             </m:oMathPara>
-            <w:bookmarkEnd w:id="20"/>
+            <w:bookmarkEnd w:id="18"/>
           </w:p>
         </w:tc>
         <w:tc>
@@ -5096,7 +4856,6 @@
           <w:p>
             <w:pPr>
               <w:pStyle w:val="Caption"/>
-              <w:spacing w:line="360" w:lineRule="auto"/>
             </w:pPr>
             <w:r>
               <w:t xml:space="preserve">Age at </w:t>
@@ -5146,7 +4905,6 @@
           <w:p>
             <w:pPr>
               <w:pStyle w:val="Caption"/>
-              <w:spacing w:line="360" w:lineRule="auto"/>
             </w:pPr>
             <w:r>
               <w:t>0</w:t>
@@ -5162,7 +4920,6 @@
           <w:p>
             <w:pPr>
               <w:pStyle w:val="Caption"/>
-              <w:spacing w:line="360" w:lineRule="auto"/>
             </w:pPr>
             <w:r>
               <w:t>Growth</w:t>
@@ -5176,7 +4933,6 @@
           <w:p>
             <w:pPr>
               <w:pStyle w:val="Caption"/>
-              <w:spacing w:line="360" w:lineRule="auto"/>
               <w:jc w:val="center"/>
             </w:pPr>
             <m:oMathPara>
@@ -5220,7 +4976,6 @@
           <w:p>
             <w:pPr>
               <w:pStyle w:val="Caption"/>
-              <w:spacing w:line="360" w:lineRule="auto"/>
             </w:pPr>
             <w:r>
               <w:t xml:space="preserve">Age at </w:t>
@@ -5270,7 +5025,6 @@
           <w:p>
             <w:pPr>
               <w:pStyle w:val="Caption"/>
-              <w:spacing w:line="360" w:lineRule="auto"/>
             </w:pPr>
             <w:r>
               <w:t>15</w:t>
@@ -5286,7 +5040,6 @@
           <w:p>
             <w:pPr>
               <w:pStyle w:val="Caption"/>
-              <w:spacing w:line="360" w:lineRule="auto"/>
             </w:pPr>
             <w:r>
               <w:t>Growth</w:t>
@@ -5300,7 +5053,6 @@
           <w:p>
             <w:pPr>
               <w:pStyle w:val="Caption"/>
-              <w:spacing w:line="360" w:lineRule="auto"/>
               <w:jc w:val="center"/>
             </w:pPr>
             <m:oMathPara>
@@ -5345,7 +5097,6 @@
           <w:p>
             <w:pPr>
               <w:pStyle w:val="Caption"/>
-              <w:spacing w:line="360" w:lineRule="auto"/>
             </w:pPr>
             <w:r>
               <w:t>Lognormal growth error term</w:t>
@@ -5359,7 +5110,6 @@
           <w:p>
             <w:pPr>
               <w:pStyle w:val="Caption"/>
-              <w:spacing w:line="360" w:lineRule="auto"/>
             </w:pPr>
             <w:r>
               <w:t>0.025</w:t>
@@ -5375,7 +5125,6 @@
           <w:p>
             <w:pPr>
               <w:pStyle w:val="Caption"/>
-              <w:spacing w:line="360" w:lineRule="auto"/>
             </w:pPr>
             <w:r>
               <w:t>Growth</w:t>
@@ -5389,7 +5138,6 @@
           <w:p>
             <w:pPr>
               <w:pStyle w:val="Caption"/>
-              <w:spacing w:line="360" w:lineRule="auto"/>
               <w:jc w:val="center"/>
               <w:rPr>
                 <w:i/>
@@ -5410,7 +5158,6 @@
           <w:p>
             <w:pPr>
               <w:pStyle w:val="Caption"/>
-              <w:spacing w:line="360" w:lineRule="auto"/>
             </w:pPr>
             <w:r>
               <w:t>Multiplier of length-weight function</w:t>
@@ -5424,7 +5171,6 @@
           <w:p>
             <w:pPr>
               <w:pStyle w:val="Caption"/>
-              <w:spacing w:line="360" w:lineRule="auto"/>
             </w:pPr>
             <w:r>
               <w:t>1.35e-6</w:t>
@@ -5440,7 +5186,6 @@
           <w:p>
             <w:pPr>
               <w:pStyle w:val="Caption"/>
-              <w:spacing w:line="360" w:lineRule="auto"/>
             </w:pPr>
             <w:r>
               <w:t>Growth</w:t>
@@ -5454,7 +5199,6 @@
           <w:p>
             <w:pPr>
               <w:pStyle w:val="Caption"/>
-              <w:spacing w:line="360" w:lineRule="auto"/>
               <w:jc w:val="center"/>
               <w:rPr>
                 <w:i/>
@@ -5475,7 +5219,6 @@
           <w:p>
             <w:pPr>
               <w:pStyle w:val="Caption"/>
-              <w:spacing w:line="360" w:lineRule="auto"/>
             </w:pPr>
             <w:r>
               <w:t>Exponent of length-weight function</w:t>
@@ -5489,7 +5232,6 @@
           <w:p>
             <w:pPr>
               <w:pStyle w:val="Caption"/>
-              <w:spacing w:line="360" w:lineRule="auto"/>
             </w:pPr>
             <w:r>
               <w:t>3.427</w:t>
@@ -5505,7 +5247,6 @@
           <w:p>
             <w:pPr>
               <w:pStyle w:val="Caption"/>
-              <w:spacing w:line="360" w:lineRule="auto"/>
             </w:pPr>
             <w:r>
               <w:t>Survival</w:t>
@@ -5519,7 +5260,6 @@
           <w:p>
             <w:pPr>
               <w:pStyle w:val="Caption"/>
-              <w:spacing w:line="360" w:lineRule="auto"/>
               <w:jc w:val="center"/>
               <w:rPr>
                 <w:i/>
@@ -5540,7 +5280,6 @@
           <w:p>
             <w:pPr>
               <w:pStyle w:val="Caption"/>
-              <w:spacing w:line="360" w:lineRule="auto"/>
             </w:pPr>
             <w:r>
               <w:t>Natural mortality</w:t>
@@ -5554,7 +5293,6 @@
           <w:p>
             <w:pPr>
               <w:pStyle w:val="Caption"/>
-              <w:spacing w:line="360" w:lineRule="auto"/>
             </w:pPr>
             <w:r>
               <w:t>0.25</w:t>
@@ -5570,7 +5308,6 @@
           <w:p>
             <w:pPr>
               <w:pStyle w:val="Caption"/>
-              <w:spacing w:line="360" w:lineRule="auto"/>
             </w:pPr>
             <w:r>
               <w:t>Recruitment</w:t>
@@ -5584,7 +5321,6 @@
           <w:p>
             <w:pPr>
               <w:pStyle w:val="Caption"/>
-              <w:spacing w:line="360" w:lineRule="auto"/>
               <w:jc w:val="center"/>
               <w:rPr>
                 <w:i/>
@@ -5605,7 +5341,6 @@
           <w:p>
             <w:pPr>
               <w:pStyle w:val="Caption"/>
-              <w:spacing w:line="360" w:lineRule="auto"/>
             </w:pPr>
             <w:r>
               <w:t>Slope of maturity ogive</w:t>
@@ -5619,7 +5354,6 @@
           <w:p>
             <w:pPr>
               <w:pStyle w:val="Caption"/>
-              <w:spacing w:line="360" w:lineRule="auto"/>
             </w:pPr>
             <w:r>
               <w:t>-0.1034</w:t>
@@ -5635,7 +5369,6 @@
           <w:p>
             <w:pPr>
               <w:pStyle w:val="Caption"/>
-              <w:spacing w:line="360" w:lineRule="auto"/>
             </w:pPr>
             <w:r>
               <w:t>Recruitment</w:t>
@@ -5649,7 +5382,6 @@
           <w:p>
             <w:pPr>
               <w:pStyle w:val="Caption"/>
-              <w:spacing w:line="360" w:lineRule="auto"/>
               <w:jc w:val="center"/>
             </w:pPr>
             <w:r>
@@ -5670,7 +5402,6 @@
           <w:p>
             <w:pPr>
               <w:pStyle w:val="Caption"/>
-              <w:spacing w:line="360" w:lineRule="auto"/>
             </w:pPr>
             <w:r>
               <w:t>Length at 50% maturity</w:t>
@@ -5684,7 +5415,6 @@
           <w:p>
             <w:pPr>
               <w:pStyle w:val="Caption"/>
-              <w:spacing w:line="360" w:lineRule="auto"/>
             </w:pPr>
             <w:r>
               <w:t>143.68</w:t>
@@ -5700,7 +5430,6 @@
           <w:p>
             <w:pPr>
               <w:pStyle w:val="Caption"/>
-              <w:spacing w:line="360" w:lineRule="auto"/>
             </w:pPr>
             <w:r>
               <w:t>Recruitment</w:t>
@@ -5714,7 +5443,6 @@
           <w:p>
             <w:pPr>
               <w:pStyle w:val="Caption"/>
-              <w:spacing w:line="360" w:lineRule="auto"/>
               <w:jc w:val="center"/>
               <w:rPr>
                 <w:i/>
@@ -5735,7 +5463,6 @@
           <w:p>
             <w:pPr>
               <w:pStyle w:val="Caption"/>
-              <w:spacing w:line="360" w:lineRule="auto"/>
             </w:pPr>
             <w:r>
               <w:t xml:space="preserve">Steepness of </w:t>
@@ -5757,7 +5484,6 @@
           <w:p>
             <w:pPr>
               <w:pStyle w:val="Caption"/>
-              <w:spacing w:line="360" w:lineRule="auto"/>
             </w:pPr>
             <w:r>
               <w:t>0.9</w:t>
@@ -5773,7 +5499,6 @@
           <w:p>
             <w:pPr>
               <w:pStyle w:val="Caption"/>
-              <w:spacing w:line="360" w:lineRule="auto"/>
             </w:pPr>
             <w:r>
               <w:t>Recruitment</w:t>
@@ -5787,7 +5512,6 @@
           <w:p>
             <w:pPr>
               <w:pStyle w:val="Caption"/>
-              <w:spacing w:line="360" w:lineRule="auto"/>
               <w:jc w:val="center"/>
               <w:rPr>
                 <w:i/>
@@ -5815,7 +5539,6 @@
           <w:p>
             <w:pPr>
               <w:pStyle w:val="Caption"/>
-              <w:spacing w:line="360" w:lineRule="auto"/>
             </w:pPr>
             <w:r>
               <w:t>Maximum number of recruits per year</w:t>
@@ -5829,7 +5552,6 @@
           <w:p>
             <w:pPr>
               <w:pStyle w:val="Caption"/>
-              <w:spacing w:line="360" w:lineRule="auto"/>
             </w:pPr>
             <w:r>
               <w:t>12</w:t>
@@ -5845,7 +5567,6 @@
           <w:p>
             <w:pPr>
               <w:pStyle w:val="Caption"/>
-              <w:spacing w:line="360" w:lineRule="auto"/>
             </w:pPr>
             <w:r>
               <w:t>Recruitment</w:t>
@@ -5859,7 +5580,6 @@
           <w:p>
             <w:pPr>
               <w:pStyle w:val="Caption"/>
-              <w:spacing w:line="360" w:lineRule="auto"/>
               <w:jc w:val="center"/>
             </w:pPr>
             <m:oMathPara>
@@ -5904,7 +5624,6 @@
           <w:p>
             <w:pPr>
               <w:pStyle w:val="Caption"/>
-              <w:spacing w:line="360" w:lineRule="auto"/>
             </w:pPr>
             <w:r>
               <w:t>Variation in recruitment</w:t>
@@ -5918,7 +5637,6 @@
           <w:p>
             <w:pPr>
               <w:pStyle w:val="Caption"/>
-              <w:spacing w:line="360" w:lineRule="auto"/>
             </w:pPr>
             <w:r>
               <w:t>0.1</w:t>
@@ -5956,13 +5674,8 @@
       <w:r>
         <w:t xml:space="preserve">. Parameter symbols, definitions and values used in the simulation study. </w:t>
       </w:r>
-    </w:p>
-    <w:p>
-      <w:pPr>
-        <w:rPr>
-          <w:lang w:val="en"/>
-        </w:rPr>
-      </w:pPr>
+      <w:bookmarkStart w:id="19" w:name="_GoBack"/>
+      <w:bookmarkEnd w:id="19"/>
     </w:p>
     <w:p>
       <w:pPr>
@@ -6065,13 +5778,17 @@
       </w:r>
     </w:p>
     <w:p>
-      <w:bookmarkStart w:id="21" w:name="_GoBack"/>
-      <w:bookmarkEnd w:id="21"/>
-      <w:r>
-        <w:t>The following figures</w:t>
-      </w:r>
-      <w:r>
-        <w:t xml:space="preserve"> are identical in form to Figure 6 and 8 from the main manuscript, which presented results for </w:t>
+      <w:r>
+        <w:t>Figures A3 – A</w:t>
+      </w:r>
+      <w:r>
+        <w:t>12</w:t>
+      </w:r>
+      <w:r>
+        <w:t xml:space="preserve"> </w:t>
+      </w:r>
+      <w:r>
+        <w:t xml:space="preserve">are identical in form to Figure 6 and 8 from the main manuscript, which presented results for </w:t>
       </w:r>
       <w:r>
         <w:t>age four</w:t>
@@ -6099,7 +5816,7 @@
                     <pic:cNvPicPr/>
                   </pic:nvPicPr>
                   <pic:blipFill>
-                    <a:blip r:embed="rId14" cstate="print">
+                    <a:blip r:embed="rId13" cstate="print">
                       <a:extLst>
                         <a:ext uri="{28A0092B-C50C-407E-A947-70E740481C1C}">
                           <a14:useLocalDpi xmlns:a14="http://schemas.microsoft.com/office/drawing/2010/main" val="0"/>
@@ -6160,16 +5877,7 @@
         <w:fldChar w:fldCharType="end"/>
       </w:r>
       <w:r>
-        <w:t xml:space="preserve"> </w:t>
-      </w:r>
-      <w:r>
-        <w:t xml:space="preserve">Diagnostic plots of best-fit GAM model for </w:t>
-      </w:r>
-      <w:r>
-        <w:t>male</w:t>
-      </w:r>
-      <w:r>
-        <w:t xml:space="preserve"> age four sablefish. Clockwise from top left: quantile-quantile plot of deviance residuals; histogram of residuals; observed response values (lengths, in cm) vs predicted values, and model-predicted residuals vs linear predictor. </w:t>
+        <w:t xml:space="preserve"> Diagnostic plots of best-fit GAM model for male age four sablefish. Clockwise from top left: quantile-quantile plot of deviance residuals; histogram of residuals; observed response values (lengths, in cm) vs predicted values, and model-predicted residuals vs linear predictor. </w:t>
       </w:r>
     </w:p>
     <w:p>
@@ -6200,7 +5908,7 @@
                     </pic:cNvPicPr>
                   </pic:nvPicPr>
                   <pic:blipFill>
-                    <a:blip r:embed="rId15" cstate="print">
+                    <a:blip r:embed="rId14" cstate="print">
                       <a:extLst>
                         <a:ext uri="{28A0092B-C50C-407E-A947-70E740481C1C}">
                           <a14:useLocalDpi xmlns:a14="http://schemas.microsoft.com/office/drawing/2010/main" val="0"/>
@@ -6291,13 +5999,8 @@
       <w:r>
         <w:t xml:space="preserve"> </w:t>
       </w:r>
-      <w:proofErr w:type="gramStart"/>
-      <w:r>
-        <w:t>g</w:t>
-      </w:r>
-      <w:proofErr w:type="gramEnd"/>
-      <w:r>
-        <w:t>) map with model-detected breakpoints (red lines).</w:t>
+      <w:r>
+        <w:t>g) map with model-detected breakpoints (red lines).</w:t>
       </w:r>
     </w:p>
     <w:p>
@@ -6319,6 +6022,103 @@
                 <pic:pic xmlns:pic="http://schemas.openxmlformats.org/drawingml/2006/picture">
                   <pic:nvPicPr>
                     <pic:cNvPr id="12" name="sab_gam_diagnostics_6F.png"/>
+                    <pic:cNvPicPr/>
+                  </pic:nvPicPr>
+                  <pic:blipFill>
+                    <a:blip r:embed="rId15" cstate="print">
+                      <a:extLst>
+                        <a:ext uri="{28A0092B-C50C-407E-A947-70E740481C1C}">
+                          <a14:useLocalDpi xmlns:a14="http://schemas.microsoft.com/office/drawing/2010/main" val="0"/>
+                        </a:ext>
+                      </a:extLst>
+                    </a:blip>
+                    <a:stretch>
+                      <a:fillRect/>
+                    </a:stretch>
+                  </pic:blipFill>
+                  <pic:spPr>
+                    <a:xfrm>
+                      <a:off x="0" y="0"/>
+                      <a:ext cx="5943600" cy="4245610"/>
+                    </a:xfrm>
+                    <a:prstGeom prst="rect">
+                      <a:avLst/>
+                    </a:prstGeom>
+                  </pic:spPr>
+                </pic:pic>
+              </a:graphicData>
+            </a:graphic>
+          </wp:inline>
+        </w:drawing>
+      </w:r>
+    </w:p>
+    <w:p>
+      <w:pPr>
+        <w:pStyle w:val="Caption"/>
+        <w:spacing w:line="360" w:lineRule="auto"/>
+        <w:sectPr>
+          <w:pgSz w:w="12240" w:h="15840"/>
+          <w:pgMar w:top="1440" w:right="1440" w:bottom="1440" w:left="1440" w:header="720" w:footer="720" w:gutter="0"/>
+          <w:lnNumType w:countBy="1" w:restart="continuous"/>
+          <w:cols w:space="720"/>
+          <w:docGrid w:linePitch="360"/>
+        </w:sectPr>
+      </w:pPr>
+      <w:r>
+        <w:t>Figure A</w:t>
+      </w:r>
+      <w:r>
+        <w:fldChar w:fldCharType="begin"/>
+      </w:r>
+      <w:r>
+        <w:instrText xml:space="preserve"> SEQ Figure_A \* ARABIC </w:instrText>
+      </w:r>
+      <w:r>
+        <w:fldChar w:fldCharType="separate"/>
+      </w:r>
+      <w:r>
+        <w:rPr>
+          <w:noProof/>
+        </w:rPr>
+        <w:t>5</w:t>
+      </w:r>
+      <w:r>
+        <w:fldChar w:fldCharType="end"/>
+      </w:r>
+      <w:r>
+        <w:t xml:space="preserve"> Diagnostic plots of best-fit GAM model for female age six sablefish. Clockwise from top left: quantile-quantile plot of deviance residuals; histogram of residuals; observed response values (lengths, in cm) vs predicted values, and model-predicted residuals vs linear predictor. </w:t>
+      </w:r>
+    </w:p>
+    <w:p>
+      <w:pPr>
+        <w:pStyle w:val="Caption"/>
+        <w:spacing w:line="360" w:lineRule="auto"/>
+        <w:sectPr>
+          <w:pgSz w:w="12240" w:h="15840"/>
+          <w:pgMar w:top="1440" w:right="1440" w:bottom="1440" w:left="1440" w:header="720" w:footer="720" w:gutter="0"/>
+          <w:lnNumType w:countBy="1" w:restart="continuous"/>
+          <w:cols w:space="720"/>
+          <w:docGrid w:linePitch="360"/>
+        </w:sectPr>
+      </w:pPr>
+      <w:r>
+        <w:rPr>
+          <w:noProof/>
+        </w:rPr>
+        <w:lastRenderedPageBreak/>
+        <w:drawing>
+          <wp:inline distT="0" distB="0" distL="0" distR="0" wp14:anchorId="6A0210EE" wp14:editId="01ABD6DF">
+            <wp:extent cx="5943600" cy="4245610"/>
+            <wp:effectExtent l="0" t="0" r="0" b="2540"/>
+            <wp:docPr id="13" name="Picture 13"/>
+            <wp:cNvGraphicFramePr>
+              <a:graphicFrameLocks xmlns:a="http://schemas.openxmlformats.org/drawingml/2006/main" noChangeAspect="1"/>
+            </wp:cNvGraphicFramePr>
+            <a:graphic xmlns:a="http://schemas.openxmlformats.org/drawingml/2006/main">
+              <a:graphicData uri="http://schemas.openxmlformats.org/drawingml/2006/picture">
+                <pic:pic xmlns:pic="http://schemas.openxmlformats.org/drawingml/2006/picture">
+                  <pic:nvPicPr>
+                    <pic:cNvPr id="13" name="sab_gam_diagnostics_6M.png"/>
                     <pic:cNvPicPr/>
                   </pic:nvPicPr>
                   <pic:blipFill>
@@ -6348,57 +6148,38 @@
           </wp:inline>
         </w:drawing>
       </w:r>
+      <w:r>
+        <w:t xml:space="preserve"> </w:t>
+      </w:r>
+      <w:r>
+        <w:t>Figure A</w:t>
+      </w:r>
+      <w:r>
+        <w:fldChar w:fldCharType="begin"/>
+      </w:r>
+      <w:r>
+        <w:instrText xml:space="preserve"> SEQ Figure_A \* ARABIC </w:instrText>
+      </w:r>
+      <w:r>
+        <w:fldChar w:fldCharType="separate"/>
+      </w:r>
+      <w:r>
+        <w:rPr>
+          <w:noProof/>
+        </w:rPr>
+        <w:t>7</w:t>
+      </w:r>
+      <w:r>
+        <w:fldChar w:fldCharType="end"/>
+      </w:r>
+      <w:r>
+        <w:t xml:space="preserve"> Diagnostic plots of best-fit GAM model for male age six sablefish. Clockwise from top left: quantile-quantile plot of deviance residuals; histogram of residuals; observed response values (lengths, in cm) vs predicted values, and model-predicted residuals vs linear predictor.</w:t>
+      </w:r>
     </w:p>
     <w:p>
       <w:pPr>
         <w:pStyle w:val="Caption"/>
         <w:spacing w:line="360" w:lineRule="auto"/>
-        <w:sectPr>
-          <w:pgSz w:w="12240" w:h="15840"/>
-          <w:pgMar w:top="1440" w:right="1440" w:bottom="1440" w:left="1440" w:header="720" w:footer="720" w:gutter="0"/>
-          <w:lnNumType w:countBy="1" w:restart="continuous"/>
-          <w:cols w:space="720"/>
-          <w:docGrid w:linePitch="360"/>
-        </w:sectPr>
-      </w:pPr>
-      <w:r>
-        <w:t>Figure A</w:t>
-      </w:r>
-      <w:r>
-        <w:fldChar w:fldCharType="begin"/>
-      </w:r>
-      <w:r>
-        <w:instrText xml:space="preserve"> SEQ Figure_A \* ARABIC </w:instrText>
-      </w:r>
-      <w:r>
-        <w:fldChar w:fldCharType="separate"/>
-      </w:r>
-      <w:r>
-        <w:rPr>
-          <w:noProof/>
-        </w:rPr>
-        <w:t>5</w:t>
-      </w:r>
-      <w:r>
-        <w:fldChar w:fldCharType="end"/>
-      </w:r>
-      <w:r>
-        <w:t xml:space="preserve"> </w:t>
-      </w:r>
-      <w:r>
-        <w:t xml:space="preserve">Diagnostic plots of best-fit GAM model for female age </w:t>
-      </w:r>
-      <w:r>
-        <w:t>six</w:t>
-      </w:r>
-      <w:r>
-        <w:t xml:space="preserve"> sablefish. Clockwise from top left: quantile-quantile plot of deviance residuals; histogram of residuals; observed response values (lengths, in cm) vs predicted values, and model-predicted residuals vs linear predictor. </w:t>
-      </w:r>
-    </w:p>
-    <w:p>
-      <w:pPr>
-        <w:pStyle w:val="Caption"/>
-        <w:spacing w:line="360" w:lineRule="auto"/>
       </w:pPr>
       <w:r>
         <w:rPr>
@@ -6406,10 +6187,10 @@
         </w:rPr>
         <w:lastRenderedPageBreak/>
         <w:drawing>
-          <wp:inline distT="0" distB="0" distL="0" distR="0" wp14:anchorId="348847BD" wp14:editId="6B34ED75">
+          <wp:inline distT="0" distB="0" distL="0" distR="0" wp14:anchorId="51076A38" wp14:editId="2482B6F8">
             <wp:extent cx="5934075" cy="7419975"/>
             <wp:effectExtent l="0" t="0" r="9525" b="9525"/>
-            <wp:docPr id="7" name="Picture 7"/>
+            <wp:docPr id="8" name="Picture 8"/>
             <wp:cNvGraphicFramePr>
               <a:graphicFrameLocks xmlns:a="http://schemas.openxmlformats.org/drawingml/2006/main" noChangeAspect="1"/>
             </wp:cNvGraphicFramePr>
@@ -6417,7 +6198,7 @@
               <a:graphicData uri="http://schemas.openxmlformats.org/drawingml/2006/picture">
                 <pic:pic xmlns:pic="http://schemas.openxmlformats.org/drawingml/2006/picture">
                   <pic:nvPicPr>
-                    <pic:cNvPr id="0" name="Picture 4"/>
+                    <pic:cNvPr id="0" name="Picture 5"/>
                     <pic:cNvPicPr>
                       <a:picLocks noChangeAspect="1" noChangeArrowheads="1"/>
                     </pic:cNvPicPr>
@@ -6470,7 +6251,7 @@
         <w:rPr>
           <w:noProof/>
         </w:rPr>
-        <w:t>10</w:t>
+        <w:t>8</w:t>
       </w:r>
       <w:r>
         <w:fldChar w:fldCharType="end"/>
@@ -6498,7 +6279,7 @@
         <w:t xml:space="preserve">, Latitude, and Longitude, and first derivatives thereof for </w:t>
       </w:r>
       <w:r>
-        <w:t>female age six</w:t>
+        <w:t>male age six</w:t>
       </w:r>
       <w:r>
         <w:t xml:space="preserve"> sablefish (</w:t>
@@ -6509,11 +6290,7 @@
       </w:r>
       <w:proofErr w:type="spellEnd"/>
       <w:r>
-        <w:t xml:space="preserve">). Red lines indicate latitudes or longitudes that produced the highest first </w:t>
-      </w:r>
-      <w:r>
-        <w:lastRenderedPageBreak/>
-        <w:t xml:space="preserve">derivative and had a confidence interval that did not include </w:t>
+        <w:t xml:space="preserve">). Red lines indicate latitudes or longitudes that produced the highest first derivative and had a confidence interval that did not include </w:t>
       </w:r>
       <w:proofErr w:type="spellStart"/>
       <w:proofErr w:type="gramStart"/>
@@ -6530,23 +6307,22 @@
       <w:pPr>
         <w:pStyle w:val="Caption"/>
         <w:spacing w:line="360" w:lineRule="auto"/>
-        <w:sectPr>
-          <w:pgSz w:w="12240" w:h="15840"/>
-          <w:pgMar w:top="1440" w:right="1440" w:bottom="1440" w:left="1440" w:header="720" w:footer="720" w:gutter="0"/>
-          <w:lnNumType w:countBy="1" w:restart="continuous"/>
-          <w:cols w:space="720"/>
-          <w:docGrid w:linePitch="360"/>
-        </w:sectPr>
+      </w:pPr>
+    </w:p>
+    <w:p>
+      <w:pPr>
+        <w:pStyle w:val="Caption"/>
+        <w:spacing w:line="360" w:lineRule="auto"/>
       </w:pPr>
       <w:r>
         <w:rPr>
           <w:noProof/>
         </w:rPr>
         <w:drawing>
-          <wp:inline distT="0" distB="0" distL="0" distR="0" wp14:anchorId="6A0210EE" wp14:editId="01ABD6DF">
+          <wp:inline distT="0" distB="0" distL="0" distR="0" wp14:anchorId="12ED3728" wp14:editId="2C0F2423">
             <wp:extent cx="5943600" cy="4245610"/>
             <wp:effectExtent l="0" t="0" r="0" b="2540"/>
-            <wp:docPr id="13" name="Picture 13"/>
+            <wp:docPr id="14" name="Picture 14"/>
             <wp:cNvGraphicFramePr>
               <a:graphicFrameLocks xmlns:a="http://schemas.openxmlformats.org/drawingml/2006/main" noChangeAspect="1"/>
             </wp:cNvGraphicFramePr>
@@ -6554,7 +6330,7 @@
               <a:graphicData uri="http://schemas.openxmlformats.org/drawingml/2006/picture">
                 <pic:pic xmlns:pic="http://schemas.openxmlformats.org/drawingml/2006/picture">
                   <pic:nvPicPr>
-                    <pic:cNvPr id="13" name="sab_gam_diagnostics_6M.png"/>
+                    <pic:cNvPr id="14" name="sab_gam_diagnostics_30F.png"/>
                     <pic:cNvPicPr/>
                   </pic:nvPicPr>
                   <pic:blipFill>
@@ -6585,46 +6361,56 @@
         </w:drawing>
       </w:r>
       <w:r>
+        <w:t>Figure A</w:t>
+      </w:r>
+      <w:r>
+        <w:fldChar w:fldCharType="begin"/>
+      </w:r>
+      <w:r>
+        <w:instrText xml:space="preserve"> SEQ Figure_A \* ARABIC </w:instrText>
+      </w:r>
+      <w:r>
+        <w:fldChar w:fldCharType="separate"/>
+      </w:r>
+      <w:r>
+        <w:rPr>
+          <w:noProof/>
+        </w:rPr>
+        <w:t>9</w:t>
+      </w:r>
+      <w:r>
+        <w:fldChar w:fldCharType="end"/>
+      </w:r>
+      <w:r>
         <w:t xml:space="preserve"> </w:t>
       </w:r>
       <w:r>
-        <w:t>Figure A</w:t>
-      </w:r>
-      <w:r>
-        <w:fldChar w:fldCharType="begin"/>
-      </w:r>
-      <w:r>
-        <w:instrText xml:space="preserve"> SEQ Figure_A \* ARABIC </w:instrText>
-      </w:r>
-      <w:r>
-        <w:fldChar w:fldCharType="separate"/>
-      </w:r>
-      <w:r>
-        <w:rPr>
-          <w:noProof/>
-        </w:rPr>
-        <w:t>6</w:t>
-      </w:r>
-      <w:r>
-        <w:fldChar w:fldCharType="end"/>
-      </w:r>
-      <w:r>
-        <w:t xml:space="preserve"> </w:t>
-      </w:r>
-      <w:r>
-        <w:t xml:space="preserve">Diagnostic plots of best-fit GAM model for </w:t>
-      </w:r>
-      <w:r>
-        <w:t>male</w:t>
-      </w:r>
-      <w:r>
-        <w:t xml:space="preserve"> age six sablefish. Clockwise from top left: quantile-quantile plot of deviance residuals; histogram of residuals; observed response values (lengths, in cm) vs predicted values, and model-predicted residuals vs linear predictor.</w:t>
+        <w:t xml:space="preserve">Diagnostic plots of best-fit GAM model for female </w:t>
+      </w:r>
+      <w:r>
+        <w:t>age thirty</w:t>
+      </w:r>
+      <w:r>
+        <w:t xml:space="preserve"> sablefish. Clockwise from top left: quantile-quantile plot of deviance residuals; histogram of residuals; observed response values (lengths, in cm) vs predicted values, and model-predicted residuals vs linear predictor.</w:t>
       </w:r>
     </w:p>
     <w:p>
       <w:pPr>
         <w:pStyle w:val="Caption"/>
         <w:spacing w:line="360" w:lineRule="auto"/>
+        <w:sectPr>
+          <w:pgSz w:w="12240" w:h="15840"/>
+          <w:pgMar w:top="1440" w:right="1440" w:bottom="1440" w:left="1440" w:header="720" w:footer="720" w:gutter="0"/>
+          <w:lnNumType w:countBy="1" w:restart="continuous"/>
+          <w:cols w:space="720"/>
+          <w:docGrid w:linePitch="360"/>
+        </w:sectPr>
+      </w:pPr>
+    </w:p>
+    <w:p>
+      <w:pPr>
+        <w:pStyle w:val="Caption"/>
+        <w:spacing w:line="360" w:lineRule="auto"/>
       </w:pPr>
       <w:r>
         <w:rPr>
@@ -6632,10 +6418,10 @@
         </w:rPr>
         <w:lastRenderedPageBreak/>
         <w:drawing>
-          <wp:inline distT="0" distB="0" distL="0" distR="0" wp14:anchorId="51076A38" wp14:editId="2482B6F8">
+          <wp:inline distT="0" distB="0" distL="0" distR="0" wp14:anchorId="1F442C28" wp14:editId="155EBC2C">
             <wp:extent cx="5934075" cy="7419975"/>
             <wp:effectExtent l="0" t="0" r="9525" b="9525"/>
-            <wp:docPr id="8" name="Picture 8"/>
+            <wp:docPr id="9" name="Picture 9"/>
             <wp:cNvGraphicFramePr>
               <a:graphicFrameLocks xmlns:a="http://schemas.openxmlformats.org/drawingml/2006/main" noChangeAspect="1"/>
             </wp:cNvGraphicFramePr>
@@ -6643,7 +6429,7 @@
               <a:graphicData uri="http://schemas.openxmlformats.org/drawingml/2006/picture">
                 <pic:pic xmlns:pic="http://schemas.openxmlformats.org/drawingml/2006/picture">
                   <pic:nvPicPr>
-                    <pic:cNvPr id="0" name="Picture 5"/>
+                    <pic:cNvPr id="0" name="Picture 6"/>
                     <pic:cNvPicPr>
                       <a:picLocks noChangeAspect="1" noChangeArrowheads="1"/>
                     </pic:cNvPicPr>
@@ -6696,7 +6482,7 @@
         <w:rPr>
           <w:noProof/>
         </w:rPr>
-        <w:t>11</w:t>
+        <w:t>10</w:t>
       </w:r>
       <w:r>
         <w:fldChar w:fldCharType="end"/>
@@ -6724,10 +6510,10 @@
         <w:t xml:space="preserve">, Latitude, and Longitude, and first derivatives thereof for </w:t>
       </w:r>
       <w:r>
-        <w:t>male age six</w:t>
-      </w:r>
-      <w:r>
-        <w:t xml:space="preserve"> sablefish (</w:t>
+        <w:t xml:space="preserve">female age thirty </w:t>
+      </w:r>
+      <w:r>
+        <w:t>sablefish (</w:t>
       </w:r>
       <w:proofErr w:type="spellStart"/>
       <w:r>
@@ -6768,10 +6554,10 @@
           <w:noProof/>
         </w:rPr>
         <w:drawing>
-          <wp:inline distT="0" distB="0" distL="0" distR="0" wp14:anchorId="12ED3728" wp14:editId="2C0F2423">
+          <wp:inline distT="0" distB="0" distL="0" distR="0" wp14:anchorId="08CA3335" wp14:editId="3D0D6B30">
             <wp:extent cx="5943600" cy="4245610"/>
             <wp:effectExtent l="0" t="0" r="0" b="2540"/>
-            <wp:docPr id="14" name="Picture 14"/>
+            <wp:docPr id="15" name="Picture 15"/>
             <wp:cNvGraphicFramePr>
               <a:graphicFrameLocks xmlns:a="http://schemas.openxmlformats.org/drawingml/2006/main" noChangeAspect="1"/>
             </wp:cNvGraphicFramePr>
@@ -6779,7 +6565,7 @@
               <a:graphicData uri="http://schemas.openxmlformats.org/drawingml/2006/picture">
                 <pic:pic xmlns:pic="http://schemas.openxmlformats.org/drawingml/2006/picture">
                   <pic:nvPicPr>
-                    <pic:cNvPr id="14" name="sab_gam_diagnostics_30F.png"/>
+                    <pic:cNvPr id="15" name="sab_gam_diagnostics_30M.png"/>
                     <pic:cNvPicPr/>
                   </pic:nvPicPr>
                   <pic:blipFill>
@@ -6825,7 +6611,7 @@
         <w:rPr>
           <w:noProof/>
         </w:rPr>
-        <w:t>7</w:t>
+        <w:t>11</w:t>
       </w:r>
       <w:r>
         <w:fldChar w:fldCharType="end"/>
@@ -6834,7 +6620,7 @@
         <w:t xml:space="preserve"> </w:t>
       </w:r>
       <w:r>
-        <w:t xml:space="preserve">Diagnostic plots of best-fit GAM model for female </w:t>
+        <w:t xml:space="preserve">Diagnostic plots of best-fit GAM model for male </w:t>
       </w:r>
       <w:r>
         <w:t>age thirty</w:t>
@@ -6842,6 +6628,12 @@
       <w:r>
         <w:t xml:space="preserve"> sablefish. Clockwise from top left: quantile-quantile plot of deviance residuals; histogram of residuals; observed response values (lengths, in cm) vs predicted values, and model-predicted residuals vs linear predictor.</w:t>
       </w:r>
+    </w:p>
+    <w:p>
+      <w:pPr>
+        <w:pStyle w:val="Caption"/>
+        <w:spacing w:line="360" w:lineRule="auto"/>
+      </w:pPr>
     </w:p>
     <w:p>
       <w:pPr>
@@ -6855,22 +6647,16 @@
           <w:docGrid w:linePitch="360"/>
         </w:sectPr>
       </w:pPr>
-    </w:p>
-    <w:p>
-      <w:pPr>
-        <w:pStyle w:val="Caption"/>
-        <w:spacing w:line="360" w:lineRule="auto"/>
-      </w:pPr>
       <w:r>
         <w:rPr>
           <w:noProof/>
         </w:rPr>
         <w:lastRenderedPageBreak/>
         <w:drawing>
-          <wp:inline distT="0" distB="0" distL="0" distR="0" wp14:anchorId="1F442C28" wp14:editId="155EBC2C">
+          <wp:inline distT="0" distB="0" distL="0" distR="0" wp14:anchorId="735134E8" wp14:editId="737B5BDF">
             <wp:extent cx="5934075" cy="7419975"/>
             <wp:effectExtent l="0" t="0" r="9525" b="9525"/>
-            <wp:docPr id="9" name="Picture 9"/>
+            <wp:docPr id="4" name="Picture 4"/>
             <wp:cNvGraphicFramePr>
               <a:graphicFrameLocks xmlns:a="http://schemas.openxmlformats.org/drawingml/2006/main" noChangeAspect="1"/>
             </wp:cNvGraphicFramePr>
@@ -6878,7 +6664,7 @@
               <a:graphicData uri="http://schemas.openxmlformats.org/drawingml/2006/picture">
                 <pic:pic xmlns:pic="http://schemas.openxmlformats.org/drawingml/2006/picture">
                   <pic:nvPicPr>
-                    <pic:cNvPr id="0" name="Picture 6"/>
+                    <pic:cNvPr id="0" name="Picture 1"/>
                     <pic:cNvPicPr>
                       <a:picLocks noChangeAspect="1" noChangeArrowheads="1"/>
                     </pic:cNvPicPr>
@@ -6959,10 +6745,10 @@
         <w:t xml:space="preserve">, Latitude, and Longitude, and first derivatives thereof for </w:t>
       </w:r>
       <w:r>
-        <w:t xml:space="preserve">female age thirty </w:t>
-      </w:r>
-      <w:r>
-        <w:t>sablefish (</w:t>
+        <w:t>male age thirty</w:t>
+      </w:r>
+      <w:r>
+        <w:t xml:space="preserve"> sablefish (</w:t>
       </w:r>
       <w:proofErr w:type="spellStart"/>
       <w:r>
@@ -6974,39 +6760,34 @@
       </w:r>
       <w:r>
         <w:lastRenderedPageBreak/>
-        <w:t xml:space="preserve">derivative and had a confidence interval that did not include </w:t>
-      </w:r>
-      <w:proofErr w:type="spellStart"/>
-      <w:proofErr w:type="gramStart"/>
-      <w:r>
-        <w:t>zero.g</w:t>
-      </w:r>
-      <w:proofErr w:type="spellEnd"/>
-      <w:proofErr w:type="gramEnd"/>
-      <w:r>
-        <w:t xml:space="preserve">) map with model-detected breakpoints (red lines). </w:t>
+        <w:t>derivative and had a confidence interval that did not include zero.</w:t>
+      </w:r>
+      <w:r>
+        <w:t xml:space="preserve"> </w:t>
+      </w:r>
+      <w:r>
+        <w:t xml:space="preserve">g) map with model-detected breakpoints (red lines). </w:t>
       </w:r>
     </w:p>
     <w:p>
       <w:pPr>
         <w:pStyle w:val="Caption"/>
         <w:spacing w:line="360" w:lineRule="auto"/>
-      </w:pPr>
-    </w:p>
-    <w:p>
-      <w:pPr>
-        <w:pStyle w:val="Caption"/>
-        <w:spacing w:line="360" w:lineRule="auto"/>
-      </w:pPr>
-      <w:r>
-        <w:rPr>
+        <w:rPr>
+          <w:iCs w:val="0"/>
+        </w:rPr>
+      </w:pPr>
+      <w:r>
+        <w:rPr>
+          <w:iCs w:val="0"/>
           <w:noProof/>
         </w:rPr>
+        <w:lastRenderedPageBreak/>
         <w:drawing>
-          <wp:inline distT="0" distB="0" distL="0" distR="0" wp14:anchorId="08CA3335" wp14:editId="3D0D6B30">
-            <wp:extent cx="5943600" cy="4245610"/>
-            <wp:effectExtent l="0" t="0" r="0" b="2540"/>
-            <wp:docPr id="15" name="Picture 15"/>
+          <wp:inline distT="0" distB="0" distL="0" distR="0" wp14:anchorId="1AFD982E" wp14:editId="7666BA7F">
+            <wp:extent cx="5943600" cy="4754879"/>
+            <wp:effectExtent l="0" t="0" r="0" b="8255"/>
+            <wp:docPr id="17" name="Picture 17"/>
             <wp:cNvGraphicFramePr>
               <a:graphicFrameLocks xmlns:a="http://schemas.openxmlformats.org/drawingml/2006/main" noChangeAspect="1"/>
             </wp:cNvGraphicFramePr>
@@ -7014,7 +6795,7 @@
               <a:graphicData uri="http://schemas.openxmlformats.org/drawingml/2006/picture">
                 <pic:pic xmlns:pic="http://schemas.openxmlformats.org/drawingml/2006/picture">
                   <pic:nvPicPr>
-                    <pic:cNvPr id="15" name="sab_gam_diagnostics_30M.png"/>
+                    <pic:cNvPr id="17" name="sab_parest_premerge.png"/>
                     <pic:cNvPicPr/>
                   </pic:nvPicPr>
                   <pic:blipFill>
@@ -7032,7 +6813,7 @@
                   <pic:spPr>
                     <a:xfrm>
                       <a:off x="0" y="0"/>
-                      <a:ext cx="5943600" cy="4245610"/>
+                      <a:ext cx="5943600" cy="4754879"/>
                     </a:xfrm>
                     <a:prstGeom prst="rect">
                       <a:avLst/>
@@ -7044,70 +6825,123 @@
           </wp:inline>
         </w:drawing>
       </w:r>
-      <w:r>
-        <w:t>Figure A</w:t>
-      </w:r>
-      <w:r>
-        <w:fldChar w:fldCharType="begin"/>
-      </w:r>
-      <w:r>
-        <w:instrText xml:space="preserve"> SEQ Figure_A \* ARABIC </w:instrText>
-      </w:r>
-      <w:r>
-        <w:fldChar w:fldCharType="separate"/>
-      </w:r>
-      <w:r>
-        <w:rPr>
-          <w:noProof/>
-        </w:rPr>
-        <w:t>8</w:t>
-      </w:r>
-      <w:r>
-        <w:fldChar w:fldCharType="end"/>
-      </w:r>
-      <w:r>
-        <w:t xml:space="preserve"> </w:t>
-      </w:r>
-      <w:r>
-        <w:t xml:space="preserve">Diagnostic plots of best-fit GAM model for </w:t>
-      </w:r>
-      <w:r>
-        <w:t>male</w:t>
-      </w:r>
-      <w:r>
-        <w:t xml:space="preserve"> </w:t>
-      </w:r>
-      <w:r>
-        <w:t>age thirty</w:t>
-      </w:r>
-      <w:r>
-        <w:t xml:space="preserve"> sablefish. Clockwise from top left: quantile-quantile plot of deviance residuals; histogram of residuals; observed response values (lengths, in cm) vs predicted values, and model-predicted residuals vs linear predictor.</w:t>
-      </w:r>
     </w:p>
     <w:p>
       <w:pPr>
         <w:pStyle w:val="Caption"/>
-        <w:spacing w:line="360" w:lineRule="auto"/>
-      </w:pPr>
+        <w:sectPr>
+          <w:pgSz w:w="12240" w:h="15840"/>
+          <w:pgMar w:top="1440" w:right="1440" w:bottom="1440" w:left="1440" w:header="720" w:footer="720" w:gutter="0"/>
+          <w:lnNumType w:countBy="1" w:restart="continuous"/>
+          <w:cols w:space="720"/>
+          <w:docGrid w:linePitch="360"/>
+        </w:sectPr>
+      </w:pPr>
+      <w:r>
+        <w:t>Figure A</w:t>
+      </w:r>
+      <w:r>
+        <w:fldChar w:fldCharType="begin"/>
+      </w:r>
+      <w:r>
+        <w:instrText xml:space="preserve"> SEQ Figure_A \* ARABIC </w:instrText>
+      </w:r>
+      <w:r>
+        <w:fldChar w:fldCharType="separate"/>
+      </w:r>
+      <w:r>
+        <w:rPr>
+          <w:noProof/>
+        </w:rPr>
+        <w:t>13</w:t>
+      </w:r>
+      <w:r>
+        <w:fldChar w:fldCharType="end"/>
+      </w:r>
+      <w:r>
+        <w:t xml:space="preserve"> </w:t>
+      </w:r>
+      <w:r>
+        <w:rPr>
+          <w:i/>
+        </w:rPr>
+        <w:t>L</w:t>
+      </w:r>
+      <w:r>
+        <w:rPr>
+          <w:i/>
+          <w:vertAlign w:val="subscript"/>
+        </w:rPr>
+        <w:t>∞</w:t>
+      </w:r>
+      <w:r>
+        <w:t xml:space="preserve"> </w:t>
+      </w:r>
+      <w:r>
+        <w:t xml:space="preserve">estimates for </w:t>
+      </w:r>
+      <w:proofErr w:type="spellStart"/>
+      <w:r>
+        <w:t>for</w:t>
+      </w:r>
+      <w:proofErr w:type="spellEnd"/>
+      <w:r>
+        <w:t xml:space="preserve"> the fully stratified, 5-region, 2-period</w:t>
+      </w:r>
+      <w:r>
+        <w:t xml:space="preserve"> (during and after 2010, and before)</w:t>
+      </w:r>
+      <w:r>
+        <w:t xml:space="preserve"> and 2-sex model. Bars represent 95% confidence intervals. </w:t>
+      </w:r>
+      <w:r>
+        <w:t xml:space="preserve">Strata from the same spatial region and sex which shared overlapping ranges for </w:t>
+      </w:r>
+      <w:proofErr w:type="spellStart"/>
+      <w:r>
+        <w:t>Linf</w:t>
+      </w:r>
+      <w:proofErr w:type="spellEnd"/>
+      <w:r>
+        <w:t xml:space="preserve"> </w:t>
+      </w:r>
+      <w:r>
+        <w:t xml:space="preserve">are colored in red and early and late periods </w:t>
+      </w:r>
+      <w:r>
+        <w:t>were combined</w:t>
+      </w:r>
+      <w:r>
+        <w:t xml:space="preserve"> within their respective regions and sexes</w:t>
+      </w:r>
+      <w:r>
+        <w:t xml:space="preserve"> for the </w:t>
+      </w:r>
+      <w:r>
+        <w:t>subsequent</w:t>
+      </w:r>
+      <w:r>
+        <w:t xml:space="preserve"> analysis.</w:t>
+      </w:r>
     </w:p>
     <w:p>
       <w:pPr>
         <w:pStyle w:val="Caption"/>
-        <w:spacing w:line="360" w:lineRule="auto"/>
-        <w:rPr>
-          <w:iCs w:val="0"/>
-        </w:rPr>
-      </w:pPr>
-      <w:r>
-        <w:rPr>
+        <w:rPr>
+          <w:i/>
+        </w:rPr>
+      </w:pPr>
+      <w:r>
+        <w:rPr>
+          <w:i/>
           <w:noProof/>
         </w:rPr>
         <w:lastRenderedPageBreak/>
         <w:drawing>
-          <wp:inline distT="0" distB="0" distL="0" distR="0" wp14:anchorId="735134E8" wp14:editId="737B5BDF">
-            <wp:extent cx="5934075" cy="7419975"/>
-            <wp:effectExtent l="0" t="0" r="9525" b="9525"/>
-            <wp:docPr id="4" name="Picture 4"/>
+          <wp:inline distT="0" distB="0" distL="0" distR="0" wp14:anchorId="7E941283" wp14:editId="7F20EAE8">
+            <wp:extent cx="5943600" cy="4754879"/>
+            <wp:effectExtent l="0" t="0" r="0" b="8255"/>
+            <wp:docPr id="18" name="Picture 18"/>
             <wp:cNvGraphicFramePr>
               <a:graphicFrameLocks xmlns:a="http://schemas.openxmlformats.org/drawingml/2006/main" noChangeAspect="1"/>
             </wp:cNvGraphicFramePr>
@@ -7115,10 +6949,8 @@
               <a:graphicData uri="http://schemas.openxmlformats.org/drawingml/2006/picture">
                 <pic:pic xmlns:pic="http://schemas.openxmlformats.org/drawingml/2006/picture">
                   <pic:nvPicPr>
-                    <pic:cNvPr id="0" name="Picture 1"/>
-                    <pic:cNvPicPr>
-                      <a:picLocks noChangeAspect="1" noChangeArrowheads="1"/>
-                    </pic:cNvPicPr>
+                    <pic:cNvPr id="18" name="sab_parest_premerge.png"/>
+                    <pic:cNvPicPr/>
                   </pic:nvPicPr>
                   <pic:blipFill>
                     <a:blip r:embed="rId23" cstate="print">
@@ -7128,23 +6960,18 @@
                         </a:ext>
                       </a:extLst>
                     </a:blip>
-                    <a:srcRect/>
                     <a:stretch>
                       <a:fillRect/>
                     </a:stretch>
                   </pic:blipFill>
-                  <pic:spPr bwMode="auto">
+                  <pic:spPr>
                     <a:xfrm>
                       <a:off x="0" y="0"/>
-                      <a:ext cx="5934075" cy="7419975"/>
+                      <a:ext cx="5943600" cy="4754879"/>
                     </a:xfrm>
                     <a:prstGeom prst="rect">
                       <a:avLst/>
                     </a:prstGeom>
-                    <a:noFill/>
-                    <a:ln>
-                      <a:noFill/>
-                    </a:ln>
                   </pic:spPr>
                 </pic:pic>
               </a:graphicData>
@@ -7152,6 +6979,11 @@
           </wp:inline>
         </w:drawing>
       </w:r>
+    </w:p>
+    <w:p>
+      <w:pPr>
+        <w:pStyle w:val="Caption"/>
+      </w:pPr>
       <w:r>
         <w:t>Figure A</w:t>
       </w:r>
@@ -7168,56 +7000,44 @@
         <w:rPr>
           <w:noProof/>
         </w:rPr>
-        <w:t>9</w:t>
+        <w:t>14</w:t>
       </w:r>
       <w:r>
         <w:fldChar w:fldCharType="end"/>
       </w:r>
       <w:r>
-        <w:t xml:space="preserve"> (</w:t>
-      </w:r>
-      <w:proofErr w:type="spellStart"/>
-      <w:proofErr w:type="gramStart"/>
-      <w:r>
-        <w:t>a,c</w:t>
-      </w:r>
-      <w:proofErr w:type="gramEnd"/>
-      <w:r>
-        <w:t>,e</w:t>
-      </w:r>
-      <w:proofErr w:type="spellEnd"/>
-      <w:r>
-        <w:t xml:space="preserve">) Plots of smoothers for </w:t>
-      </w:r>
-      <w:r>
-        <w:t>Year</w:t>
-      </w:r>
-      <w:r>
-        <w:t xml:space="preserve">, Latitude, and Longitude, and first derivatives thereof for </w:t>
-      </w:r>
-      <w:r>
-        <w:t>male age thirty</w:t>
-      </w:r>
-      <w:r>
-        <w:t xml:space="preserve"> sablefish (</w:t>
-      </w:r>
-      <w:proofErr w:type="spellStart"/>
-      <w:r>
-        <w:t>b,d,f</w:t>
-      </w:r>
-      <w:proofErr w:type="spellEnd"/>
-      <w:r>
-        <w:t xml:space="preserve">). Red lines indicate latitudes or longitudes that produced the highest first derivative and had a confidence interval that did not include </w:t>
-      </w:r>
-      <w:proofErr w:type="spellStart"/>
-      <w:proofErr w:type="gramStart"/>
-      <w:r>
-        <w:t>zero.g</w:t>
-      </w:r>
-      <w:proofErr w:type="spellEnd"/>
-      <w:proofErr w:type="gramEnd"/>
-      <w:r>
-        <w:t xml:space="preserve">) map with model-detected breakpoints (red lines). </w:t>
+        <w:t xml:space="preserve"> </w:t>
+      </w:r>
+      <w:r>
+        <w:rPr>
+          <w:i/>
+        </w:rPr>
+        <w:t>L</w:t>
+      </w:r>
+      <w:r>
+        <w:rPr>
+          <w:i/>
+          <w:vertAlign w:val="subscript"/>
+        </w:rPr>
+        <w:t>∞</w:t>
+      </w:r>
+      <w:r>
+        <w:t xml:space="preserve"> </w:t>
+      </w:r>
+      <w:r>
+        <w:t xml:space="preserve">estimates for the second </w:t>
+      </w:r>
+      <w:r>
+        <w:t xml:space="preserve">(final) </w:t>
+      </w:r>
+      <w:r>
+        <w:t>aggregation phase, where a time break at 2010 was only applied to both sexes for regions 3, 4 and 5; regions one and 2 use data for all years combined</w:t>
+      </w:r>
+      <w:r>
+        <w:t xml:space="preserve"> yet estimate sexes separately</w:t>
+      </w:r>
+      <w:r>
+        <w:t xml:space="preserve">. Bars represent 95% confidence intervals. </w:t>
       </w:r>
     </w:p>
     <w:sectPr>
@@ -7459,10 +7279,7 @@
         <w:annotationRef/>
       </w:r>
       <w:r>
-        <w:t>Is it critical to change this (to depend on A)? I think you mean it may not be necessary to kill them off, especially since it is not age/size/time dependent</w:t>
-      </w:r>
-      <w:r>
-        <w:t>.</w:t>
+        <w:t>Is it critical to change this (to depend on A)? I think you mean it may not be necessary to kill them off, especially since it is not age/size/time dependent.</w:t>
       </w:r>
     </w:p>
   </w:comment>
@@ -7514,7 +7331,7 @@
       </w:r>
     </w:p>
   </w:comment>
-  <w:comment w:id="16" w:author="Maia Kapur" w:date="2019-04-03T09:45:00Z" w:initials="MK">
+  <w:comment w:id="15" w:author="Maia Kapur" w:date="2019-04-03T11:33:00Z" w:initials="MK">
     <w:p>
       <w:pPr>
         <w:pStyle w:val="CommentText"/>
@@ -7526,11 +7343,11 @@
         <w:annotationRef/>
       </w:r>
       <w:r>
-        <w:t>I think this will go in the main MS but here for illustration. Note that these are example, single datasets of which there are 100 versions for each scenario</w:t>
+        <w:t xml:space="preserve">Because my IBM doesn’t track unique IDs I couldn’t plot these as lines without it being a huge jumble, but this is hopefully sufficiently illustrative </w:t>
       </w:r>
     </w:p>
   </w:comment>
-  <w:comment w:id="17" w:author="Maia Kapur" w:date="2019-04-03T11:33:00Z" w:initials="MK">
+  <w:comment w:id="16" w:author="Punt, Andre (O&amp;A, Hobart)" w:date="2019-02-04T14:37:00Z" w:initials="PA(H">
     <w:p>
       <w:pPr>
         <w:pStyle w:val="CommentText"/>
@@ -7542,33 +7359,11 @@
         <w:annotationRef/>
       </w:r>
       <w:r>
-        <w:t>Because my IBM doesn’t track unique IDs I couldn’t plot these as lines without it being a huge jumble, but this is hopefully</w:t>
-      </w:r>
-      <w:r>
-        <w:t xml:space="preserve"> sufficiently</w:t>
-      </w:r>
-      <w:r>
-        <w:t xml:space="preserve"> illustrative </w:t>
+        <w:t>What is the basis for these values</w:t>
       </w:r>
     </w:p>
   </w:comment>
-  <w:comment w:id="18" w:author="Punt, Andre (O&amp;A, Hobart)" w:date="2019-02-04T14:37:00Z" w:initials="PA(H">
-    <w:p>
-      <w:pPr>
-        <w:pStyle w:val="CommentText"/>
-      </w:pPr>
-      <w:r>
-        <w:rPr>
-          <w:rStyle w:val="CommentReference"/>
-        </w:rPr>
-        <w:annotationRef/>
-      </w:r>
-      <w:r>
-        <w:t>What is the basis for these values</w:t>
-      </w:r>
-    </w:p>
-  </w:comment>
-  <w:comment w:id="19" w:author="Maia Kapur" w:date="2019-04-03T09:25:00Z" w:initials="MK">
+  <w:comment w:id="17" w:author="Maia Kapur" w:date="2019-04-03T09:25:00Z" w:initials="MK">
     <w:p>
       <w:pPr>
         <w:pStyle w:val="CommentText"/>
@@ -7602,7 +7397,6 @@
   <w15:commentEx w15:paraId="1158C784" w15:paraIdParent="4F6FFE22" w15:done="0"/>
   <w15:commentEx w15:paraId="32FACC0B" w15:done="0"/>
   <w15:commentEx w15:paraId="3DE25A13" w15:paraIdParent="32FACC0B" w15:done="0"/>
-  <w15:commentEx w15:paraId="2D9CE87D" w15:done="0"/>
   <w15:commentEx w15:paraId="1415A50C" w15:done="0"/>
   <w15:commentEx w15:paraId="1A2C3B96" w15:done="0"/>
   <w15:commentEx w15:paraId="44E44233" w15:paraIdParent="1A2C3B96" w15:done="0"/>
@@ -7617,7 +7411,6 @@
   <w16cid:commentId w16cid:paraId="428C9731" w16cid:durableId="204F0AE7"/>
   <w16cid:commentId w16cid:paraId="32FACC0B" w16cid:durableId="204EF9A8"/>
   <w16cid:commentId w16cid:paraId="3DE25A13" w16cid:durableId="204EFADC"/>
-  <w16cid:commentId w16cid:paraId="2D9CE87D" w16cid:durableId="204EFF44"/>
   <w16cid:commentId w16cid:paraId="1415A50C" w16cid:durableId="204F189D"/>
   <w16cid:commentId w16cid:paraId="1A2C3B96" w16cid:durableId="204EF9AC"/>
   <w16cid:commentId w16cid:paraId="44E44233" w16cid:durableId="204EFA98"/>
@@ -8081,6 +7874,7 @@
     <w:lsdException w:name="HTML Sample" w:semiHidden="1" w:unhideWhenUsed="1"/>
     <w:lsdException w:name="HTML Typewriter" w:semiHidden="1" w:unhideWhenUsed="1"/>
     <w:lsdException w:name="HTML Variable" w:semiHidden="1" w:unhideWhenUsed="1"/>
+    <w:lsdException w:name="Normal Table" w:semiHidden="1" w:unhideWhenUsed="1"/>
     <w:lsdException w:name="annotation subject" w:semiHidden="1" w:unhideWhenUsed="1"/>
     <w:lsdException w:name="No List" w:semiHidden="1" w:unhideWhenUsed="1"/>
     <w:lsdException w:name="Outline List 1" w:semiHidden="1" w:unhideWhenUsed="1"/>
@@ -8124,8 +7918,10 @@
     <w:lsdException w:name="Table Elegant" w:semiHidden="1" w:unhideWhenUsed="1"/>
     <w:lsdException w:name="Table Professional" w:semiHidden="1" w:unhideWhenUsed="1"/>
     <w:lsdException w:name="Table Subtle 1" w:semiHidden="1" w:unhideWhenUsed="1"/>
+    <w:lsdException w:name="Table Subtle 2" w:semiHidden="1" w:unhideWhenUsed="1"/>
     <w:lsdException w:name="Table Web 1" w:semiHidden="1" w:unhideWhenUsed="1"/>
     <w:lsdException w:name="Table Web 2" w:semiHidden="1" w:unhideWhenUsed="1"/>
+    <w:lsdException w:name="Table Web 3" w:semiHidden="1" w:unhideWhenUsed="1"/>
     <w:lsdException w:name="Balloon Text" w:semiHidden="1" w:unhideWhenUsed="1"/>
     <w:lsdException w:name="Table Grid" w:uiPriority="39"/>
     <w:lsdException w:name="Table Theme" w:semiHidden="1" w:unhideWhenUsed="1"/>
@@ -9089,7 +8885,7 @@
 </file>
 
 <file path=customXml/itemProps1.xml><?xml version="1.0" encoding="utf-8"?>
-<ds:datastoreItem xmlns:ds="http://schemas.openxmlformats.org/officeDocument/2006/customXml" ds:itemID="{409809F1-2BEB-4D84-B548-A730D5E64D14}">
+<ds:datastoreItem xmlns:ds="http://schemas.openxmlformats.org/officeDocument/2006/customXml" ds:itemID="{91203F89-97DE-4158-8B48-8B621C14D733}">
   <ds:schemaRefs>
     <ds:schemaRef ds:uri="http://schemas.openxmlformats.org/officeDocument/2006/bibliography"/>
   </ds:schemaRefs>

</xml_diff>